<commit_message>
Observaciones final mark 456 v loquisimo
</commit_message>
<xml_diff>
--- a/Docs/Observaciones-Lab 7.docx
+++ b/Docs/Observaciones-Lab 7.docx
@@ -2633,7 +2633,7 @@
       </w:tr>
       <w:tr>
         <w:trPr>
-          <w:trHeight w:val="287"/>
+          <w:trHeight w:val="80"/>
         </w:trPr>
         <w:tc>
           <w:tcPr>
@@ -3758,22 +3758,134 @@
         <w:rPr>
           <w:lang w:val="es-419"/>
         </w:rPr>
-        <w:t xml:space="preserve">No </w:t>
+        <w:t xml:space="preserve">Además de que </w:t>
       </w:r>
       <w:proofErr w:type="spellStart"/>
-      <w:r>
-        <w:rPr>
-          <w:lang w:val="es-419"/>
-        </w:rPr>
-        <w:t>se</w:t>
+      <w:proofErr w:type="gramStart"/>
+      <w:r>
+        <w:rPr>
+          <w:lang w:val="es-419"/>
+        </w:rPr>
+        <w:t>time.perf</w:t>
+      </w:r>
+      <w:proofErr w:type="gramEnd"/>
+      <w:r>
+        <w:rPr>
+          <w:lang w:val="es-419"/>
+        </w:rPr>
+        <w:t>_counter</w:t>
       </w:r>
       <w:proofErr w:type="spellEnd"/>
       <w:r>
         <w:rPr>
           <w:lang w:val="es-419"/>
         </w:rPr>
-        <w:t>.</w:t>
-      </w:r>
+        <w:t xml:space="preserve">() utiliza un reloj de mayor precisión que </w:t>
+      </w:r>
+      <w:proofErr w:type="spellStart"/>
+      <w:r>
+        <w:rPr>
+          <w:lang w:val="es-419"/>
+        </w:rPr>
+        <w:t>time</w:t>
+      </w:r>
+      <w:r>
+        <w:rPr>
+          <w:lang w:val="es-419"/>
+        </w:rPr>
+        <w:t>.process_time</w:t>
+      </w:r>
+      <w:proofErr w:type="spellEnd"/>
+      <w:r>
+        <w:rPr>
+          <w:lang w:val="es-419"/>
+        </w:rPr>
+        <w:t xml:space="preserve">(), </w:t>
+      </w:r>
+      <w:proofErr w:type="spellStart"/>
+      <w:r>
+        <w:rPr>
+          <w:lang w:val="es-419"/>
+        </w:rPr>
+        <w:t>time.perf_counter</w:t>
+      </w:r>
+      <w:proofErr w:type="spellEnd"/>
+      <w:r>
+        <w:rPr>
+          <w:lang w:val="es-419"/>
+        </w:rPr>
+        <w:t xml:space="preserve">() contabiliza el tiempo real en el que un programa transcurre, es decir, toma en cuenta </w:t>
+      </w:r>
+      <w:r>
+        <w:rPr>
+          <w:lang w:val="es-419"/>
+        </w:rPr>
+        <w:t xml:space="preserve">los momentos en los que el programa está durmiendo o no </w:t>
+      </w:r>
+      <w:r>
+        <w:rPr>
+          <w:lang w:val="es-419"/>
+        </w:rPr>
+        <w:t>ejecutando</w:t>
+      </w:r>
+      <w:r>
+        <w:rPr>
+          <w:lang w:val="es-419"/>
+        </w:rPr>
+        <w:t xml:space="preserve"> una línea de código. Consecuentemente, </w:t>
+      </w:r>
+      <w:proofErr w:type="spellStart"/>
+      <w:proofErr w:type="gramStart"/>
+      <w:r>
+        <w:rPr>
+          <w:lang w:val="es-419"/>
+        </w:rPr>
+        <w:t>time.perf</w:t>
+      </w:r>
+      <w:proofErr w:type="gramEnd"/>
+      <w:r>
+        <w:rPr>
+          <w:lang w:val="es-419"/>
+        </w:rPr>
+        <w:t>_counter</w:t>
+      </w:r>
+      <w:proofErr w:type="spellEnd"/>
+      <w:r>
+        <w:rPr>
+          <w:lang w:val="es-419"/>
+        </w:rPr>
+        <w:t xml:space="preserve">() nos proporciona una medida temporal más próxima </w:t>
+      </w:r>
+      <w:r>
+        <w:rPr>
+          <w:lang w:val="es-419"/>
+        </w:rPr>
+        <w:t xml:space="preserve">a aquella percibida por el usuario que </w:t>
+      </w:r>
+      <w:proofErr w:type="spellStart"/>
+      <w:r>
+        <w:rPr>
+          <w:lang w:val="es-419"/>
+        </w:rPr>
+        <w:t>time.process_time</w:t>
+      </w:r>
+      <w:proofErr w:type="spellEnd"/>
+      <w:r>
+        <w:rPr>
+          <w:lang w:val="es-419"/>
+        </w:rPr>
+        <w:t>(), el cual únicamente contabiliza el tiempo en el que el programa se encuentra corriendo líneas de código.</w:t>
+      </w:r>
+    </w:p>
+    <w:p>
+      <w:pPr>
+        <w:pStyle w:val="Prrafodelista"/>
+        <w:spacing w:after="0"/>
+        <w:jc w:val="both"/>
+        <w:rPr>
+          <w:lang w:val="es-419"/>
+        </w:rPr>
+      </w:pPr>
     </w:p>
     <w:p>
       <w:pPr>
@@ -4084,6 +4196,44 @@
           <w:lang w:val="es-419"/>
         </w:rPr>
       </w:pPr>
+      <w:r>
+        <w:rPr>
+          <w:rFonts w:ascii="Dax-Regular" w:hAnsi="Dax-Regular"/>
+          <w:lang w:val="es-419"/>
+        </w:rPr>
+        <w:t xml:space="preserve">La variabilidad del consumo de memoria de ninguno de los dispositivos presenta un </w:t>
+      </w:r>
+      <w:r>
+        <w:rPr>
+          <w:rFonts w:ascii="Dax-Regular" w:hAnsi="Dax-Regular"/>
+          <w:lang w:val="es-419"/>
+        </w:rPr>
+        <w:t>patrón</w:t>
+      </w:r>
+      <w:r>
+        <w:rPr>
+          <w:rFonts w:ascii="Dax-Regular" w:hAnsi="Dax-Regular"/>
+          <w:lang w:val="es-419"/>
+        </w:rPr>
+        <w:t xml:space="preserve"> de cambio aparente al modificarse los factores de carga. De hecho, podría decirse que las variaciones son </w:t>
+      </w:r>
+      <w:r>
+        <w:rPr>
+          <w:rFonts w:ascii="Dax-Regular" w:hAnsi="Dax-Regular"/>
+          <w:lang w:val="es-419"/>
+        </w:rPr>
+        <w:t>insignificantes o no relacionadas.</w:t>
+      </w:r>
+    </w:p>
+    <w:p>
+      <w:pPr>
+        <w:pStyle w:val="Prrafodelista"/>
+        <w:spacing w:after="0"/>
+        <w:jc w:val="both"/>
+        <w:rPr>
+          <w:lang w:val="es-419"/>
+        </w:rPr>
+      </w:pPr>
     </w:p>
     <w:p>
       <w:pPr>
@@ -4112,6 +4262,7 @@
           <w:rFonts w:ascii="Dax-Regular" w:hAnsi="Dax-Regular"/>
           <w:lang w:val="es-419"/>
         </w:rPr>
+        <w:lastRenderedPageBreak/>
         <w:t xml:space="preserve">¿Qué cambios percibe en el </w:t>
       </w:r>
       <w:r>
@@ -4140,6 +4291,84 @@
           <w:lang w:val="es-419"/>
         </w:rPr>
       </w:pPr>
+      <w:r>
+        <w:rPr>
+          <w:lang w:val="es-419"/>
+        </w:rPr>
+        <w:t xml:space="preserve">Es manifiesto que </w:t>
+      </w:r>
+      <w:r>
+        <w:rPr>
+          <w:lang w:val="es-419"/>
+        </w:rPr>
+        <w:t xml:space="preserve">el tiempo de ejecución resulta de mayor brevedad al utilizarse </w:t>
+      </w:r>
+      <w:r>
+        <w:rPr>
+          <w:lang w:val="es-419"/>
+        </w:rPr>
+        <w:t xml:space="preserve">el sistema de Linear </w:t>
+      </w:r>
+      <w:proofErr w:type="spellStart"/>
+      <w:r>
+        <w:rPr>
+          <w:lang w:val="es-419"/>
+        </w:rPr>
+        <w:t>Probing</w:t>
+      </w:r>
+      <w:proofErr w:type="spellEnd"/>
+      <w:r>
+        <w:rPr>
+          <w:lang w:val="es-419"/>
+        </w:rPr>
+        <w:t xml:space="preserve">, pues este resulta ser </w:t>
+      </w:r>
+      <w:r>
+        <w:rPr>
+          <w:lang w:val="es-419"/>
+        </w:rPr>
+        <w:t>más rápido</w:t>
+      </w:r>
+      <w:r>
+        <w:rPr>
+          <w:lang w:val="es-419"/>
+        </w:rPr>
+        <w:t xml:space="preserve"> que </w:t>
+      </w:r>
+      <w:proofErr w:type="spellStart"/>
+      <w:r>
+        <w:rPr>
+          <w:lang w:val="es-419"/>
+        </w:rPr>
+        <w:t>Separate</w:t>
+      </w:r>
+      <w:proofErr w:type="spellEnd"/>
+      <w:r>
+        <w:rPr>
+          <w:lang w:val="es-419"/>
+        </w:rPr>
+        <w:t xml:space="preserve"> </w:t>
+      </w:r>
+      <w:proofErr w:type="spellStart"/>
+      <w:r>
+        <w:rPr>
+          <w:lang w:val="es-419"/>
+        </w:rPr>
+        <w:t>Chaining</w:t>
+      </w:r>
+      <w:proofErr w:type="spellEnd"/>
+      <w:r>
+        <w:rPr>
+          <w:lang w:val="es-419"/>
+        </w:rPr>
+        <w:t xml:space="preserve"> para factores de carga proporcionales</w:t>
+      </w:r>
+      <w:r>
+        <w:rPr>
+          <w:lang w:val="es-419"/>
+        </w:rPr>
+        <w:t>.</w:t>
+      </w:r>
     </w:p>
     <w:p>
       <w:pPr>
@@ -4190,10 +4419,108 @@
     <w:p>
       <w:pPr>
         <w:pStyle w:val="Prrafodelista"/>
-        <w:rPr>
-          <w:lang w:val="es-419"/>
-        </w:rPr>
-      </w:pPr>
+        <w:spacing w:after="0"/>
+        <w:jc w:val="both"/>
+        <w:rPr>
+          <w:lang w:val="es-419"/>
+        </w:rPr>
+      </w:pPr>
+      <w:r>
+        <w:rPr>
+          <w:lang w:val="es-419"/>
+        </w:rPr>
+        <w:t>Se aprecia como</w:t>
+      </w:r>
+      <w:r>
+        <w:rPr>
+          <w:lang w:val="es-419"/>
+        </w:rPr>
+        <w:t xml:space="preserve">, al </w:t>
+      </w:r>
+      <w:r>
+        <w:rPr>
+          <w:lang w:val="es-419"/>
+        </w:rPr>
+        <w:t>emplearse</w:t>
+      </w:r>
+      <w:r>
+        <w:rPr>
+          <w:lang w:val="es-419"/>
+        </w:rPr>
+        <w:t xml:space="preserve"> </w:t>
+      </w:r>
+      <w:proofErr w:type="spellStart"/>
+      <w:r>
+        <w:rPr>
+          <w:lang w:val="es-419"/>
+        </w:rPr>
+        <w:t>Separate</w:t>
+      </w:r>
+      <w:proofErr w:type="spellEnd"/>
+      <w:r>
+        <w:rPr>
+          <w:lang w:val="es-419"/>
+        </w:rPr>
+        <w:t xml:space="preserve"> </w:t>
+      </w:r>
+      <w:proofErr w:type="spellStart"/>
+      <w:r>
+        <w:rPr>
+          <w:lang w:val="es-419"/>
+        </w:rPr>
+        <w:t>Chaining</w:t>
+      </w:r>
+      <w:proofErr w:type="spellEnd"/>
+      <w:r>
+        <w:rPr>
+          <w:lang w:val="es-419"/>
+        </w:rPr>
+        <w:t xml:space="preserve">, la memoria utilizada es considerablemente mayor que </w:t>
+      </w:r>
+      <w:r>
+        <w:rPr>
+          <w:lang w:val="es-419"/>
+        </w:rPr>
+        <w:t xml:space="preserve">al utilizar Linear </w:t>
+      </w:r>
+      <w:proofErr w:type="spellStart"/>
+      <w:r>
+        <w:rPr>
+          <w:lang w:val="es-419"/>
+        </w:rPr>
+        <w:t>Probing</w:t>
+      </w:r>
+      <w:proofErr w:type="spellEnd"/>
+      <w:r>
+        <w:rPr>
+          <w:lang w:val="es-419"/>
+        </w:rPr>
+        <w:t xml:space="preserve"> para todos los factores de carga </w:t>
+      </w:r>
+      <w:r>
+        <w:rPr>
+          <w:lang w:val="es-419"/>
+        </w:rPr>
+        <w:t>experimentados</w:t>
+      </w:r>
+      <w:r>
+        <w:rPr>
+          <w:lang w:val="es-419"/>
+        </w:rPr>
+        <w:t>.</w:t>
+      </w:r>
+      <w:r>
+        <w:rPr>
+          <w:lang w:val="es-419"/>
+        </w:rPr>
+        <w:t xml:space="preserve"> </w:t>
+      </w:r>
+      <w:r>
+        <w:rPr>
+          <w:lang w:val="es-419"/>
+        </w:rPr>
+        <w:t>Además, se reitera que en ninguno de los 2 esquemas de colisiones se observa un patrón de cambio con respecto al uso de memoria cuando se cambia el factor de carga.</w:t>
+      </w:r>
     </w:p>
     <w:p>
       <w:pPr>
@@ -6203,21 +6530,6 @@
 </file>
 
 <file path=customXml/item1.xml><?xml version="1.0" encoding="utf-8"?>
-<?mso-contentType ?>
-<FormTemplates xmlns="http://schemas.microsoft.com/sharepoint/v3/contenttype/forms">
-  <Display>DocumentLibraryForm</Display>
-  <Edit>DocumentLibraryForm</Edit>
-  <New>DocumentLibraryForm</New>
-</FormTemplates>
-</file>
-
-<file path=customXml/item2.xml><?xml version="1.0" encoding="utf-8"?>
-<p:properties xmlns:p="http://schemas.microsoft.com/office/2006/metadata/properties" xmlns:xsi="http://www.w3.org/2001/XMLSchema-instance" xmlns:pc="http://schemas.microsoft.com/office/infopath/2007/PartnerControls">
-  <documentManagement/>
-</p:properties>
-</file>
-
-<file path=customXml/item3.xml><?xml version="1.0" encoding="utf-8"?>
 <ct:contentTypeSchema xmlns:ct="http://schemas.microsoft.com/office/2006/metadata/contentType" xmlns:ma="http://schemas.microsoft.com/office/2006/metadata/properties/metaAttributes" ct:_="" ma:_="" ma:contentTypeName="Documento" ma:contentTypeID="0x01010023858CF01A2EF24688B692775F4C60A4" ma:contentTypeVersion="11" ma:contentTypeDescription="Crear nuevo documento." ma:contentTypeScope="" ma:versionID="04b510ef1bc187d79b842c792d256c41">
   <xsd:schema xmlns:xsd="http://www.w3.org/2001/XMLSchema" xmlns:xs="http://www.w3.org/2001/XMLSchema" xmlns:p="http://schemas.microsoft.com/office/2006/metadata/properties" xmlns:ns2="164883f8-7691-4ecf-b54a-664c0d0edefe" xmlns:ns3="85e30bcc-d76c-4413-8e4d-2dce22fb0743" targetNamespace="http://schemas.microsoft.com/office/2006/metadata/properties" ma:root="true" ma:fieldsID="9049981c3eb1ee76226ec9e2f8ecd7b4" ns2:_="" ns3:_="">
     <xsd:import namespace="164883f8-7691-4ecf-b54a-664c0d0edefe"/>
@@ -6428,24 +6740,22 @@
 </ct:contentTypeSchema>
 </file>
 
-<file path=customXml/itemProps1.xml><?xml version="1.0" encoding="utf-8"?>
-<ds:datastoreItem xmlns:ds="http://schemas.openxmlformats.org/officeDocument/2006/customXml" ds:itemID="{1F59EA8B-1FA8-40D2-A8B0-61B9CE1E4579}">
-  <ds:schemaRefs>
-    <ds:schemaRef ds:uri="http://schemas.microsoft.com/sharepoint/v3/contenttype/forms"/>
-  </ds:schemaRefs>
-</ds:datastoreItem>
+<file path=customXml/item2.xml><?xml version="1.0" encoding="utf-8"?>
+<p:properties xmlns:p="http://schemas.microsoft.com/office/2006/metadata/properties" xmlns:xsi="http://www.w3.org/2001/XMLSchema-instance" xmlns:pc="http://schemas.microsoft.com/office/infopath/2007/PartnerControls">
+  <documentManagement/>
+</p:properties>
 </file>
 
-<file path=customXml/itemProps2.xml><?xml version="1.0" encoding="utf-8"?>
-<ds:datastoreItem xmlns:ds="http://schemas.openxmlformats.org/officeDocument/2006/customXml" ds:itemID="{8542EACB-7939-45C8-99C3-B6897CA7A7EF}">
-  <ds:schemaRefs>
-    <ds:schemaRef ds:uri="http://schemas.microsoft.com/office/2006/metadata/properties"/>
-    <ds:schemaRef ds:uri="http://schemas.microsoft.com/office/infopath/2007/PartnerControls"/>
-  </ds:schemaRefs>
-</ds:datastoreItem>
+<file path=customXml/item3.xml><?xml version="1.0" encoding="utf-8"?>
+<?mso-contentType ?>
+<FormTemplates xmlns="http://schemas.microsoft.com/sharepoint/v3/contenttype/forms">
+  <Display>DocumentLibraryForm</Display>
+  <Edit>DocumentLibraryForm</Edit>
+  <New>DocumentLibraryForm</New>
+</FormTemplates>
 </file>
 
-<file path=customXml/itemProps3.xml><?xml version="1.0" encoding="utf-8"?>
+<file path=customXml/itemProps1.xml><?xml version="1.0" encoding="utf-8"?>
 <ds:datastoreItem xmlns:ds="http://schemas.openxmlformats.org/officeDocument/2006/customXml" ds:itemID="{72AD4CAC-BD7F-499E-830A-D630180B2CE1}">
   <ds:schemaRefs>
     <ds:schemaRef ds:uri="http://schemas.microsoft.com/office/2006/metadata/contentType"/>
@@ -6462,4 +6772,21 @@
     <ds:schemaRef ds:uri="http://schemas.microsoft.com/internal/obd"/>
   </ds:schemaRefs>
 </ds:datastoreItem>
+</file>
+
+<file path=customXml/itemProps2.xml><?xml version="1.0" encoding="utf-8"?>
+<ds:datastoreItem xmlns:ds="http://schemas.openxmlformats.org/officeDocument/2006/customXml" ds:itemID="{8542EACB-7939-45C8-99C3-B6897CA7A7EF}">
+  <ds:schemaRefs>
+    <ds:schemaRef ds:uri="http://schemas.microsoft.com/office/2006/metadata/properties"/>
+    <ds:schemaRef ds:uri="http://schemas.microsoft.com/office/infopath/2007/PartnerControls"/>
+  </ds:schemaRefs>
+</ds:datastoreItem>
+</file>
+
+<file path=customXml/itemProps3.xml><?xml version="1.0" encoding="utf-8"?>
+<ds:datastoreItem xmlns:ds="http://schemas.openxmlformats.org/officeDocument/2006/customXml" ds:itemID="{1F59EA8B-1FA8-40D2-A8B0-61B9CE1E4579}">
+  <ds:schemaRefs>
+    <ds:schemaRef ds:uri="http://schemas.microsoft.com/sharepoint/v3/contenttype/forms"/>
+  </ds:schemaRefs>
+</ds:datastoreItem>
 </file>
</xml_diff>

<commit_message>
graficas maquina 1 mark 5 magnanime
</commit_message>
<xml_diff>
--- a/Docs/Observaciones-Lab 7.docx
+++ b/Docs/Observaciones-Lab 7.docx
@@ -293,17 +293,8 @@
                 <w:rFonts w:ascii="Dax-Regular" w:hAnsi="Dax-Regular"/>
                 <w:noProof w:val="0"/>
               </w:rPr>
-              <w:t xml:space="preserve">PU @ 3.30GHz </w:t>
+              <w:t>PU @ 3.30GHz 3.30GHz</w:t>
             </w:r>
-            <w:proofErr w:type="spellStart"/>
-            <w:r>
-              <w:rPr>
-                <w:rFonts w:ascii="Dax-Regular" w:hAnsi="Dax-Regular"/>
-                <w:noProof w:val="0"/>
-              </w:rPr>
-              <w:t>3.30GHz</w:t>
-            </w:r>
-            <w:proofErr w:type="spellEnd"/>
           </w:p>
         </w:tc>
         <w:tc>
@@ -508,18 +499,8 @@
                 <w:noProof w:val="0"/>
                 <w:lang w:val="es-CO"/>
               </w:rPr>
-              <w:t xml:space="preserve">Windows 10 Home </w:t>
+              <w:t>Windows 10 Home Single</w:t>
             </w:r>
-            <w:proofErr w:type="gramStart"/>
-            <w:r>
-              <w:rPr>
-                <w:rFonts w:ascii="Dax-Regular" w:hAnsi="Dax-Regular"/>
-                <w:noProof w:val="0"/>
-                <w:lang w:val="es-CO"/>
-              </w:rPr>
-              <w:t>Single</w:t>
-            </w:r>
-            <w:proofErr w:type="gramEnd"/>
           </w:p>
         </w:tc>
       </w:tr>
@@ -674,35 +655,7 @@
                 <w:color w:val="000000"/>
                 <w:u w:val="single"/>
               </w:rPr>
-              <w:t xml:space="preserve">Carga de </w:t>
-            </w:r>
-            <w:proofErr w:type="spellStart"/>
-            <w:r>
-              <w:rPr>
-                <w:rFonts w:ascii="Calibri" w:eastAsia="Times New Roman" w:hAnsi="Calibri" w:cs="Calibri"/>
-                <w:b/>
-                <w:bCs/>
-                <w:i/>
-                <w:iCs/>
-                <w:noProof w:val="0"/>
-                <w:color w:val="000000"/>
-                <w:u w:val="single"/>
-              </w:rPr>
-              <w:t>Catálogo</w:t>
-            </w:r>
-            <w:proofErr w:type="spellEnd"/>
-            <w:r>
-              <w:rPr>
-                <w:rFonts w:ascii="Calibri" w:eastAsia="Times New Roman" w:hAnsi="Calibri" w:cs="Calibri"/>
-                <w:b/>
-                <w:bCs/>
-                <w:i/>
-                <w:iCs/>
-                <w:noProof w:val="0"/>
-                <w:color w:val="000000"/>
-                <w:u w:val="single"/>
-              </w:rPr>
-              <w:t xml:space="preserve"> PROBING</w:t>
+              <w:t>Carga de Catálogo PROBING</w:t>
             </w:r>
           </w:p>
         </w:tc>
@@ -773,7 +726,6 @@
                 <w:color w:val="000000"/>
               </w:rPr>
             </w:pPr>
-            <w:proofErr w:type="spellStart"/>
             <w:r>
               <w:rPr>
                 <w:rFonts w:ascii="Calibri" w:eastAsia="Times New Roman" w:hAnsi="Calibri" w:cs="Calibri"/>
@@ -782,40 +734,7 @@
                 <w:noProof w:val="0"/>
                 <w:color w:val="000000"/>
               </w:rPr>
-              <w:t>Consumo</w:t>
-            </w:r>
-            <w:proofErr w:type="spellEnd"/>
-            <w:r>
-              <w:rPr>
-                <w:rFonts w:ascii="Calibri" w:eastAsia="Times New Roman" w:hAnsi="Calibri" w:cs="Calibri"/>
-                <w:b/>
-                <w:bCs/>
-                <w:noProof w:val="0"/>
-                <w:color w:val="000000"/>
-              </w:rPr>
-              <w:t xml:space="preserve"> de </w:t>
-            </w:r>
-            <w:proofErr w:type="spellStart"/>
-            <w:r>
-              <w:rPr>
-                <w:rFonts w:ascii="Calibri" w:eastAsia="Times New Roman" w:hAnsi="Calibri" w:cs="Calibri"/>
-                <w:b/>
-                <w:bCs/>
-                <w:noProof w:val="0"/>
-                <w:color w:val="000000"/>
-              </w:rPr>
-              <w:t>Datos</w:t>
-            </w:r>
-            <w:proofErr w:type="spellEnd"/>
-            <w:r>
-              <w:rPr>
-                <w:rFonts w:ascii="Calibri" w:eastAsia="Times New Roman" w:hAnsi="Calibri" w:cs="Calibri"/>
-                <w:b/>
-                <w:bCs/>
-                <w:noProof w:val="0"/>
-                <w:color w:val="000000"/>
-              </w:rPr>
-              <w:t xml:space="preserve"> [kB]</w:t>
+              <w:t>Consumo de Datos [kB]</w:t>
             </w:r>
           </w:p>
         </w:tc>
@@ -844,7 +763,6 @@
                 <w:color w:val="000000"/>
               </w:rPr>
             </w:pPr>
-            <w:proofErr w:type="spellStart"/>
             <w:r>
               <w:rPr>
                 <w:rFonts w:ascii="Calibri" w:eastAsia="Times New Roman" w:hAnsi="Calibri" w:cs="Calibri"/>
@@ -853,62 +771,7 @@
                 <w:noProof w:val="0"/>
                 <w:color w:val="000000"/>
               </w:rPr>
-              <w:t>Tiempo</w:t>
-            </w:r>
-            <w:proofErr w:type="spellEnd"/>
-            <w:r>
-              <w:rPr>
-                <w:rFonts w:ascii="Calibri" w:eastAsia="Times New Roman" w:hAnsi="Calibri" w:cs="Calibri"/>
-                <w:b/>
-                <w:bCs/>
-                <w:noProof w:val="0"/>
-                <w:color w:val="000000"/>
-              </w:rPr>
-              <w:t xml:space="preserve"> de </w:t>
-            </w:r>
-            <w:proofErr w:type="spellStart"/>
-            <w:r>
-              <w:rPr>
-                <w:rFonts w:ascii="Calibri" w:eastAsia="Times New Roman" w:hAnsi="Calibri" w:cs="Calibri"/>
-                <w:b/>
-                <w:bCs/>
-                <w:noProof w:val="0"/>
-                <w:color w:val="000000"/>
-              </w:rPr>
-              <w:t>Ejecución</w:t>
-            </w:r>
-            <w:proofErr w:type="spellEnd"/>
-            <w:r>
-              <w:rPr>
-                <w:rFonts w:ascii="Calibri" w:eastAsia="Times New Roman" w:hAnsi="Calibri" w:cs="Calibri"/>
-                <w:b/>
-                <w:bCs/>
-                <w:noProof w:val="0"/>
-                <w:color w:val="000000"/>
-              </w:rPr>
-              <w:t xml:space="preserve"> [</w:t>
-            </w:r>
-            <w:proofErr w:type="spellStart"/>
-            <w:r>
-              <w:rPr>
-                <w:rFonts w:ascii="Calibri" w:eastAsia="Times New Roman" w:hAnsi="Calibri" w:cs="Calibri"/>
-                <w:b/>
-                <w:bCs/>
-                <w:noProof w:val="0"/>
-                <w:color w:val="000000"/>
-              </w:rPr>
-              <w:t>ms</w:t>
-            </w:r>
-            <w:proofErr w:type="spellEnd"/>
-            <w:r>
-              <w:rPr>
-                <w:rFonts w:ascii="Calibri" w:eastAsia="Times New Roman" w:hAnsi="Calibri" w:cs="Calibri"/>
-                <w:b/>
-                <w:bCs/>
-                <w:noProof w:val="0"/>
-                <w:color w:val="000000"/>
-              </w:rPr>
-              <w:t>]</w:t>
+              <w:t>Tiempo de Ejecución [ms]</w:t>
             </w:r>
           </w:p>
         </w:tc>
@@ -1353,35 +1216,7 @@
                 <w:color w:val="000000"/>
                 <w:u w:val="single"/>
               </w:rPr>
-              <w:t xml:space="preserve">Carga de </w:t>
-            </w:r>
-            <w:proofErr w:type="spellStart"/>
-            <w:r>
-              <w:rPr>
-                <w:rFonts w:ascii="Calibri" w:eastAsia="Times New Roman" w:hAnsi="Calibri" w:cs="Calibri"/>
-                <w:b/>
-                <w:bCs/>
-                <w:i/>
-                <w:iCs/>
-                <w:noProof w:val="0"/>
-                <w:color w:val="000000"/>
-                <w:u w:val="single"/>
-              </w:rPr>
-              <w:t>Catálogo</w:t>
-            </w:r>
-            <w:proofErr w:type="spellEnd"/>
-            <w:r>
-              <w:rPr>
-                <w:rFonts w:ascii="Calibri" w:eastAsia="Times New Roman" w:hAnsi="Calibri" w:cs="Calibri"/>
-                <w:b/>
-                <w:bCs/>
-                <w:i/>
-                <w:iCs/>
-                <w:noProof w:val="0"/>
-                <w:color w:val="000000"/>
-                <w:u w:val="single"/>
-              </w:rPr>
-              <w:t xml:space="preserve"> CHAINING</w:t>
+              <w:t>Carga de Catálogo CHAINING</w:t>
             </w:r>
           </w:p>
         </w:tc>
@@ -1452,7 +1287,6 @@
                 <w:color w:val="000000"/>
               </w:rPr>
             </w:pPr>
-            <w:proofErr w:type="spellStart"/>
             <w:r>
               <w:rPr>
                 <w:rFonts w:ascii="Calibri" w:eastAsia="Times New Roman" w:hAnsi="Calibri" w:cs="Calibri"/>
@@ -1461,40 +1295,7 @@
                 <w:noProof w:val="0"/>
                 <w:color w:val="000000"/>
               </w:rPr>
-              <w:t>Consumo</w:t>
-            </w:r>
-            <w:proofErr w:type="spellEnd"/>
-            <w:r>
-              <w:rPr>
-                <w:rFonts w:ascii="Calibri" w:eastAsia="Times New Roman" w:hAnsi="Calibri" w:cs="Calibri"/>
-                <w:b/>
-                <w:bCs/>
-                <w:noProof w:val="0"/>
-                <w:color w:val="000000"/>
-              </w:rPr>
-              <w:t xml:space="preserve"> de </w:t>
-            </w:r>
-            <w:proofErr w:type="spellStart"/>
-            <w:r>
-              <w:rPr>
-                <w:rFonts w:ascii="Calibri" w:eastAsia="Times New Roman" w:hAnsi="Calibri" w:cs="Calibri"/>
-                <w:b/>
-                <w:bCs/>
-                <w:noProof w:val="0"/>
-                <w:color w:val="000000"/>
-              </w:rPr>
-              <w:t>Datos</w:t>
-            </w:r>
-            <w:proofErr w:type="spellEnd"/>
-            <w:r>
-              <w:rPr>
-                <w:rFonts w:ascii="Calibri" w:eastAsia="Times New Roman" w:hAnsi="Calibri" w:cs="Calibri"/>
-                <w:b/>
-                <w:bCs/>
-                <w:noProof w:val="0"/>
-                <w:color w:val="000000"/>
-              </w:rPr>
-              <w:t xml:space="preserve"> [kB]</w:t>
+              <w:t>Consumo de Datos [kB]</w:t>
             </w:r>
           </w:p>
         </w:tc>
@@ -1523,7 +1324,6 @@
                 <w:color w:val="000000"/>
               </w:rPr>
             </w:pPr>
-            <w:proofErr w:type="spellStart"/>
             <w:r>
               <w:rPr>
                 <w:rFonts w:ascii="Calibri" w:eastAsia="Times New Roman" w:hAnsi="Calibri" w:cs="Calibri"/>
@@ -1532,62 +1332,7 @@
                 <w:noProof w:val="0"/>
                 <w:color w:val="000000"/>
               </w:rPr>
-              <w:t>Tiempo</w:t>
-            </w:r>
-            <w:proofErr w:type="spellEnd"/>
-            <w:r>
-              <w:rPr>
-                <w:rFonts w:ascii="Calibri" w:eastAsia="Times New Roman" w:hAnsi="Calibri" w:cs="Calibri"/>
-                <w:b/>
-                <w:bCs/>
-                <w:noProof w:val="0"/>
-                <w:color w:val="000000"/>
-              </w:rPr>
-              <w:t xml:space="preserve"> de </w:t>
-            </w:r>
-            <w:proofErr w:type="spellStart"/>
-            <w:r>
-              <w:rPr>
-                <w:rFonts w:ascii="Calibri" w:eastAsia="Times New Roman" w:hAnsi="Calibri" w:cs="Calibri"/>
-                <w:b/>
-                <w:bCs/>
-                <w:noProof w:val="0"/>
-                <w:color w:val="000000"/>
-              </w:rPr>
-              <w:t>Ejecución</w:t>
-            </w:r>
-            <w:proofErr w:type="spellEnd"/>
-            <w:r>
-              <w:rPr>
-                <w:rFonts w:ascii="Calibri" w:eastAsia="Times New Roman" w:hAnsi="Calibri" w:cs="Calibri"/>
-                <w:b/>
-                <w:bCs/>
-                <w:noProof w:val="0"/>
-                <w:color w:val="000000"/>
-              </w:rPr>
-              <w:t xml:space="preserve"> [</w:t>
-            </w:r>
-            <w:proofErr w:type="spellStart"/>
-            <w:r>
-              <w:rPr>
-                <w:rFonts w:ascii="Calibri" w:eastAsia="Times New Roman" w:hAnsi="Calibri" w:cs="Calibri"/>
-                <w:b/>
-                <w:bCs/>
-                <w:noProof w:val="0"/>
-                <w:color w:val="000000"/>
-              </w:rPr>
-              <w:t>ms</w:t>
-            </w:r>
-            <w:proofErr w:type="spellEnd"/>
-            <w:r>
-              <w:rPr>
-                <w:rFonts w:ascii="Calibri" w:eastAsia="Times New Roman" w:hAnsi="Calibri" w:cs="Calibri"/>
-                <w:b/>
-                <w:bCs/>
-                <w:noProof w:val="0"/>
-                <w:color w:val="000000"/>
-              </w:rPr>
-              <w:t>]</w:t>
+              <w:t>Tiempo de Ejecución [ms]</w:t>
             </w:r>
           </w:p>
         </w:tc>
@@ -2083,6 +1828,72 @@
           <w:lang w:val="es-CO"/>
         </w:rPr>
         <w:t>CHAINING</w:t>
+      </w:r>
+    </w:p>
+    <w:p>
+      <w:pPr>
+        <w:pStyle w:val="Prrafodelista"/>
+        <w:spacing w:after="0"/>
+        <w:jc w:val="both"/>
+        <w:rPr>
+          <w:rFonts w:ascii="Dax-Regular" w:hAnsi="Dax-Regular"/>
+          <w:lang w:val="es-CO"/>
+        </w:rPr>
+      </w:pPr>
+      <w:r>
+        <w:lastRenderedPageBreak/>
+        <w:drawing>
+          <wp:inline distT="0" distB="0" distL="0" distR="0" wp14:anchorId="0939C740" wp14:editId="089DA4CA">
+            <wp:extent cx="5667375" cy="4371974"/>
+            <wp:effectExtent l="0" t="0" r="9525" b="10160"/>
+            <wp:docPr id="1" name="Gráfico 1">
+              <a:extLst xmlns:a="http://schemas.openxmlformats.org/drawingml/2006/main">
+                <a:ext uri="{FF2B5EF4-FFF2-40B4-BE49-F238E27FC236}">
+                  <a16:creationId xmlns:a16="http://schemas.microsoft.com/office/drawing/2014/main" id="{9E20AB6E-DEC3-4E89-8266-5C724810E186}"/>
+                </a:ext>
+              </a:extLst>
+            </wp:docPr>
+            <wp:cNvGraphicFramePr/>
+            <a:graphic xmlns:a="http://schemas.openxmlformats.org/drawingml/2006/main">
+              <a:graphicData uri="http://schemas.openxmlformats.org/drawingml/2006/chart">
+                <c:chart xmlns:c="http://schemas.openxmlformats.org/drawingml/2006/chart" xmlns:r="http://schemas.openxmlformats.org/officeDocument/2006/relationships" r:id="rId8"/>
+              </a:graphicData>
+            </a:graphic>
+          </wp:inline>
+        </w:drawing>
+      </w:r>
+    </w:p>
+    <w:p>
+      <w:pPr>
+        <w:pStyle w:val="Prrafodelista"/>
+        <w:spacing w:after="0"/>
+        <w:jc w:val="both"/>
+        <w:rPr>
+          <w:rFonts w:ascii="Dax-Regular" w:hAnsi="Dax-Regular"/>
+          <w:lang w:val="es-CO"/>
+        </w:rPr>
+      </w:pPr>
+      <w:r>
+        <w:lastRenderedPageBreak/>
+        <w:drawing>
+          <wp:inline distT="0" distB="0" distL="0" distR="0" wp14:anchorId="2D692894" wp14:editId="36468604">
+            <wp:extent cx="5667375" cy="4371974"/>
+            <wp:effectExtent l="0" t="0" r="9525" b="10160"/>
+            <wp:docPr id="2" name="Gráfico 2">
+              <a:extLst xmlns:a="http://schemas.openxmlformats.org/drawingml/2006/main">
+                <a:ext uri="{FF2B5EF4-FFF2-40B4-BE49-F238E27FC236}">
+                  <a16:creationId xmlns:a16="http://schemas.microsoft.com/office/drawing/2014/main" id="{9E20AB6E-DEC3-4E89-8266-5C724810E186}"/>
+                </a:ext>
+              </a:extLst>
+            </wp:docPr>
+            <wp:cNvGraphicFramePr/>
+            <a:graphic xmlns:a="http://schemas.openxmlformats.org/drawingml/2006/main">
+              <a:graphicData uri="http://schemas.openxmlformats.org/drawingml/2006/chart">
+                <c:chart xmlns:c="http://schemas.openxmlformats.org/drawingml/2006/chart" xmlns:r="http://schemas.openxmlformats.org/officeDocument/2006/relationships" r:id="rId9"/>
+              </a:graphicData>
+            </a:graphic>
+          </wp:inline>
+        </w:drawing>
       </w:r>
     </w:p>
     <w:p>
@@ -2180,35 +1991,7 @@
                 <w:color w:val="000000"/>
                 <w:u w:val="single"/>
               </w:rPr>
-              <w:t xml:space="preserve">Carga de </w:t>
-            </w:r>
-            <w:proofErr w:type="spellStart"/>
-            <w:r>
-              <w:rPr>
-                <w:rFonts w:ascii="Calibri" w:eastAsia="Times New Roman" w:hAnsi="Calibri" w:cs="Calibri"/>
-                <w:b/>
-                <w:bCs/>
-                <w:i/>
-                <w:iCs/>
-                <w:noProof w:val="0"/>
-                <w:color w:val="000000"/>
-                <w:u w:val="single"/>
-              </w:rPr>
-              <w:t>Catálogo</w:t>
-            </w:r>
-            <w:proofErr w:type="spellEnd"/>
-            <w:r>
-              <w:rPr>
-                <w:rFonts w:ascii="Calibri" w:eastAsia="Times New Roman" w:hAnsi="Calibri" w:cs="Calibri"/>
-                <w:b/>
-                <w:bCs/>
-                <w:i/>
-                <w:iCs/>
-                <w:noProof w:val="0"/>
-                <w:color w:val="000000"/>
-                <w:u w:val="single"/>
-              </w:rPr>
-              <w:t xml:space="preserve"> PROBING</w:t>
+              <w:t>Carga de Catálogo PROBING</w:t>
             </w:r>
           </w:p>
         </w:tc>
@@ -2287,7 +2070,6 @@
                 <w:color w:val="000000"/>
               </w:rPr>
             </w:pPr>
-            <w:proofErr w:type="spellStart"/>
             <w:r>
               <w:rPr>
                 <w:rFonts w:ascii="Calibri" w:eastAsia="Times New Roman" w:hAnsi="Calibri" w:cs="Calibri"/>
@@ -2296,40 +2078,7 @@
                 <w:noProof w:val="0"/>
                 <w:color w:val="000000"/>
               </w:rPr>
-              <w:t>Consumo</w:t>
-            </w:r>
-            <w:proofErr w:type="spellEnd"/>
-            <w:r>
-              <w:rPr>
-                <w:rFonts w:ascii="Calibri" w:eastAsia="Times New Roman" w:hAnsi="Calibri" w:cs="Calibri"/>
-                <w:b/>
-                <w:bCs/>
-                <w:noProof w:val="0"/>
-                <w:color w:val="000000"/>
-              </w:rPr>
-              <w:t xml:space="preserve"> de </w:t>
-            </w:r>
-            <w:proofErr w:type="spellStart"/>
-            <w:r>
-              <w:rPr>
-                <w:rFonts w:ascii="Calibri" w:eastAsia="Times New Roman" w:hAnsi="Calibri" w:cs="Calibri"/>
-                <w:b/>
-                <w:bCs/>
-                <w:noProof w:val="0"/>
-                <w:color w:val="000000"/>
-              </w:rPr>
-              <w:t>Datos</w:t>
-            </w:r>
-            <w:proofErr w:type="spellEnd"/>
-            <w:r>
-              <w:rPr>
-                <w:rFonts w:ascii="Calibri" w:eastAsia="Times New Roman" w:hAnsi="Calibri" w:cs="Calibri"/>
-                <w:b/>
-                <w:bCs/>
-                <w:noProof w:val="0"/>
-                <w:color w:val="000000"/>
-              </w:rPr>
-              <w:t xml:space="preserve"> [kB]</w:t>
+              <w:t>Consumo de Datos [kB]</w:t>
             </w:r>
           </w:p>
         </w:tc>
@@ -2358,7 +2107,6 @@
                 <w:color w:val="000000"/>
               </w:rPr>
             </w:pPr>
-            <w:proofErr w:type="spellStart"/>
             <w:r>
               <w:rPr>
                 <w:rFonts w:ascii="Calibri" w:eastAsia="Times New Roman" w:hAnsi="Calibri" w:cs="Calibri"/>
@@ -2367,62 +2115,7 @@
                 <w:noProof w:val="0"/>
                 <w:color w:val="000000"/>
               </w:rPr>
-              <w:t>Tiempo</w:t>
-            </w:r>
-            <w:proofErr w:type="spellEnd"/>
-            <w:r>
-              <w:rPr>
-                <w:rFonts w:ascii="Calibri" w:eastAsia="Times New Roman" w:hAnsi="Calibri" w:cs="Calibri"/>
-                <w:b/>
-                <w:bCs/>
-                <w:noProof w:val="0"/>
-                <w:color w:val="000000"/>
-              </w:rPr>
-              <w:t xml:space="preserve"> de </w:t>
-            </w:r>
-            <w:proofErr w:type="spellStart"/>
-            <w:r>
-              <w:rPr>
-                <w:rFonts w:ascii="Calibri" w:eastAsia="Times New Roman" w:hAnsi="Calibri" w:cs="Calibri"/>
-                <w:b/>
-                <w:bCs/>
-                <w:noProof w:val="0"/>
-                <w:color w:val="000000"/>
-              </w:rPr>
-              <w:t>Ejecución</w:t>
-            </w:r>
-            <w:proofErr w:type="spellEnd"/>
-            <w:r>
-              <w:rPr>
-                <w:rFonts w:ascii="Calibri" w:eastAsia="Times New Roman" w:hAnsi="Calibri" w:cs="Calibri"/>
-                <w:b/>
-                <w:bCs/>
-                <w:noProof w:val="0"/>
-                <w:color w:val="000000"/>
-              </w:rPr>
-              <w:t xml:space="preserve"> [</w:t>
-            </w:r>
-            <w:proofErr w:type="spellStart"/>
-            <w:r>
-              <w:rPr>
-                <w:rFonts w:ascii="Calibri" w:eastAsia="Times New Roman" w:hAnsi="Calibri" w:cs="Calibri"/>
-                <w:b/>
-                <w:bCs/>
-                <w:noProof w:val="0"/>
-                <w:color w:val="000000"/>
-              </w:rPr>
-              <w:t>ms</w:t>
-            </w:r>
-            <w:proofErr w:type="spellEnd"/>
-            <w:r>
-              <w:rPr>
-                <w:rFonts w:ascii="Calibri" w:eastAsia="Times New Roman" w:hAnsi="Calibri" w:cs="Calibri"/>
-                <w:b/>
-                <w:bCs/>
-                <w:noProof w:val="0"/>
-                <w:color w:val="000000"/>
-              </w:rPr>
-              <w:t>]</w:t>
+              <w:t>Tiempo de Ejecución [ms]</w:t>
             </w:r>
           </w:p>
         </w:tc>
@@ -2746,7 +2439,6 @@
         <w:rPr>
           <w:lang w:val="es-CO"/>
         </w:rPr>
-        <w:lastRenderedPageBreak/>
         <w:t xml:space="preserve">Tabla </w:t>
       </w:r>
       <w:r>
@@ -2878,35 +2570,7 @@
                 <w:color w:val="000000"/>
                 <w:u w:val="single"/>
               </w:rPr>
-              <w:t xml:space="preserve">Carga de </w:t>
-            </w:r>
-            <w:proofErr w:type="spellStart"/>
-            <w:r>
-              <w:rPr>
-                <w:rFonts w:ascii="Calibri" w:eastAsia="Times New Roman" w:hAnsi="Calibri" w:cs="Calibri"/>
-                <w:b/>
-                <w:bCs/>
-                <w:i/>
-                <w:iCs/>
-                <w:noProof w:val="0"/>
-                <w:color w:val="000000"/>
-                <w:u w:val="single"/>
-              </w:rPr>
-              <w:t>Catálogo</w:t>
-            </w:r>
-            <w:proofErr w:type="spellEnd"/>
-            <w:r>
-              <w:rPr>
-                <w:rFonts w:ascii="Calibri" w:eastAsia="Times New Roman" w:hAnsi="Calibri" w:cs="Calibri"/>
-                <w:b/>
-                <w:bCs/>
-                <w:i/>
-                <w:iCs/>
-                <w:noProof w:val="0"/>
-                <w:color w:val="000000"/>
-                <w:u w:val="single"/>
-              </w:rPr>
-              <w:t xml:space="preserve"> CHAINING</w:t>
+              <w:t>Carga de Catálogo CHAINING</w:t>
             </w:r>
           </w:p>
         </w:tc>
@@ -2977,7 +2641,6 @@
                 <w:color w:val="000000"/>
               </w:rPr>
             </w:pPr>
-            <w:proofErr w:type="spellStart"/>
             <w:r>
               <w:rPr>
                 <w:rFonts w:ascii="Calibri" w:eastAsia="Times New Roman" w:hAnsi="Calibri" w:cs="Calibri"/>
@@ -2986,40 +2649,7 @@
                 <w:noProof w:val="0"/>
                 <w:color w:val="000000"/>
               </w:rPr>
-              <w:t>Consumo</w:t>
-            </w:r>
-            <w:proofErr w:type="spellEnd"/>
-            <w:r>
-              <w:rPr>
-                <w:rFonts w:ascii="Calibri" w:eastAsia="Times New Roman" w:hAnsi="Calibri" w:cs="Calibri"/>
-                <w:b/>
-                <w:bCs/>
-                <w:noProof w:val="0"/>
-                <w:color w:val="000000"/>
-              </w:rPr>
-              <w:t xml:space="preserve"> de </w:t>
-            </w:r>
-            <w:proofErr w:type="spellStart"/>
-            <w:r>
-              <w:rPr>
-                <w:rFonts w:ascii="Calibri" w:eastAsia="Times New Roman" w:hAnsi="Calibri" w:cs="Calibri"/>
-                <w:b/>
-                <w:bCs/>
-                <w:noProof w:val="0"/>
-                <w:color w:val="000000"/>
-              </w:rPr>
-              <w:t>Datos</w:t>
-            </w:r>
-            <w:proofErr w:type="spellEnd"/>
-            <w:r>
-              <w:rPr>
-                <w:rFonts w:ascii="Calibri" w:eastAsia="Times New Roman" w:hAnsi="Calibri" w:cs="Calibri"/>
-                <w:b/>
-                <w:bCs/>
-                <w:noProof w:val="0"/>
-                <w:color w:val="000000"/>
-              </w:rPr>
-              <w:t xml:space="preserve"> [kB]</w:t>
+              <w:t>Consumo de Datos [kB]</w:t>
             </w:r>
           </w:p>
         </w:tc>
@@ -3048,7 +2678,6 @@
                 <w:color w:val="000000"/>
               </w:rPr>
             </w:pPr>
-            <w:proofErr w:type="spellStart"/>
             <w:r>
               <w:rPr>
                 <w:rFonts w:ascii="Calibri" w:eastAsia="Times New Roman" w:hAnsi="Calibri" w:cs="Calibri"/>
@@ -3057,62 +2686,7 @@
                 <w:noProof w:val="0"/>
                 <w:color w:val="000000"/>
               </w:rPr>
-              <w:t>Tiempo</w:t>
-            </w:r>
-            <w:proofErr w:type="spellEnd"/>
-            <w:r>
-              <w:rPr>
-                <w:rFonts w:ascii="Calibri" w:eastAsia="Times New Roman" w:hAnsi="Calibri" w:cs="Calibri"/>
-                <w:b/>
-                <w:bCs/>
-                <w:noProof w:val="0"/>
-                <w:color w:val="000000"/>
-              </w:rPr>
-              <w:t xml:space="preserve"> de </w:t>
-            </w:r>
-            <w:proofErr w:type="spellStart"/>
-            <w:r>
-              <w:rPr>
-                <w:rFonts w:ascii="Calibri" w:eastAsia="Times New Roman" w:hAnsi="Calibri" w:cs="Calibri"/>
-                <w:b/>
-                <w:bCs/>
-                <w:noProof w:val="0"/>
-                <w:color w:val="000000"/>
-              </w:rPr>
-              <w:t>Ejecución</w:t>
-            </w:r>
-            <w:proofErr w:type="spellEnd"/>
-            <w:r>
-              <w:rPr>
-                <w:rFonts w:ascii="Calibri" w:eastAsia="Times New Roman" w:hAnsi="Calibri" w:cs="Calibri"/>
-                <w:b/>
-                <w:bCs/>
-                <w:noProof w:val="0"/>
-                <w:color w:val="000000"/>
-              </w:rPr>
-              <w:t xml:space="preserve"> [</w:t>
-            </w:r>
-            <w:proofErr w:type="spellStart"/>
-            <w:r>
-              <w:rPr>
-                <w:rFonts w:ascii="Calibri" w:eastAsia="Times New Roman" w:hAnsi="Calibri" w:cs="Calibri"/>
-                <w:b/>
-                <w:bCs/>
-                <w:noProof w:val="0"/>
-                <w:color w:val="000000"/>
-              </w:rPr>
-              <w:t>ms</w:t>
-            </w:r>
-            <w:proofErr w:type="spellEnd"/>
-            <w:r>
-              <w:rPr>
-                <w:rFonts w:ascii="Calibri" w:eastAsia="Times New Roman" w:hAnsi="Calibri" w:cs="Calibri"/>
-                <w:b/>
-                <w:bCs/>
-                <w:noProof w:val="0"/>
-                <w:color w:val="000000"/>
-              </w:rPr>
-              <w:t>]</w:t>
+              <w:t>Tiempo de Ejecución [ms]</w:t>
             </w:r>
           </w:p>
         </w:tc>
@@ -3616,6 +3190,7 @@
           <w:rFonts w:ascii="Dax-Regular" w:hAnsi="Dax-Regular"/>
           <w:lang w:val="es-CO"/>
         </w:rPr>
+        <w:lastRenderedPageBreak/>
         <w:t>Comparación de memoria y tiempo de ejecución para PROBING y CHAINING</w:t>
       </w:r>
     </w:p>
@@ -3659,83 +3234,43 @@
         </w:rPr>
         <w:t xml:space="preserve">¿Por qué en la función </w:t>
       </w:r>
-      <w:proofErr w:type="spellStart"/>
-      <w:proofErr w:type="gramStart"/>
       <w:r>
         <w:rPr>
           <w:b/>
           <w:bCs/>
           <w:lang w:val="es-419"/>
         </w:rPr>
-        <w:t>getTime</w:t>
-      </w:r>
-      <w:proofErr w:type="spellEnd"/>
+        <w:t>getTime()</w:t>
+      </w:r>
+      <w:r>
+        <w:rPr>
+          <w:rFonts w:ascii="Dax-Regular" w:hAnsi="Dax-Regular"/>
+          <w:lang w:val="es-419"/>
+        </w:rPr>
+        <w:t xml:space="preserve"> se utiliza </w:t>
+      </w:r>
       <w:r>
         <w:rPr>
           <w:b/>
           <w:bCs/>
           <w:lang w:val="es-419"/>
         </w:rPr>
-        <w:t>(</w:t>
-      </w:r>
-      <w:proofErr w:type="gramEnd"/>
+        <w:t>time.perf_counter()</w:t>
+      </w:r>
+      <w:r>
+        <w:rPr>
+          <w:rFonts w:ascii="Dax-Regular" w:hAnsi="Dax-Regular"/>
+          <w:lang w:val="es-419"/>
+        </w:rPr>
+        <w:t xml:space="preserve"> en ves de la previamente conocida </w:t>
+      </w:r>
       <w:r>
         <w:rPr>
           <w:b/>
           <w:bCs/>
           <w:lang w:val="es-419"/>
         </w:rPr>
-        <w:t>)</w:t>
-      </w:r>
-      <w:r>
-        <w:rPr>
-          <w:rFonts w:ascii="Dax-Regular" w:hAnsi="Dax-Regular"/>
-          <w:lang w:val="es-419"/>
-        </w:rPr>
-        <w:t xml:space="preserve"> se utiliza </w:t>
-      </w:r>
-      <w:proofErr w:type="spellStart"/>
-      <w:r>
-        <w:rPr>
-          <w:b/>
-          <w:bCs/>
-          <w:lang w:val="es-419"/>
-        </w:rPr>
-        <w:t>time.perf_counter</w:t>
-      </w:r>
-      <w:proofErr w:type="spellEnd"/>
-      <w:r>
-        <w:rPr>
-          <w:b/>
-          <w:bCs/>
-          <w:lang w:val="es-419"/>
-        </w:rPr>
-        <w:t>()</w:t>
-      </w:r>
-      <w:r>
-        <w:rPr>
-          <w:rFonts w:ascii="Dax-Regular" w:hAnsi="Dax-Regular"/>
-          <w:lang w:val="es-419"/>
-        </w:rPr>
-        <w:t xml:space="preserve"> en ves de la previamente conocida </w:t>
-      </w:r>
-      <w:proofErr w:type="spellStart"/>
-      <w:r>
-        <w:rPr>
-          <w:b/>
-          <w:bCs/>
-          <w:lang w:val="es-419"/>
-        </w:rPr>
-        <w:t>time.process_time</w:t>
-      </w:r>
-      <w:proofErr w:type="spellEnd"/>
-      <w:r>
-        <w:rPr>
-          <w:b/>
-          <w:bCs/>
-          <w:lang w:val="es-419"/>
-        </w:rPr>
-        <w:t>()</w:t>
+        <w:t>time.process_time()</w:t>
       </w:r>
       <w:r>
         <w:rPr>
@@ -3758,123 +3293,37 @@
         <w:rPr>
           <w:lang w:val="es-419"/>
         </w:rPr>
-        <w:t xml:space="preserve">Además de que </w:t>
-      </w:r>
-      <w:proofErr w:type="spellStart"/>
-      <w:proofErr w:type="gramStart"/>
+        <w:t>Además de que time.perf_counter() utiliza un reloj de mayor precisión que time</w:t>
+      </w:r>
       <w:r>
         <w:rPr>
           <w:lang w:val="es-419"/>
         </w:rPr>
-        <w:t>time.perf</w:t>
-      </w:r>
-      <w:proofErr w:type="gramEnd"/>
+        <w:t xml:space="preserve">.process_time(), time.perf_counter() contabiliza el tiempo real en el que un programa transcurre, es decir, toma en cuenta </w:t>
+      </w:r>
       <w:r>
         <w:rPr>
           <w:lang w:val="es-419"/>
         </w:rPr>
-        <w:t>_counter</w:t>
-      </w:r>
-      <w:proofErr w:type="spellEnd"/>
+        <w:t xml:space="preserve">los momentos en los que el programa está durmiendo o no </w:t>
+      </w:r>
       <w:r>
         <w:rPr>
           <w:lang w:val="es-419"/>
         </w:rPr>
-        <w:t xml:space="preserve">() utiliza un reloj de mayor precisión que </w:t>
-      </w:r>
-      <w:proofErr w:type="spellStart"/>
+        <w:t>ejecutando</w:t>
+      </w:r>
       <w:r>
         <w:rPr>
           <w:lang w:val="es-419"/>
         </w:rPr>
-        <w:t>time</w:t>
+        <w:t xml:space="preserve"> una línea de código. Consecuentemente, time.perf_counter() nos proporciona una medida temporal más próxima </w:t>
       </w:r>
       <w:r>
         <w:rPr>
           <w:lang w:val="es-419"/>
         </w:rPr>
-        <w:t>.process_time</w:t>
-      </w:r>
-      <w:proofErr w:type="spellEnd"/>
-      <w:r>
-        <w:rPr>
-          <w:lang w:val="es-419"/>
-        </w:rPr>
-        <w:t xml:space="preserve">(), </w:t>
-      </w:r>
-      <w:proofErr w:type="spellStart"/>
-      <w:r>
-        <w:rPr>
-          <w:lang w:val="es-419"/>
-        </w:rPr>
-        <w:t>time.perf_counter</w:t>
-      </w:r>
-      <w:proofErr w:type="spellEnd"/>
-      <w:r>
-        <w:rPr>
-          <w:lang w:val="es-419"/>
-        </w:rPr>
-        <w:t xml:space="preserve">() contabiliza el tiempo real en el que un programa transcurre, es decir, toma en cuenta </w:t>
-      </w:r>
-      <w:r>
-        <w:rPr>
-          <w:lang w:val="es-419"/>
-        </w:rPr>
-        <w:t xml:space="preserve">los momentos en los que el programa está durmiendo o no </w:t>
-      </w:r>
-      <w:r>
-        <w:rPr>
-          <w:lang w:val="es-419"/>
-        </w:rPr>
-        <w:t>ejecutando</w:t>
-      </w:r>
-      <w:r>
-        <w:rPr>
-          <w:lang w:val="es-419"/>
-        </w:rPr>
-        <w:t xml:space="preserve"> una línea de código. Consecuentemente, </w:t>
-      </w:r>
-      <w:proofErr w:type="spellStart"/>
-      <w:proofErr w:type="gramStart"/>
-      <w:r>
-        <w:rPr>
-          <w:lang w:val="es-419"/>
-        </w:rPr>
-        <w:t>time.perf</w:t>
-      </w:r>
-      <w:proofErr w:type="gramEnd"/>
-      <w:r>
-        <w:rPr>
-          <w:lang w:val="es-419"/>
-        </w:rPr>
-        <w:t>_counter</w:t>
-      </w:r>
-      <w:proofErr w:type="spellEnd"/>
-      <w:r>
-        <w:rPr>
-          <w:lang w:val="es-419"/>
-        </w:rPr>
-        <w:t xml:space="preserve">() nos proporciona una medida temporal más próxima </w:t>
-      </w:r>
-      <w:r>
-        <w:rPr>
-          <w:lang w:val="es-419"/>
-        </w:rPr>
-        <w:t xml:space="preserve">a aquella percibida por el usuario que </w:t>
-      </w:r>
-      <w:proofErr w:type="spellStart"/>
-      <w:r>
-        <w:rPr>
-          <w:lang w:val="es-419"/>
-        </w:rPr>
-        <w:t>time.process_time</w:t>
-      </w:r>
-      <w:proofErr w:type="spellEnd"/>
-      <w:r>
-        <w:rPr>
-          <w:lang w:val="es-419"/>
-        </w:rPr>
-        <w:t>(), el cual únicamente contabiliza el tiempo en el que el programa se encuentra corriendo líneas de código.</w:t>
+        <w:t>a aquella percibida por el usuario que time.process_time(), el cual únicamente contabiliza el tiempo en el que el programa se encuentra corriendo líneas de código.</w:t>
       </w:r>
     </w:p>
     <w:p>
@@ -3907,66 +3356,44 @@
         </w:rPr>
         <w:t xml:space="preserve">¿Por qué son importantes las funciones </w:t>
       </w:r>
-      <w:proofErr w:type="spellStart"/>
-      <w:proofErr w:type="gramStart"/>
       <w:r>
         <w:rPr>
           <w:b/>
           <w:bCs/>
           <w:lang w:val="es-419"/>
         </w:rPr>
-        <w:t>start</w:t>
-      </w:r>
-      <w:proofErr w:type="spellEnd"/>
+        <w:t>start()</w:t>
+      </w:r>
+      <w:r>
+        <w:rPr>
+          <w:rFonts w:ascii="Dax-Regular" w:hAnsi="Dax-Regular"/>
+          <w:lang w:val="es-419"/>
+        </w:rPr>
+        <w:t xml:space="preserve"> y </w:t>
+      </w:r>
       <w:r>
         <w:rPr>
           <w:b/>
           <w:bCs/>
           <w:lang w:val="es-419"/>
         </w:rPr>
-        <w:t>(</w:t>
-      </w:r>
-      <w:proofErr w:type="gramEnd"/>
+        <w:t>stop()</w:t>
+      </w:r>
+      <w:r>
+        <w:rPr>
+          <w:rFonts w:ascii="Dax-Regular" w:hAnsi="Dax-Regular"/>
+          <w:lang w:val="es-419"/>
+        </w:rPr>
+        <w:t xml:space="preserve"> de la librería </w:t>
+      </w:r>
       <w:r>
         <w:rPr>
           <w:b/>
           <w:bCs/>
           <w:lang w:val="es-419"/>
         </w:rPr>
-        <w:t>)</w:t>
-      </w:r>
-      <w:r>
-        <w:rPr>
-          <w:rFonts w:ascii="Dax-Regular" w:hAnsi="Dax-Regular"/>
-          <w:lang w:val="es-419"/>
-        </w:rPr>
-        <w:t xml:space="preserve"> y </w:t>
-      </w:r>
-      <w:r>
-        <w:rPr>
-          <w:b/>
-          <w:bCs/>
-          <w:lang w:val="es-419"/>
-        </w:rPr>
-        <w:t>stop()</w:t>
-      </w:r>
-      <w:r>
-        <w:rPr>
-          <w:rFonts w:ascii="Dax-Regular" w:hAnsi="Dax-Regular"/>
-          <w:lang w:val="es-419"/>
-        </w:rPr>
-        <w:t xml:space="preserve"> de la librería </w:t>
-      </w:r>
-      <w:proofErr w:type="spellStart"/>
-      <w:r>
-        <w:rPr>
-          <w:b/>
-          <w:bCs/>
-          <w:lang w:val="es-419"/>
-        </w:rPr>
         <w:t>tracemalloc</w:t>
       </w:r>
-      <w:proofErr w:type="spellEnd"/>
       <w:r>
         <w:rPr>
           <w:rFonts w:ascii="Dax-Regular" w:hAnsi="Dax-Regular"/>
@@ -3988,75 +3415,25 @@
         <w:rPr>
           <w:lang w:val="es-419"/>
         </w:rPr>
-        <w:t xml:space="preserve">La función </w:t>
-      </w:r>
-      <w:proofErr w:type="spellStart"/>
+        <w:t xml:space="preserve">La función tracemalloc, a diferencia de las funciones de registro temporal, no monitorea </w:t>
+      </w:r>
       <w:r>
         <w:rPr>
           <w:lang w:val="es-419"/>
         </w:rPr>
-        <w:t>tracemalloc</w:t>
-      </w:r>
-      <w:proofErr w:type="spellEnd"/>
+        <w:t>el uso de memoria permanentemente, sino que debe inicializarse para obtener datos de</w:t>
+      </w:r>
       <w:r>
         <w:rPr>
           <w:lang w:val="es-419"/>
         </w:rPr>
-        <w:t xml:space="preserve">, a diferencia de las funciones de registro temporal, no monitorea </w:t>
+        <w:t xml:space="preserve"> la asignación de memoria de los procesos subsecuentes; para esto se necesita start()</w:t>
       </w:r>
       <w:r>
         <w:rPr>
           <w:lang w:val="es-419"/>
         </w:rPr>
-        <w:t>el uso de memoria permanentemente, sino que debe inicializarse para obtener datos de</w:t>
-      </w:r>
-      <w:r>
-        <w:rPr>
-          <w:lang w:val="es-419"/>
-        </w:rPr>
-        <w:t xml:space="preserve"> la asignación de memoria de los procesos subsecuentes; para esto se necesita </w:t>
-      </w:r>
-      <w:proofErr w:type="spellStart"/>
-      <w:proofErr w:type="gramStart"/>
-      <w:r>
-        <w:rPr>
-          <w:lang w:val="es-419"/>
-        </w:rPr>
-        <w:t>start</w:t>
-      </w:r>
-      <w:proofErr w:type="spellEnd"/>
-      <w:r>
-        <w:rPr>
-          <w:lang w:val="es-419"/>
-        </w:rPr>
-        <w:t>(</w:t>
-      </w:r>
-      <w:proofErr w:type="gramEnd"/>
-      <w:r>
-        <w:rPr>
-          <w:lang w:val="es-419"/>
-        </w:rPr>
-        <w:t>)</w:t>
-      </w:r>
-      <w:r>
-        <w:rPr>
-          <w:lang w:val="es-419"/>
-        </w:rPr>
-        <w:t xml:space="preserve">. Luego de que se utiliza, la función deja de registrar por medio de </w:t>
-      </w:r>
-      <w:proofErr w:type="gramStart"/>
-      <w:r>
-        <w:rPr>
-          <w:lang w:val="es-419"/>
-        </w:rPr>
-        <w:t>stop(</w:t>
-      </w:r>
-      <w:proofErr w:type="gramEnd"/>
-      <w:r>
-        <w:rPr>
-          <w:lang w:val="es-419"/>
-        </w:rPr>
-        <w:t>), pues no es necesario que recopile información mientras no se necesita.</w:t>
+        <w:t>. Luego de que se utiliza, la función deja de registrar por medio de stop(), pues no es necesario que recopile información mientras no se necesita.</w:t>
       </w:r>
     </w:p>
     <w:p>
@@ -4262,7 +3639,6 @@
           <w:rFonts w:ascii="Dax-Regular" w:hAnsi="Dax-Regular"/>
           <w:lang w:val="es-419"/>
         </w:rPr>
-        <w:lastRenderedPageBreak/>
         <w:t xml:space="preserve">¿Qué cambios percibe en el </w:t>
       </w:r>
       <w:r>
@@ -4307,56 +3683,20 @@
         <w:rPr>
           <w:lang w:val="es-419"/>
         </w:rPr>
-        <w:t xml:space="preserve">el sistema de Linear </w:t>
-      </w:r>
-      <w:proofErr w:type="spellStart"/>
+        <w:t xml:space="preserve">el sistema de Linear Probing, pues este resulta ser </w:t>
+      </w:r>
       <w:r>
         <w:rPr>
           <w:lang w:val="es-419"/>
         </w:rPr>
-        <w:t>Probing</w:t>
-      </w:r>
-      <w:proofErr w:type="spellEnd"/>
+        <w:t>más rápido</w:t>
+      </w:r>
       <w:r>
         <w:rPr>
           <w:lang w:val="es-419"/>
         </w:rPr>
-        <w:t xml:space="preserve">, pues este resulta ser </w:t>
-      </w:r>
-      <w:r>
-        <w:rPr>
-          <w:lang w:val="es-419"/>
-        </w:rPr>
-        <w:t>más rápido</w:t>
-      </w:r>
-      <w:r>
-        <w:rPr>
-          <w:lang w:val="es-419"/>
-        </w:rPr>
-        <w:t xml:space="preserve"> que </w:t>
-      </w:r>
-      <w:proofErr w:type="spellStart"/>
-      <w:r>
-        <w:rPr>
-          <w:lang w:val="es-419"/>
-        </w:rPr>
-        <w:t>Separate</w:t>
-      </w:r>
-      <w:proofErr w:type="spellEnd"/>
-      <w:r>
-        <w:rPr>
-          <w:lang w:val="es-419"/>
-        </w:rPr>
-        <w:t xml:space="preserve"> </w:t>
-      </w:r>
-      <w:proofErr w:type="spellStart"/>
-      <w:r>
-        <w:rPr>
-          <w:lang w:val="es-419"/>
-        </w:rPr>
-        <w:t>Chaining</w:t>
-      </w:r>
-      <w:proofErr w:type="spellEnd"/>
+        <w:t xml:space="preserve"> que Separate Chaining</w:t>
+      </w:r>
       <w:r>
         <w:rPr>
           <w:lang w:val="es-419"/>
@@ -4447,55 +3787,19 @@
         <w:rPr>
           <w:lang w:val="es-419"/>
         </w:rPr>
-        <w:t xml:space="preserve"> </w:t>
-      </w:r>
-      <w:proofErr w:type="spellStart"/>
+        <w:t xml:space="preserve"> Separate Chaining</w:t>
+      </w:r>
       <w:r>
         <w:rPr>
           <w:lang w:val="es-419"/>
         </w:rPr>
-        <w:t>Separate</w:t>
-      </w:r>
-      <w:proofErr w:type="spellEnd"/>
+        <w:t xml:space="preserve">, la memoria utilizada es considerablemente mayor que </w:t>
+      </w:r>
       <w:r>
         <w:rPr>
           <w:lang w:val="es-419"/>
         </w:rPr>
-        <w:t xml:space="preserve"> </w:t>
-      </w:r>
-      <w:proofErr w:type="spellStart"/>
-      <w:r>
-        <w:rPr>
-          <w:lang w:val="es-419"/>
-        </w:rPr>
-        <w:t>Chaining</w:t>
-      </w:r>
-      <w:proofErr w:type="spellEnd"/>
-      <w:r>
-        <w:rPr>
-          <w:lang w:val="es-419"/>
-        </w:rPr>
-        <w:t xml:space="preserve">, la memoria utilizada es considerablemente mayor que </w:t>
-      </w:r>
-      <w:r>
-        <w:rPr>
-          <w:lang w:val="es-419"/>
-        </w:rPr>
-        <w:t xml:space="preserve">al utilizar Linear </w:t>
-      </w:r>
-      <w:proofErr w:type="spellStart"/>
-      <w:r>
-        <w:rPr>
-          <w:lang w:val="es-419"/>
-        </w:rPr>
-        <w:t>Probing</w:t>
-      </w:r>
-      <w:proofErr w:type="spellEnd"/>
-      <w:r>
-        <w:rPr>
-          <w:lang w:val="es-419"/>
-        </w:rPr>
-        <w:t xml:space="preserve"> para todos los factores de carga </w:t>
+        <w:t xml:space="preserve">al utilizar Linear Probing para todos los factores de carga </w:t>
       </w:r>
       <w:r>
         <w:rPr>
@@ -6234,6 +5538,2334 @@
 </w:styles>
 </file>
 
+<file path=word/charts/chart1.xml><?xml version="1.0" encoding="utf-8"?>
+<c:chartSpace xmlns:c="http://schemas.openxmlformats.org/drawingml/2006/chart" xmlns:a="http://schemas.openxmlformats.org/drawingml/2006/main" xmlns:r="http://schemas.openxmlformats.org/officeDocument/2006/relationships" xmlns:c16r2="http://schemas.microsoft.com/office/drawing/2015/06/chart">
+  <c:date1904 val="0"/>
+  <c:lang val="es-ES"/>
+  <c:roundedCorners val="0"/>
+  <mc:AlternateContent xmlns:mc="http://schemas.openxmlformats.org/markup-compatibility/2006">
+    <mc:Choice xmlns:c14="http://schemas.microsoft.com/office/drawing/2007/8/2/chart" Requires="c14">
+      <c14:style val="102"/>
+    </mc:Choice>
+    <mc:Fallback>
+      <c:style val="2"/>
+    </mc:Fallback>
+  </mc:AlternateContent>
+  <c:chart>
+    <c:title>
+      <c:tx>
+        <c:rich>
+          <a:bodyPr rot="0" spcFirstLastPara="1" vertOverflow="ellipsis" vert="horz" wrap="square" anchor="ctr" anchorCtr="1"/>
+          <a:lstStyle/>
+          <a:p>
+            <a:pPr>
+              <a:defRPr sz="1400" b="0" i="0" u="none" strike="noStrike" kern="1200" spc="0" baseline="0">
+                <a:solidFill>
+                  <a:schemeClr val="tx1">
+                    <a:lumMod val="65000"/>
+                    <a:lumOff val="35000"/>
+                  </a:schemeClr>
+                </a:solidFill>
+                <a:latin typeface="+mn-lt"/>
+                <a:ea typeface="+mn-ea"/>
+                <a:cs typeface="+mn-cs"/>
+              </a:defRPr>
+            </a:pPr>
+            <a:r>
+              <a:rPr lang="es-419"/>
+              <a:t>Carga</a:t>
+            </a:r>
+            <a:r>
+              <a:rPr lang="es-419" baseline="0"/>
+              <a:t> de Catálogo Probing</a:t>
+            </a:r>
+            <a:endParaRPr lang="es-419"/>
+          </a:p>
+        </c:rich>
+      </c:tx>
+      <c:overlay val="0"/>
+      <c:spPr>
+        <a:noFill/>
+        <a:ln>
+          <a:noFill/>
+        </a:ln>
+        <a:effectLst/>
+      </c:spPr>
+      <c:txPr>
+        <a:bodyPr rot="0" spcFirstLastPara="1" vertOverflow="ellipsis" vert="horz" wrap="square" anchor="ctr" anchorCtr="1"/>
+        <a:lstStyle/>
+        <a:p>
+          <a:pPr>
+            <a:defRPr sz="1400" b="0" i="0" u="none" strike="noStrike" kern="1200" spc="0" baseline="0">
+              <a:solidFill>
+                <a:schemeClr val="tx1">
+                  <a:lumMod val="65000"/>
+                  <a:lumOff val="35000"/>
+                </a:schemeClr>
+              </a:solidFill>
+              <a:latin typeface="+mn-lt"/>
+              <a:ea typeface="+mn-ea"/>
+              <a:cs typeface="+mn-cs"/>
+            </a:defRPr>
+          </a:pPr>
+          <a:endParaRPr lang="es-419"/>
+        </a:p>
+      </c:txPr>
+    </c:title>
+    <c:autoTitleDeleted val="0"/>
+    <c:plotArea>
+      <c:layout>
+        <c:manualLayout>
+          <c:layoutTarget val="inner"/>
+          <c:xMode val="edge"/>
+          <c:yMode val="edge"/>
+          <c:x val="0.1661008182800679"/>
+          <c:y val="0.14738129330306027"/>
+          <c:w val="0.75561013696817292"/>
+          <c:h val="0.44001474534784274"/>
+        </c:manualLayout>
+      </c:layout>
+      <c:scatterChart>
+        <c:scatterStyle val="lineMarker"/>
+        <c:varyColors val="0"/>
+        <c:ser>
+          <c:idx val="0"/>
+          <c:order val="0"/>
+          <c:tx>
+            <c:v>Consumo de Datos (kB)</c:v>
+          </c:tx>
+          <c:spPr>
+            <a:ln w="25400" cap="rnd">
+              <a:noFill/>
+              <a:round/>
+            </a:ln>
+            <a:effectLst/>
+          </c:spPr>
+          <c:marker>
+            <c:symbol val="circle"/>
+            <c:size val="5"/>
+            <c:spPr>
+              <a:solidFill>
+                <a:schemeClr val="accent1"/>
+              </a:solidFill>
+              <a:ln w="9525">
+                <a:solidFill>
+                  <a:schemeClr val="accent1"/>
+                </a:solidFill>
+              </a:ln>
+              <a:effectLst/>
+            </c:spPr>
+          </c:marker>
+          <c:trendline>
+            <c:spPr>
+              <a:ln w="19050" cap="rnd">
+                <a:solidFill>
+                  <a:schemeClr val="accent1"/>
+                </a:solidFill>
+                <a:prstDash val="sysDot"/>
+              </a:ln>
+              <a:effectLst/>
+            </c:spPr>
+            <c:trendlineType val="poly"/>
+            <c:order val="2"/>
+            <c:dispRSqr val="1"/>
+            <c:dispEq val="1"/>
+            <c:trendlineLbl>
+              <c:numFmt formatCode="General" sourceLinked="0"/>
+              <c:spPr>
+                <a:noFill/>
+                <a:ln>
+                  <a:noFill/>
+                </a:ln>
+                <a:effectLst/>
+              </c:spPr>
+              <c:txPr>
+                <a:bodyPr rot="0" spcFirstLastPara="1" vertOverflow="ellipsis" vert="horz" wrap="square" anchor="ctr" anchorCtr="1"/>
+                <a:lstStyle/>
+                <a:p>
+                  <a:pPr>
+                    <a:defRPr sz="900" b="0" i="0" u="none" strike="noStrike" kern="1200" baseline="0">
+                      <a:solidFill>
+                        <a:schemeClr val="tx1">
+                          <a:lumMod val="65000"/>
+                          <a:lumOff val="35000"/>
+                        </a:schemeClr>
+                      </a:solidFill>
+                      <a:latin typeface="+mn-lt"/>
+                      <a:ea typeface="+mn-ea"/>
+                      <a:cs typeface="+mn-cs"/>
+                    </a:defRPr>
+                  </a:pPr>
+                  <a:endParaRPr lang="es-419"/>
+                </a:p>
+              </c:txPr>
+            </c:trendlineLbl>
+          </c:trendline>
+          <c:xVal>
+            <c:numRef>
+              <c:f>Hoja1!$A$3:$A$5</c:f>
+              <c:numCache>
+                <c:formatCode>General</c:formatCode>
+                <c:ptCount val="3"/>
+                <c:pt idx="0">
+                  <c:v>0.3</c:v>
+                </c:pt>
+                <c:pt idx="1">
+                  <c:v>0.5</c:v>
+                </c:pt>
+                <c:pt idx="2">
+                  <c:v>0.8</c:v>
+                </c:pt>
+              </c:numCache>
+            </c:numRef>
+          </c:xVal>
+          <c:yVal>
+            <c:numRef>
+              <c:f>Hoja1!$B$3:$B$5</c:f>
+              <c:numCache>
+                <c:formatCode>General</c:formatCode>
+                <c:ptCount val="3"/>
+                <c:pt idx="0">
+                  <c:v>1965558.746</c:v>
+                </c:pt>
+                <c:pt idx="1">
+                  <c:v>2229675.4569999999</c:v>
+                </c:pt>
+                <c:pt idx="2">
+                  <c:v>2185181.4019999998</c:v>
+                </c:pt>
+              </c:numCache>
+            </c:numRef>
+          </c:yVal>
+          <c:smooth val="0"/>
+          <c:extLst>
+            <c:ext xmlns:c16="http://schemas.microsoft.com/office/drawing/2014/chart" uri="{C3380CC4-5D6E-409C-BE32-E72D297353CC}">
+              <c16:uniqueId val="{00000001-9E78-4866-9B5C-DBD338CE3C68}"/>
+            </c:ext>
+          </c:extLst>
+        </c:ser>
+        <c:ser>
+          <c:idx val="1"/>
+          <c:order val="1"/>
+          <c:tx>
+            <c:v>Tiempo de Ejecucion (ms)</c:v>
+          </c:tx>
+          <c:spPr>
+            <a:ln w="25400" cap="rnd">
+              <a:noFill/>
+              <a:round/>
+            </a:ln>
+            <a:effectLst/>
+          </c:spPr>
+          <c:marker>
+            <c:symbol val="circle"/>
+            <c:size val="5"/>
+            <c:spPr>
+              <a:solidFill>
+                <a:schemeClr val="accent2"/>
+              </a:solidFill>
+              <a:ln w="9525">
+                <a:solidFill>
+                  <a:schemeClr val="accent2"/>
+                </a:solidFill>
+              </a:ln>
+              <a:effectLst/>
+            </c:spPr>
+          </c:marker>
+          <c:trendline>
+            <c:spPr>
+              <a:ln w="19050" cap="rnd">
+                <a:solidFill>
+                  <a:schemeClr val="accent2"/>
+                </a:solidFill>
+                <a:prstDash val="sysDot"/>
+              </a:ln>
+              <a:effectLst/>
+            </c:spPr>
+            <c:trendlineType val="poly"/>
+            <c:order val="2"/>
+            <c:dispRSqr val="1"/>
+            <c:dispEq val="1"/>
+            <c:trendlineLbl>
+              <c:numFmt formatCode="General" sourceLinked="0"/>
+              <c:spPr>
+                <a:noFill/>
+                <a:ln>
+                  <a:noFill/>
+                </a:ln>
+                <a:effectLst/>
+              </c:spPr>
+              <c:txPr>
+                <a:bodyPr rot="0" spcFirstLastPara="1" vertOverflow="ellipsis" vert="horz" wrap="square" anchor="ctr" anchorCtr="1"/>
+                <a:lstStyle/>
+                <a:p>
+                  <a:pPr>
+                    <a:defRPr sz="900" b="0" i="0" u="none" strike="noStrike" kern="1200" baseline="0">
+                      <a:solidFill>
+                        <a:schemeClr val="tx1">
+                          <a:lumMod val="65000"/>
+                          <a:lumOff val="35000"/>
+                        </a:schemeClr>
+                      </a:solidFill>
+                      <a:latin typeface="+mn-lt"/>
+                      <a:ea typeface="+mn-ea"/>
+                      <a:cs typeface="+mn-cs"/>
+                    </a:defRPr>
+                  </a:pPr>
+                  <a:endParaRPr lang="es-419"/>
+                </a:p>
+              </c:txPr>
+            </c:trendlineLbl>
+          </c:trendline>
+          <c:xVal>
+            <c:numRef>
+              <c:f>Hoja1!$A$3:$A$5</c:f>
+              <c:numCache>
+                <c:formatCode>General</c:formatCode>
+                <c:ptCount val="3"/>
+                <c:pt idx="0">
+                  <c:v>0.3</c:v>
+                </c:pt>
+                <c:pt idx="1">
+                  <c:v>0.5</c:v>
+                </c:pt>
+                <c:pt idx="2">
+                  <c:v>0.8</c:v>
+                </c:pt>
+              </c:numCache>
+            </c:numRef>
+          </c:xVal>
+          <c:yVal>
+            <c:numRef>
+              <c:f>Hoja1!$C$3:$C$5</c:f>
+              <c:numCache>
+                <c:formatCode>General</c:formatCode>
+                <c:ptCount val="3"/>
+                <c:pt idx="0">
+                  <c:v>279696.24800000002</c:v>
+                </c:pt>
+                <c:pt idx="1">
+                  <c:v>304517.272</c:v>
+                </c:pt>
+                <c:pt idx="2">
+                  <c:v>335464.44699999999</c:v>
+                </c:pt>
+              </c:numCache>
+            </c:numRef>
+          </c:yVal>
+          <c:smooth val="0"/>
+          <c:extLst>
+            <c:ext xmlns:c16="http://schemas.microsoft.com/office/drawing/2014/chart" uri="{C3380CC4-5D6E-409C-BE32-E72D297353CC}">
+              <c16:uniqueId val="{00000003-9E78-4866-9B5C-DBD338CE3C68}"/>
+            </c:ext>
+          </c:extLst>
+        </c:ser>
+        <c:dLbls>
+          <c:showLegendKey val="0"/>
+          <c:showVal val="0"/>
+          <c:showCatName val="0"/>
+          <c:showSerName val="0"/>
+          <c:showPercent val="0"/>
+          <c:showBubbleSize val="0"/>
+        </c:dLbls>
+        <c:axId val="193791487"/>
+        <c:axId val="193788991"/>
+      </c:scatterChart>
+      <c:valAx>
+        <c:axId val="193791487"/>
+        <c:scaling>
+          <c:orientation val="minMax"/>
+        </c:scaling>
+        <c:delete val="0"/>
+        <c:axPos val="b"/>
+        <c:majorGridlines>
+          <c:spPr>
+            <a:ln w="9525" cap="flat" cmpd="sng" algn="ctr">
+              <a:solidFill>
+                <a:schemeClr val="tx1">
+                  <a:lumMod val="15000"/>
+                  <a:lumOff val="85000"/>
+                </a:schemeClr>
+              </a:solidFill>
+              <a:round/>
+            </a:ln>
+            <a:effectLst/>
+          </c:spPr>
+        </c:majorGridlines>
+        <c:title>
+          <c:tx>
+            <c:rich>
+              <a:bodyPr rot="0" spcFirstLastPara="1" vertOverflow="ellipsis" vert="horz" wrap="square" anchor="ctr" anchorCtr="1"/>
+              <a:lstStyle/>
+              <a:p>
+                <a:pPr>
+                  <a:defRPr sz="1000" b="0" i="0" u="none" strike="noStrike" kern="1200" baseline="0">
+                    <a:solidFill>
+                      <a:schemeClr val="tx1">
+                        <a:lumMod val="65000"/>
+                        <a:lumOff val="35000"/>
+                      </a:schemeClr>
+                    </a:solidFill>
+                    <a:latin typeface="+mn-lt"/>
+                    <a:ea typeface="+mn-ea"/>
+                    <a:cs typeface="+mn-cs"/>
+                  </a:defRPr>
+                </a:pPr>
+                <a:r>
+                  <a:rPr lang="es-419" sz="1400"/>
+                  <a:t>Factor</a:t>
+                </a:r>
+                <a:r>
+                  <a:rPr lang="es-419" sz="1400" baseline="0"/>
+                  <a:t> de Carga</a:t>
+                </a:r>
+                <a:endParaRPr lang="es-419" sz="1400"/>
+              </a:p>
+            </c:rich>
+          </c:tx>
+          <c:overlay val="0"/>
+          <c:spPr>
+            <a:noFill/>
+            <a:ln>
+              <a:noFill/>
+            </a:ln>
+            <a:effectLst/>
+          </c:spPr>
+          <c:txPr>
+            <a:bodyPr rot="0" spcFirstLastPara="1" vertOverflow="ellipsis" vert="horz" wrap="square" anchor="ctr" anchorCtr="1"/>
+            <a:lstStyle/>
+            <a:p>
+              <a:pPr>
+                <a:defRPr sz="1000" b="0" i="0" u="none" strike="noStrike" kern="1200" baseline="0">
+                  <a:solidFill>
+                    <a:schemeClr val="tx1">
+                      <a:lumMod val="65000"/>
+                      <a:lumOff val="35000"/>
+                    </a:schemeClr>
+                  </a:solidFill>
+                  <a:latin typeface="+mn-lt"/>
+                  <a:ea typeface="+mn-ea"/>
+                  <a:cs typeface="+mn-cs"/>
+                </a:defRPr>
+              </a:pPr>
+              <a:endParaRPr lang="es-419"/>
+            </a:p>
+          </c:txPr>
+        </c:title>
+        <c:numFmt formatCode="General" sourceLinked="1"/>
+        <c:majorTickMark val="none"/>
+        <c:minorTickMark val="none"/>
+        <c:tickLblPos val="nextTo"/>
+        <c:spPr>
+          <a:noFill/>
+          <a:ln w="9525" cap="flat" cmpd="sng" algn="ctr">
+            <a:solidFill>
+              <a:schemeClr val="tx1">
+                <a:lumMod val="25000"/>
+                <a:lumOff val="75000"/>
+              </a:schemeClr>
+            </a:solidFill>
+            <a:round/>
+          </a:ln>
+          <a:effectLst/>
+        </c:spPr>
+        <c:txPr>
+          <a:bodyPr rot="-60000000" spcFirstLastPara="1" vertOverflow="ellipsis" vert="horz" wrap="square" anchor="ctr" anchorCtr="1"/>
+          <a:lstStyle/>
+          <a:p>
+            <a:pPr>
+              <a:defRPr sz="900" b="0" i="0" u="none" strike="noStrike" kern="1200" baseline="0">
+                <a:solidFill>
+                  <a:schemeClr val="tx1">
+                    <a:lumMod val="65000"/>
+                    <a:lumOff val="35000"/>
+                  </a:schemeClr>
+                </a:solidFill>
+                <a:latin typeface="+mn-lt"/>
+                <a:ea typeface="+mn-ea"/>
+                <a:cs typeface="+mn-cs"/>
+              </a:defRPr>
+            </a:pPr>
+            <a:endParaRPr lang="es-419"/>
+          </a:p>
+        </c:txPr>
+        <c:crossAx val="193788991"/>
+        <c:crosses val="autoZero"/>
+        <c:crossBetween val="midCat"/>
+      </c:valAx>
+      <c:valAx>
+        <c:axId val="193788991"/>
+        <c:scaling>
+          <c:orientation val="minMax"/>
+        </c:scaling>
+        <c:delete val="0"/>
+        <c:axPos val="l"/>
+        <c:majorGridlines>
+          <c:spPr>
+            <a:ln w="9525" cap="flat" cmpd="sng" algn="ctr">
+              <a:solidFill>
+                <a:schemeClr val="tx1">
+                  <a:lumMod val="15000"/>
+                  <a:lumOff val="85000"/>
+                </a:schemeClr>
+              </a:solidFill>
+              <a:round/>
+            </a:ln>
+            <a:effectLst/>
+          </c:spPr>
+        </c:majorGridlines>
+        <c:numFmt formatCode="General" sourceLinked="1"/>
+        <c:majorTickMark val="none"/>
+        <c:minorTickMark val="none"/>
+        <c:tickLblPos val="nextTo"/>
+        <c:spPr>
+          <a:noFill/>
+          <a:ln w="9525" cap="flat" cmpd="sng" algn="ctr">
+            <a:solidFill>
+              <a:schemeClr val="tx1">
+                <a:lumMod val="25000"/>
+                <a:lumOff val="75000"/>
+              </a:schemeClr>
+            </a:solidFill>
+            <a:round/>
+          </a:ln>
+          <a:effectLst/>
+        </c:spPr>
+        <c:txPr>
+          <a:bodyPr rot="-60000000" spcFirstLastPara="1" vertOverflow="ellipsis" vert="horz" wrap="square" anchor="ctr" anchorCtr="1"/>
+          <a:lstStyle/>
+          <a:p>
+            <a:pPr>
+              <a:defRPr sz="900" b="0" i="0" u="none" strike="noStrike" kern="1200" baseline="0">
+                <a:solidFill>
+                  <a:schemeClr val="tx1">
+                    <a:lumMod val="65000"/>
+                    <a:lumOff val="35000"/>
+                  </a:schemeClr>
+                </a:solidFill>
+                <a:latin typeface="+mn-lt"/>
+                <a:ea typeface="+mn-ea"/>
+                <a:cs typeface="+mn-cs"/>
+              </a:defRPr>
+            </a:pPr>
+            <a:endParaRPr lang="es-419"/>
+          </a:p>
+        </c:txPr>
+        <c:crossAx val="193791487"/>
+        <c:crosses val="autoZero"/>
+        <c:crossBetween val="midCat"/>
+      </c:valAx>
+      <c:spPr>
+        <a:noFill/>
+        <a:ln>
+          <a:noFill/>
+        </a:ln>
+        <a:effectLst/>
+      </c:spPr>
+    </c:plotArea>
+    <c:legend>
+      <c:legendPos val="r"/>
+      <c:layout>
+        <c:manualLayout>
+          <c:xMode val="edge"/>
+          <c:yMode val="edge"/>
+          <c:x val="4.4256467941507303E-2"/>
+          <c:y val="0.7232699283376095"/>
+          <c:w val="0.89748022673636385"/>
+          <c:h val="0.13296057093986846"/>
+        </c:manualLayout>
+      </c:layout>
+      <c:overlay val="0"/>
+      <c:spPr>
+        <a:noFill/>
+        <a:ln>
+          <a:noFill/>
+        </a:ln>
+        <a:effectLst/>
+      </c:spPr>
+      <c:txPr>
+        <a:bodyPr rot="0" spcFirstLastPara="1" vertOverflow="ellipsis" vert="horz" wrap="square" anchor="ctr" anchorCtr="1"/>
+        <a:lstStyle/>
+        <a:p>
+          <a:pPr>
+            <a:defRPr sz="900" b="0" i="0" u="none" strike="noStrike" kern="1200" baseline="0">
+              <a:solidFill>
+                <a:schemeClr val="tx1">
+                  <a:lumMod val="65000"/>
+                  <a:lumOff val="35000"/>
+                </a:schemeClr>
+              </a:solidFill>
+              <a:latin typeface="+mn-lt"/>
+              <a:ea typeface="+mn-ea"/>
+              <a:cs typeface="+mn-cs"/>
+            </a:defRPr>
+          </a:pPr>
+          <a:endParaRPr lang="es-419"/>
+        </a:p>
+      </c:txPr>
+    </c:legend>
+    <c:plotVisOnly val="1"/>
+    <c:dispBlanksAs val="gap"/>
+    <c:extLst>
+      <c:ext xmlns:c16r3="http://schemas.microsoft.com/office/drawing/2017/03/chart" uri="{56B9EC1D-385E-4148-901F-78D8002777C0}">
+        <c16r3:dataDisplayOptions16>
+          <c16r3:dispNaAsBlank val="1"/>
+        </c16r3:dataDisplayOptions16>
+      </c:ext>
+    </c:extLst>
+    <c:showDLblsOverMax val="0"/>
+  </c:chart>
+  <c:spPr>
+    <a:solidFill>
+      <a:schemeClr val="bg1"/>
+    </a:solidFill>
+    <a:ln w="9525" cap="flat" cmpd="sng" algn="ctr">
+      <a:solidFill>
+        <a:schemeClr val="tx1">
+          <a:lumMod val="15000"/>
+          <a:lumOff val="85000"/>
+        </a:schemeClr>
+      </a:solidFill>
+      <a:round/>
+    </a:ln>
+    <a:effectLst/>
+  </c:spPr>
+  <c:txPr>
+    <a:bodyPr/>
+    <a:lstStyle/>
+    <a:p>
+      <a:pPr>
+        <a:defRPr/>
+      </a:pPr>
+      <a:endParaRPr lang="es-419"/>
+    </a:p>
+  </c:txPr>
+  <c:externalData r:id="rId3">
+    <c:autoUpdate val="0"/>
+  </c:externalData>
+</c:chartSpace>
+</file>
+
+<file path=word/charts/chart2.xml><?xml version="1.0" encoding="utf-8"?>
+<c:chartSpace xmlns:c="http://schemas.openxmlformats.org/drawingml/2006/chart" xmlns:a="http://schemas.openxmlformats.org/drawingml/2006/main" xmlns:r="http://schemas.openxmlformats.org/officeDocument/2006/relationships" xmlns:c16r2="http://schemas.microsoft.com/office/drawing/2015/06/chart">
+  <c:date1904 val="0"/>
+  <c:lang val="es-ES"/>
+  <c:roundedCorners val="0"/>
+  <mc:AlternateContent xmlns:mc="http://schemas.openxmlformats.org/markup-compatibility/2006">
+    <mc:Choice xmlns:c14="http://schemas.microsoft.com/office/drawing/2007/8/2/chart" Requires="c14">
+      <c14:style val="102"/>
+    </mc:Choice>
+    <mc:Fallback>
+      <c:style val="2"/>
+    </mc:Fallback>
+  </mc:AlternateContent>
+  <c:chart>
+    <c:title>
+      <c:tx>
+        <c:rich>
+          <a:bodyPr rot="0" spcFirstLastPara="1" vertOverflow="ellipsis" vert="horz" wrap="square" anchor="ctr" anchorCtr="1"/>
+          <a:lstStyle/>
+          <a:p>
+            <a:pPr>
+              <a:defRPr sz="1400" b="0" i="0" u="none" strike="noStrike" kern="1200" spc="0" baseline="0">
+                <a:solidFill>
+                  <a:schemeClr val="tx1">
+                    <a:lumMod val="65000"/>
+                    <a:lumOff val="35000"/>
+                  </a:schemeClr>
+                </a:solidFill>
+                <a:latin typeface="+mn-lt"/>
+                <a:ea typeface="+mn-ea"/>
+                <a:cs typeface="+mn-cs"/>
+              </a:defRPr>
+            </a:pPr>
+            <a:r>
+              <a:rPr lang="es-419"/>
+              <a:t>Carga</a:t>
+            </a:r>
+            <a:r>
+              <a:rPr lang="es-419" baseline="0"/>
+              <a:t> de Catálogo Chaining</a:t>
+            </a:r>
+            <a:endParaRPr lang="es-419"/>
+          </a:p>
+        </c:rich>
+      </c:tx>
+      <c:overlay val="0"/>
+      <c:spPr>
+        <a:noFill/>
+        <a:ln>
+          <a:noFill/>
+        </a:ln>
+        <a:effectLst/>
+      </c:spPr>
+      <c:txPr>
+        <a:bodyPr rot="0" spcFirstLastPara="1" vertOverflow="ellipsis" vert="horz" wrap="square" anchor="ctr" anchorCtr="1"/>
+        <a:lstStyle/>
+        <a:p>
+          <a:pPr>
+            <a:defRPr sz="1400" b="0" i="0" u="none" strike="noStrike" kern="1200" spc="0" baseline="0">
+              <a:solidFill>
+                <a:schemeClr val="tx1">
+                  <a:lumMod val="65000"/>
+                  <a:lumOff val="35000"/>
+                </a:schemeClr>
+              </a:solidFill>
+              <a:latin typeface="+mn-lt"/>
+              <a:ea typeface="+mn-ea"/>
+              <a:cs typeface="+mn-cs"/>
+            </a:defRPr>
+          </a:pPr>
+          <a:endParaRPr lang="es-419"/>
+        </a:p>
+      </c:txPr>
+    </c:title>
+    <c:autoTitleDeleted val="0"/>
+    <c:plotArea>
+      <c:layout>
+        <c:manualLayout>
+          <c:layoutTarget val="inner"/>
+          <c:xMode val="edge"/>
+          <c:yMode val="edge"/>
+          <c:x val="0.1661008182800679"/>
+          <c:y val="0.14738129330306027"/>
+          <c:w val="0.75561013696817292"/>
+          <c:h val="0.44001474534784274"/>
+        </c:manualLayout>
+      </c:layout>
+      <c:scatterChart>
+        <c:scatterStyle val="lineMarker"/>
+        <c:varyColors val="0"/>
+        <c:ser>
+          <c:idx val="0"/>
+          <c:order val="0"/>
+          <c:tx>
+            <c:v>Consumo de Datos (kB)</c:v>
+          </c:tx>
+          <c:spPr>
+            <a:ln w="25400" cap="rnd">
+              <a:noFill/>
+              <a:round/>
+            </a:ln>
+            <a:effectLst/>
+          </c:spPr>
+          <c:marker>
+            <c:symbol val="circle"/>
+            <c:size val="5"/>
+            <c:spPr>
+              <a:solidFill>
+                <a:schemeClr val="accent1"/>
+              </a:solidFill>
+              <a:ln w="9525">
+                <a:solidFill>
+                  <a:schemeClr val="accent1"/>
+                </a:solidFill>
+              </a:ln>
+              <a:effectLst/>
+            </c:spPr>
+          </c:marker>
+          <c:trendline>
+            <c:spPr>
+              <a:ln w="19050" cap="rnd">
+                <a:solidFill>
+                  <a:schemeClr val="accent1"/>
+                </a:solidFill>
+                <a:prstDash val="sysDot"/>
+              </a:ln>
+              <a:effectLst/>
+            </c:spPr>
+            <c:trendlineType val="poly"/>
+            <c:order val="2"/>
+            <c:dispRSqr val="1"/>
+            <c:dispEq val="1"/>
+            <c:trendlineLbl>
+              <c:numFmt formatCode="General" sourceLinked="0"/>
+              <c:spPr>
+                <a:noFill/>
+                <a:ln>
+                  <a:noFill/>
+                </a:ln>
+                <a:effectLst/>
+              </c:spPr>
+              <c:txPr>
+                <a:bodyPr rot="0" spcFirstLastPara="1" vertOverflow="ellipsis" vert="horz" wrap="square" anchor="ctr" anchorCtr="1"/>
+                <a:lstStyle/>
+                <a:p>
+                  <a:pPr>
+                    <a:defRPr sz="900" b="0" i="0" u="none" strike="noStrike" kern="1200" baseline="0">
+                      <a:solidFill>
+                        <a:schemeClr val="tx1">
+                          <a:lumMod val="65000"/>
+                          <a:lumOff val="35000"/>
+                        </a:schemeClr>
+                      </a:solidFill>
+                      <a:latin typeface="+mn-lt"/>
+                      <a:ea typeface="+mn-ea"/>
+                      <a:cs typeface="+mn-cs"/>
+                    </a:defRPr>
+                  </a:pPr>
+                  <a:endParaRPr lang="es-419"/>
+                </a:p>
+              </c:txPr>
+            </c:trendlineLbl>
+          </c:trendline>
+          <c:xVal>
+            <c:numRef>
+              <c:f>Hoja1!$E$3:$E$5</c:f>
+              <c:numCache>
+                <c:formatCode>General</c:formatCode>
+                <c:ptCount val="3"/>
+                <c:pt idx="0">
+                  <c:v>2</c:v>
+                </c:pt>
+                <c:pt idx="1">
+                  <c:v>4</c:v>
+                </c:pt>
+                <c:pt idx="2">
+                  <c:v>6</c:v>
+                </c:pt>
+              </c:numCache>
+            </c:numRef>
+          </c:xVal>
+          <c:yVal>
+            <c:numRef>
+              <c:f>Hoja1!$F$3:$F$5</c:f>
+              <c:numCache>
+                <c:formatCode>General</c:formatCode>
+                <c:ptCount val="3"/>
+                <c:pt idx="0">
+                  <c:v>2499459.67</c:v>
+                </c:pt>
+                <c:pt idx="1">
+                  <c:v>2424273.8960000002</c:v>
+                </c:pt>
+                <c:pt idx="2">
+                  <c:v>2410373.9279999998</c:v>
+                </c:pt>
+              </c:numCache>
+            </c:numRef>
+          </c:yVal>
+          <c:smooth val="0"/>
+          <c:extLst>
+            <c:ext xmlns:c16="http://schemas.microsoft.com/office/drawing/2014/chart" uri="{C3380CC4-5D6E-409C-BE32-E72D297353CC}">
+              <c16:uniqueId val="{00000001-9722-47ED-9790-2E5C9E2B0994}"/>
+            </c:ext>
+          </c:extLst>
+        </c:ser>
+        <c:ser>
+          <c:idx val="1"/>
+          <c:order val="1"/>
+          <c:tx>
+            <c:v>Tiempo de Ejecucion (ms)</c:v>
+          </c:tx>
+          <c:spPr>
+            <a:ln w="25400" cap="rnd">
+              <a:noFill/>
+              <a:round/>
+            </a:ln>
+            <a:effectLst/>
+          </c:spPr>
+          <c:marker>
+            <c:symbol val="circle"/>
+            <c:size val="5"/>
+            <c:spPr>
+              <a:solidFill>
+                <a:schemeClr val="accent2"/>
+              </a:solidFill>
+              <a:ln w="9525">
+                <a:solidFill>
+                  <a:schemeClr val="accent2"/>
+                </a:solidFill>
+              </a:ln>
+              <a:effectLst/>
+            </c:spPr>
+          </c:marker>
+          <c:trendline>
+            <c:spPr>
+              <a:ln w="19050" cap="rnd">
+                <a:solidFill>
+                  <a:schemeClr val="accent2"/>
+                </a:solidFill>
+                <a:prstDash val="sysDot"/>
+              </a:ln>
+              <a:effectLst/>
+            </c:spPr>
+            <c:trendlineType val="poly"/>
+            <c:order val="2"/>
+            <c:dispRSqr val="1"/>
+            <c:dispEq val="1"/>
+            <c:trendlineLbl>
+              <c:numFmt formatCode="General" sourceLinked="0"/>
+              <c:spPr>
+                <a:noFill/>
+                <a:ln>
+                  <a:noFill/>
+                </a:ln>
+                <a:effectLst/>
+              </c:spPr>
+              <c:txPr>
+                <a:bodyPr rot="0" spcFirstLastPara="1" vertOverflow="ellipsis" vert="horz" wrap="square" anchor="ctr" anchorCtr="1"/>
+                <a:lstStyle/>
+                <a:p>
+                  <a:pPr>
+                    <a:defRPr sz="900" b="0" i="0" u="none" strike="noStrike" kern="1200" baseline="0">
+                      <a:solidFill>
+                        <a:schemeClr val="tx1">
+                          <a:lumMod val="65000"/>
+                          <a:lumOff val="35000"/>
+                        </a:schemeClr>
+                      </a:solidFill>
+                      <a:latin typeface="+mn-lt"/>
+                      <a:ea typeface="+mn-ea"/>
+                      <a:cs typeface="+mn-cs"/>
+                    </a:defRPr>
+                  </a:pPr>
+                  <a:endParaRPr lang="es-419"/>
+                </a:p>
+              </c:txPr>
+            </c:trendlineLbl>
+          </c:trendline>
+          <c:xVal>
+            <c:numRef>
+              <c:f>Hoja1!$E$3:$E$5</c:f>
+              <c:numCache>
+                <c:formatCode>General</c:formatCode>
+                <c:ptCount val="3"/>
+                <c:pt idx="0">
+                  <c:v>2</c:v>
+                </c:pt>
+                <c:pt idx="1">
+                  <c:v>4</c:v>
+                </c:pt>
+                <c:pt idx="2">
+                  <c:v>6</c:v>
+                </c:pt>
+              </c:numCache>
+            </c:numRef>
+          </c:xVal>
+          <c:yVal>
+            <c:numRef>
+              <c:f>Hoja1!$G$3:$G$5</c:f>
+              <c:numCache>
+                <c:formatCode>General</c:formatCode>
+                <c:ptCount val="3"/>
+                <c:pt idx="0">
+                  <c:v>313853.39199999999</c:v>
+                </c:pt>
+                <c:pt idx="1">
+                  <c:v>321398.76199999999</c:v>
+                </c:pt>
+                <c:pt idx="2">
+                  <c:v>338032.99099999998</c:v>
+                </c:pt>
+              </c:numCache>
+            </c:numRef>
+          </c:yVal>
+          <c:smooth val="0"/>
+          <c:extLst>
+            <c:ext xmlns:c16="http://schemas.microsoft.com/office/drawing/2014/chart" uri="{C3380CC4-5D6E-409C-BE32-E72D297353CC}">
+              <c16:uniqueId val="{00000003-9722-47ED-9790-2E5C9E2B0994}"/>
+            </c:ext>
+          </c:extLst>
+        </c:ser>
+        <c:dLbls>
+          <c:showLegendKey val="0"/>
+          <c:showVal val="0"/>
+          <c:showCatName val="0"/>
+          <c:showSerName val="0"/>
+          <c:showPercent val="0"/>
+          <c:showBubbleSize val="0"/>
+        </c:dLbls>
+        <c:axId val="193791487"/>
+        <c:axId val="193788991"/>
+      </c:scatterChart>
+      <c:valAx>
+        <c:axId val="193791487"/>
+        <c:scaling>
+          <c:orientation val="minMax"/>
+        </c:scaling>
+        <c:delete val="0"/>
+        <c:axPos val="b"/>
+        <c:majorGridlines>
+          <c:spPr>
+            <a:ln w="9525" cap="flat" cmpd="sng" algn="ctr">
+              <a:solidFill>
+                <a:schemeClr val="tx1">
+                  <a:lumMod val="15000"/>
+                  <a:lumOff val="85000"/>
+                </a:schemeClr>
+              </a:solidFill>
+              <a:round/>
+            </a:ln>
+            <a:effectLst/>
+          </c:spPr>
+        </c:majorGridlines>
+        <c:title>
+          <c:tx>
+            <c:rich>
+              <a:bodyPr rot="0" spcFirstLastPara="1" vertOverflow="ellipsis" vert="horz" wrap="square" anchor="ctr" anchorCtr="1"/>
+              <a:lstStyle/>
+              <a:p>
+                <a:pPr>
+                  <a:defRPr sz="1000" b="0" i="0" u="none" strike="noStrike" kern="1200" baseline="0">
+                    <a:solidFill>
+                      <a:schemeClr val="tx1">
+                        <a:lumMod val="65000"/>
+                        <a:lumOff val="35000"/>
+                      </a:schemeClr>
+                    </a:solidFill>
+                    <a:latin typeface="+mn-lt"/>
+                    <a:ea typeface="+mn-ea"/>
+                    <a:cs typeface="+mn-cs"/>
+                  </a:defRPr>
+                </a:pPr>
+                <a:r>
+                  <a:rPr lang="es-419" sz="1400"/>
+                  <a:t>Factor</a:t>
+                </a:r>
+                <a:r>
+                  <a:rPr lang="es-419" sz="1400" baseline="0"/>
+                  <a:t> de Carga</a:t>
+                </a:r>
+                <a:endParaRPr lang="es-419" sz="1400"/>
+              </a:p>
+            </c:rich>
+          </c:tx>
+          <c:overlay val="0"/>
+          <c:spPr>
+            <a:noFill/>
+            <a:ln>
+              <a:noFill/>
+            </a:ln>
+            <a:effectLst/>
+          </c:spPr>
+          <c:txPr>
+            <a:bodyPr rot="0" spcFirstLastPara="1" vertOverflow="ellipsis" vert="horz" wrap="square" anchor="ctr" anchorCtr="1"/>
+            <a:lstStyle/>
+            <a:p>
+              <a:pPr>
+                <a:defRPr sz="1000" b="0" i="0" u="none" strike="noStrike" kern="1200" baseline="0">
+                  <a:solidFill>
+                    <a:schemeClr val="tx1">
+                      <a:lumMod val="65000"/>
+                      <a:lumOff val="35000"/>
+                    </a:schemeClr>
+                  </a:solidFill>
+                  <a:latin typeface="+mn-lt"/>
+                  <a:ea typeface="+mn-ea"/>
+                  <a:cs typeface="+mn-cs"/>
+                </a:defRPr>
+              </a:pPr>
+              <a:endParaRPr lang="es-419"/>
+            </a:p>
+          </c:txPr>
+        </c:title>
+        <c:numFmt formatCode="General" sourceLinked="1"/>
+        <c:majorTickMark val="none"/>
+        <c:minorTickMark val="none"/>
+        <c:tickLblPos val="nextTo"/>
+        <c:spPr>
+          <a:noFill/>
+          <a:ln w="9525" cap="flat" cmpd="sng" algn="ctr">
+            <a:solidFill>
+              <a:schemeClr val="tx1">
+                <a:lumMod val="25000"/>
+                <a:lumOff val="75000"/>
+              </a:schemeClr>
+            </a:solidFill>
+            <a:round/>
+          </a:ln>
+          <a:effectLst/>
+        </c:spPr>
+        <c:txPr>
+          <a:bodyPr rot="-60000000" spcFirstLastPara="1" vertOverflow="ellipsis" vert="horz" wrap="square" anchor="ctr" anchorCtr="1"/>
+          <a:lstStyle/>
+          <a:p>
+            <a:pPr>
+              <a:defRPr sz="900" b="0" i="0" u="none" strike="noStrike" kern="1200" baseline="0">
+                <a:solidFill>
+                  <a:schemeClr val="tx1">
+                    <a:lumMod val="65000"/>
+                    <a:lumOff val="35000"/>
+                  </a:schemeClr>
+                </a:solidFill>
+                <a:latin typeface="+mn-lt"/>
+                <a:ea typeface="+mn-ea"/>
+                <a:cs typeface="+mn-cs"/>
+              </a:defRPr>
+            </a:pPr>
+            <a:endParaRPr lang="es-419"/>
+          </a:p>
+        </c:txPr>
+        <c:crossAx val="193788991"/>
+        <c:crosses val="autoZero"/>
+        <c:crossBetween val="midCat"/>
+      </c:valAx>
+      <c:valAx>
+        <c:axId val="193788991"/>
+        <c:scaling>
+          <c:orientation val="minMax"/>
+        </c:scaling>
+        <c:delete val="0"/>
+        <c:axPos val="l"/>
+        <c:majorGridlines>
+          <c:spPr>
+            <a:ln w="9525" cap="flat" cmpd="sng" algn="ctr">
+              <a:solidFill>
+                <a:schemeClr val="tx1">
+                  <a:lumMod val="15000"/>
+                  <a:lumOff val="85000"/>
+                </a:schemeClr>
+              </a:solidFill>
+              <a:round/>
+            </a:ln>
+            <a:effectLst/>
+          </c:spPr>
+        </c:majorGridlines>
+        <c:numFmt formatCode="General" sourceLinked="1"/>
+        <c:majorTickMark val="none"/>
+        <c:minorTickMark val="none"/>
+        <c:tickLblPos val="nextTo"/>
+        <c:spPr>
+          <a:noFill/>
+          <a:ln w="9525" cap="flat" cmpd="sng" algn="ctr">
+            <a:solidFill>
+              <a:schemeClr val="tx1">
+                <a:lumMod val="25000"/>
+                <a:lumOff val="75000"/>
+              </a:schemeClr>
+            </a:solidFill>
+            <a:round/>
+          </a:ln>
+          <a:effectLst/>
+        </c:spPr>
+        <c:txPr>
+          <a:bodyPr rot="-60000000" spcFirstLastPara="1" vertOverflow="ellipsis" vert="horz" wrap="square" anchor="ctr" anchorCtr="1"/>
+          <a:lstStyle/>
+          <a:p>
+            <a:pPr>
+              <a:defRPr sz="900" b="0" i="0" u="none" strike="noStrike" kern="1200" baseline="0">
+                <a:solidFill>
+                  <a:schemeClr val="tx1">
+                    <a:lumMod val="65000"/>
+                    <a:lumOff val="35000"/>
+                  </a:schemeClr>
+                </a:solidFill>
+                <a:latin typeface="+mn-lt"/>
+                <a:ea typeface="+mn-ea"/>
+                <a:cs typeface="+mn-cs"/>
+              </a:defRPr>
+            </a:pPr>
+            <a:endParaRPr lang="es-419"/>
+          </a:p>
+        </c:txPr>
+        <c:crossAx val="193791487"/>
+        <c:crosses val="autoZero"/>
+        <c:crossBetween val="midCat"/>
+      </c:valAx>
+      <c:spPr>
+        <a:noFill/>
+        <a:ln>
+          <a:noFill/>
+        </a:ln>
+        <a:effectLst/>
+      </c:spPr>
+    </c:plotArea>
+    <c:legend>
+      <c:legendPos val="r"/>
+      <c:layout>
+        <c:manualLayout>
+          <c:xMode val="edge"/>
+          <c:yMode val="edge"/>
+          <c:x val="4.4256467941507303E-2"/>
+          <c:y val="0.7232699283376095"/>
+          <c:w val="0.89748022673636385"/>
+          <c:h val="0.13296057093986846"/>
+        </c:manualLayout>
+      </c:layout>
+      <c:overlay val="0"/>
+      <c:spPr>
+        <a:noFill/>
+        <a:ln>
+          <a:noFill/>
+        </a:ln>
+        <a:effectLst/>
+      </c:spPr>
+      <c:txPr>
+        <a:bodyPr rot="0" spcFirstLastPara="1" vertOverflow="ellipsis" vert="horz" wrap="square" anchor="ctr" anchorCtr="1"/>
+        <a:lstStyle/>
+        <a:p>
+          <a:pPr>
+            <a:defRPr sz="900" b="0" i="0" u="none" strike="noStrike" kern="1200" baseline="0">
+              <a:solidFill>
+                <a:schemeClr val="tx1">
+                  <a:lumMod val="65000"/>
+                  <a:lumOff val="35000"/>
+                </a:schemeClr>
+              </a:solidFill>
+              <a:latin typeface="+mn-lt"/>
+              <a:ea typeface="+mn-ea"/>
+              <a:cs typeface="+mn-cs"/>
+            </a:defRPr>
+          </a:pPr>
+          <a:endParaRPr lang="es-419"/>
+        </a:p>
+      </c:txPr>
+    </c:legend>
+    <c:plotVisOnly val="1"/>
+    <c:dispBlanksAs val="gap"/>
+    <c:extLst>
+      <c:ext xmlns:c16r3="http://schemas.microsoft.com/office/drawing/2017/03/chart" uri="{56B9EC1D-385E-4148-901F-78D8002777C0}">
+        <c16r3:dataDisplayOptions16>
+          <c16r3:dispNaAsBlank val="1"/>
+        </c16r3:dataDisplayOptions16>
+      </c:ext>
+    </c:extLst>
+    <c:showDLblsOverMax val="0"/>
+  </c:chart>
+  <c:spPr>
+    <a:solidFill>
+      <a:schemeClr val="bg1"/>
+    </a:solidFill>
+    <a:ln w="9525" cap="flat" cmpd="sng" algn="ctr">
+      <a:solidFill>
+        <a:schemeClr val="tx1">
+          <a:lumMod val="15000"/>
+          <a:lumOff val="85000"/>
+        </a:schemeClr>
+      </a:solidFill>
+      <a:round/>
+    </a:ln>
+    <a:effectLst/>
+  </c:spPr>
+  <c:txPr>
+    <a:bodyPr/>
+    <a:lstStyle/>
+    <a:p>
+      <a:pPr>
+        <a:defRPr/>
+      </a:pPr>
+      <a:endParaRPr lang="es-419"/>
+    </a:p>
+  </c:txPr>
+  <c:externalData r:id="rId3">
+    <c:autoUpdate val="0"/>
+  </c:externalData>
+</c:chartSpace>
+</file>
+
+<file path=word/charts/colors1.xml><?xml version="1.0" encoding="utf-8"?>
+<cs:colorStyle xmlns:cs="http://schemas.microsoft.com/office/drawing/2012/chartStyle" xmlns:a="http://schemas.openxmlformats.org/drawingml/2006/main" meth="cycle" id="10">
+  <a:schemeClr val="accent1"/>
+  <a:schemeClr val="accent2"/>
+  <a:schemeClr val="accent3"/>
+  <a:schemeClr val="accent4"/>
+  <a:schemeClr val="accent5"/>
+  <a:schemeClr val="accent6"/>
+  <cs:variation/>
+  <cs:variation>
+    <a:lumMod val="60000"/>
+  </cs:variation>
+  <cs:variation>
+    <a:lumMod val="80000"/>
+    <a:lumOff val="20000"/>
+  </cs:variation>
+  <cs:variation>
+    <a:lumMod val="80000"/>
+  </cs:variation>
+  <cs:variation>
+    <a:lumMod val="60000"/>
+    <a:lumOff val="40000"/>
+  </cs:variation>
+  <cs:variation>
+    <a:lumMod val="50000"/>
+  </cs:variation>
+  <cs:variation>
+    <a:lumMod val="70000"/>
+    <a:lumOff val="30000"/>
+  </cs:variation>
+  <cs:variation>
+    <a:lumMod val="70000"/>
+  </cs:variation>
+  <cs:variation>
+    <a:lumMod val="50000"/>
+    <a:lumOff val="50000"/>
+  </cs:variation>
+</cs:colorStyle>
+</file>
+
+<file path=word/charts/colors2.xml><?xml version="1.0" encoding="utf-8"?>
+<cs:colorStyle xmlns:cs="http://schemas.microsoft.com/office/drawing/2012/chartStyle" xmlns:a="http://schemas.openxmlformats.org/drawingml/2006/main" meth="cycle" id="10">
+  <a:schemeClr val="accent1"/>
+  <a:schemeClr val="accent2"/>
+  <a:schemeClr val="accent3"/>
+  <a:schemeClr val="accent4"/>
+  <a:schemeClr val="accent5"/>
+  <a:schemeClr val="accent6"/>
+  <cs:variation/>
+  <cs:variation>
+    <a:lumMod val="60000"/>
+  </cs:variation>
+  <cs:variation>
+    <a:lumMod val="80000"/>
+    <a:lumOff val="20000"/>
+  </cs:variation>
+  <cs:variation>
+    <a:lumMod val="80000"/>
+  </cs:variation>
+  <cs:variation>
+    <a:lumMod val="60000"/>
+    <a:lumOff val="40000"/>
+  </cs:variation>
+  <cs:variation>
+    <a:lumMod val="50000"/>
+  </cs:variation>
+  <cs:variation>
+    <a:lumMod val="70000"/>
+    <a:lumOff val="30000"/>
+  </cs:variation>
+  <cs:variation>
+    <a:lumMod val="70000"/>
+  </cs:variation>
+  <cs:variation>
+    <a:lumMod val="50000"/>
+    <a:lumOff val="50000"/>
+  </cs:variation>
+</cs:colorStyle>
+</file>
+
+<file path=word/charts/style1.xml><?xml version="1.0" encoding="utf-8"?>
+<cs:chartStyle xmlns:cs="http://schemas.microsoft.com/office/drawing/2012/chartStyle" xmlns:a="http://schemas.openxmlformats.org/drawingml/2006/main" id="240">
+  <cs:axisTitle>
+    <cs:lnRef idx="0"/>
+    <cs:fillRef idx="0"/>
+    <cs:effectRef idx="0"/>
+    <cs:fontRef idx="minor">
+      <a:schemeClr val="tx1">
+        <a:lumMod val="65000"/>
+        <a:lumOff val="35000"/>
+      </a:schemeClr>
+    </cs:fontRef>
+    <cs:defRPr sz="1000" kern="1200"/>
+  </cs:axisTitle>
+  <cs:categoryAxis>
+    <cs:lnRef idx="0"/>
+    <cs:fillRef idx="0"/>
+    <cs:effectRef idx="0"/>
+    <cs:fontRef idx="minor">
+      <a:schemeClr val="tx1">
+        <a:lumMod val="65000"/>
+        <a:lumOff val="35000"/>
+      </a:schemeClr>
+    </cs:fontRef>
+    <cs:spPr>
+      <a:ln w="9525" cap="flat" cmpd="sng" algn="ctr">
+        <a:solidFill>
+          <a:schemeClr val="tx1">
+            <a:lumMod val="25000"/>
+            <a:lumOff val="75000"/>
+          </a:schemeClr>
+        </a:solidFill>
+        <a:round/>
+      </a:ln>
+    </cs:spPr>
+    <cs:defRPr sz="900" kern="1200"/>
+  </cs:categoryAxis>
+  <cs:chartArea mods="allowNoFillOverride allowNoLineOverride">
+    <cs:lnRef idx="0"/>
+    <cs:fillRef idx="0"/>
+    <cs:effectRef idx="0"/>
+    <cs:fontRef idx="minor">
+      <a:schemeClr val="tx1"/>
+    </cs:fontRef>
+    <cs:spPr>
+      <a:solidFill>
+        <a:schemeClr val="bg1"/>
+      </a:solidFill>
+      <a:ln w="9525" cap="flat" cmpd="sng" algn="ctr">
+        <a:solidFill>
+          <a:schemeClr val="tx1">
+            <a:lumMod val="15000"/>
+            <a:lumOff val="85000"/>
+          </a:schemeClr>
+        </a:solidFill>
+        <a:round/>
+      </a:ln>
+    </cs:spPr>
+    <cs:defRPr sz="1000" kern="1200"/>
+  </cs:chartArea>
+  <cs:dataLabel>
+    <cs:lnRef idx="0"/>
+    <cs:fillRef idx="0"/>
+    <cs:effectRef idx="0"/>
+    <cs:fontRef idx="minor">
+      <a:schemeClr val="tx1">
+        <a:lumMod val="75000"/>
+        <a:lumOff val="25000"/>
+      </a:schemeClr>
+    </cs:fontRef>
+    <cs:defRPr sz="900" kern="1200"/>
+  </cs:dataLabel>
+  <cs:dataLabelCallout>
+    <cs:lnRef idx="0"/>
+    <cs:fillRef idx="0"/>
+    <cs:effectRef idx="0"/>
+    <cs:fontRef idx="minor">
+      <a:schemeClr val="dk1">
+        <a:lumMod val="65000"/>
+        <a:lumOff val="35000"/>
+      </a:schemeClr>
+    </cs:fontRef>
+    <cs:spPr>
+      <a:solidFill>
+        <a:schemeClr val="lt1"/>
+      </a:solidFill>
+      <a:ln>
+        <a:solidFill>
+          <a:schemeClr val="dk1">
+            <a:lumMod val="25000"/>
+            <a:lumOff val="75000"/>
+          </a:schemeClr>
+        </a:solidFill>
+      </a:ln>
+    </cs:spPr>
+    <cs:defRPr sz="900" kern="1200"/>
+    <cs:bodyPr rot="0" spcFirstLastPara="1" vertOverflow="clip" horzOverflow="clip" vert="horz" wrap="square" lIns="36576" tIns="18288" rIns="36576" bIns="18288" anchor="ctr" anchorCtr="1">
+      <a:spAutoFit/>
+    </cs:bodyPr>
+  </cs:dataLabelCallout>
+  <cs:dataPoint>
+    <cs:lnRef idx="0"/>
+    <cs:fillRef idx="1">
+      <cs:styleClr val="auto"/>
+    </cs:fillRef>
+    <cs:effectRef idx="0"/>
+    <cs:fontRef idx="minor">
+      <a:schemeClr val="tx1"/>
+    </cs:fontRef>
+  </cs:dataPoint>
+  <cs:dataPoint3D>
+    <cs:lnRef idx="0"/>
+    <cs:fillRef idx="1">
+      <cs:styleClr val="auto"/>
+    </cs:fillRef>
+    <cs:effectRef idx="0"/>
+    <cs:fontRef idx="minor">
+      <a:schemeClr val="tx1"/>
+    </cs:fontRef>
+  </cs:dataPoint3D>
+  <cs:dataPointLine>
+    <cs:lnRef idx="0">
+      <cs:styleClr val="auto"/>
+    </cs:lnRef>
+    <cs:fillRef idx="1"/>
+    <cs:effectRef idx="0"/>
+    <cs:fontRef idx="minor">
+      <a:schemeClr val="tx1"/>
+    </cs:fontRef>
+    <cs:spPr>
+      <a:ln w="19050" cap="rnd">
+        <a:solidFill>
+          <a:schemeClr val="phClr"/>
+        </a:solidFill>
+        <a:round/>
+      </a:ln>
+    </cs:spPr>
+  </cs:dataPointLine>
+  <cs:dataPointMarker>
+    <cs:lnRef idx="0">
+      <cs:styleClr val="auto"/>
+    </cs:lnRef>
+    <cs:fillRef idx="1">
+      <cs:styleClr val="auto"/>
+    </cs:fillRef>
+    <cs:effectRef idx="0"/>
+    <cs:fontRef idx="minor">
+      <a:schemeClr val="tx1"/>
+    </cs:fontRef>
+    <cs:spPr>
+      <a:ln w="9525">
+        <a:solidFill>
+          <a:schemeClr val="phClr"/>
+        </a:solidFill>
+      </a:ln>
+    </cs:spPr>
+  </cs:dataPointMarker>
+  <cs:dataPointMarkerLayout symbol="circle" size="5"/>
+  <cs:dataPointWireframe>
+    <cs:lnRef idx="0">
+      <cs:styleClr val="auto"/>
+    </cs:lnRef>
+    <cs:fillRef idx="0"/>
+    <cs:effectRef idx="0"/>
+    <cs:fontRef idx="minor">
+      <a:schemeClr val="dk1"/>
+    </cs:fontRef>
+    <cs:spPr>
+      <a:ln w="9525" cap="rnd">
+        <a:solidFill>
+          <a:schemeClr val="phClr"/>
+        </a:solidFill>
+        <a:round/>
+      </a:ln>
+    </cs:spPr>
+  </cs:dataPointWireframe>
+  <cs:dataTable>
+    <cs:lnRef idx="0"/>
+    <cs:fillRef idx="0"/>
+    <cs:effectRef idx="0"/>
+    <cs:fontRef idx="minor">
+      <a:schemeClr val="tx1">
+        <a:lumMod val="65000"/>
+        <a:lumOff val="35000"/>
+      </a:schemeClr>
+    </cs:fontRef>
+    <cs:spPr>
+      <a:noFill/>
+      <a:ln w="9525" cap="flat" cmpd="sng" algn="ctr">
+        <a:solidFill>
+          <a:schemeClr val="tx1">
+            <a:lumMod val="15000"/>
+            <a:lumOff val="85000"/>
+          </a:schemeClr>
+        </a:solidFill>
+        <a:round/>
+      </a:ln>
+    </cs:spPr>
+    <cs:defRPr sz="900" kern="1200"/>
+  </cs:dataTable>
+  <cs:downBar>
+    <cs:lnRef idx="0"/>
+    <cs:fillRef idx="0"/>
+    <cs:effectRef idx="0"/>
+    <cs:fontRef idx="minor">
+      <a:schemeClr val="tx1"/>
+    </cs:fontRef>
+    <cs:spPr>
+      <a:solidFill>
+        <a:schemeClr val="dk1">
+          <a:lumMod val="75000"/>
+          <a:lumOff val="25000"/>
+        </a:schemeClr>
+      </a:solidFill>
+      <a:ln w="9525" cap="flat" cmpd="sng" algn="ctr">
+        <a:solidFill>
+          <a:schemeClr val="tx1">
+            <a:lumMod val="65000"/>
+            <a:lumOff val="35000"/>
+          </a:schemeClr>
+        </a:solidFill>
+        <a:round/>
+      </a:ln>
+    </cs:spPr>
+  </cs:downBar>
+  <cs:dropLine>
+    <cs:lnRef idx="0"/>
+    <cs:fillRef idx="0"/>
+    <cs:effectRef idx="0"/>
+    <cs:fontRef idx="minor">
+      <a:schemeClr val="tx1"/>
+    </cs:fontRef>
+    <cs:spPr>
+      <a:ln w="9525" cap="flat" cmpd="sng" algn="ctr">
+        <a:solidFill>
+          <a:schemeClr val="tx1">
+            <a:lumMod val="35000"/>
+            <a:lumOff val="65000"/>
+          </a:schemeClr>
+        </a:solidFill>
+        <a:round/>
+      </a:ln>
+    </cs:spPr>
+  </cs:dropLine>
+  <cs:errorBar>
+    <cs:lnRef idx="0"/>
+    <cs:fillRef idx="0"/>
+    <cs:effectRef idx="0"/>
+    <cs:fontRef idx="minor">
+      <a:schemeClr val="tx1"/>
+    </cs:fontRef>
+    <cs:spPr>
+      <a:ln w="9525" cap="flat" cmpd="sng" algn="ctr">
+        <a:solidFill>
+          <a:schemeClr val="tx1">
+            <a:lumMod val="65000"/>
+            <a:lumOff val="35000"/>
+          </a:schemeClr>
+        </a:solidFill>
+        <a:round/>
+      </a:ln>
+    </cs:spPr>
+  </cs:errorBar>
+  <cs:floor>
+    <cs:lnRef idx="0"/>
+    <cs:fillRef idx="0"/>
+    <cs:effectRef idx="0"/>
+    <cs:fontRef idx="minor">
+      <a:schemeClr val="tx1"/>
+    </cs:fontRef>
+    <cs:spPr>
+      <a:noFill/>
+      <a:ln>
+        <a:noFill/>
+      </a:ln>
+    </cs:spPr>
+  </cs:floor>
+  <cs:gridlineMajor>
+    <cs:lnRef idx="0"/>
+    <cs:fillRef idx="0"/>
+    <cs:effectRef idx="0"/>
+    <cs:fontRef idx="minor">
+      <a:schemeClr val="tx1"/>
+    </cs:fontRef>
+    <cs:spPr>
+      <a:ln w="9525" cap="flat" cmpd="sng" algn="ctr">
+        <a:solidFill>
+          <a:schemeClr val="tx1">
+            <a:lumMod val="15000"/>
+            <a:lumOff val="85000"/>
+          </a:schemeClr>
+        </a:solidFill>
+        <a:round/>
+      </a:ln>
+    </cs:spPr>
+  </cs:gridlineMajor>
+  <cs:gridlineMinor>
+    <cs:lnRef idx="0"/>
+    <cs:fillRef idx="0"/>
+    <cs:effectRef idx="0"/>
+    <cs:fontRef idx="minor">
+      <a:schemeClr val="tx1"/>
+    </cs:fontRef>
+    <cs:spPr>
+      <a:ln w="9525" cap="flat" cmpd="sng" algn="ctr">
+        <a:solidFill>
+          <a:schemeClr val="tx1">
+            <a:lumMod val="5000"/>
+            <a:lumOff val="95000"/>
+          </a:schemeClr>
+        </a:solidFill>
+        <a:round/>
+      </a:ln>
+    </cs:spPr>
+  </cs:gridlineMinor>
+  <cs:hiLoLine>
+    <cs:lnRef idx="0"/>
+    <cs:fillRef idx="0"/>
+    <cs:effectRef idx="0"/>
+    <cs:fontRef idx="minor">
+      <a:schemeClr val="tx1"/>
+    </cs:fontRef>
+    <cs:spPr>
+      <a:ln w="9525" cap="flat" cmpd="sng" algn="ctr">
+        <a:solidFill>
+          <a:schemeClr val="tx1">
+            <a:lumMod val="50000"/>
+            <a:lumOff val="50000"/>
+          </a:schemeClr>
+        </a:solidFill>
+        <a:round/>
+      </a:ln>
+    </cs:spPr>
+  </cs:hiLoLine>
+  <cs:leaderLine>
+    <cs:lnRef idx="0"/>
+    <cs:fillRef idx="0"/>
+    <cs:effectRef idx="0"/>
+    <cs:fontRef idx="minor">
+      <a:schemeClr val="tx1"/>
+    </cs:fontRef>
+    <cs:spPr>
+      <a:ln w="9525" cap="flat" cmpd="sng" algn="ctr">
+        <a:solidFill>
+          <a:schemeClr val="tx1">
+            <a:lumMod val="35000"/>
+            <a:lumOff val="65000"/>
+          </a:schemeClr>
+        </a:solidFill>
+        <a:round/>
+      </a:ln>
+    </cs:spPr>
+  </cs:leaderLine>
+  <cs:legend>
+    <cs:lnRef idx="0"/>
+    <cs:fillRef idx="0"/>
+    <cs:effectRef idx="0"/>
+    <cs:fontRef idx="minor">
+      <a:schemeClr val="tx1">
+        <a:lumMod val="65000"/>
+        <a:lumOff val="35000"/>
+      </a:schemeClr>
+    </cs:fontRef>
+    <cs:defRPr sz="900" kern="1200"/>
+  </cs:legend>
+  <cs:plotArea mods="allowNoFillOverride allowNoLineOverride">
+    <cs:lnRef idx="0"/>
+    <cs:fillRef idx="0"/>
+    <cs:effectRef idx="0"/>
+    <cs:fontRef idx="minor">
+      <a:schemeClr val="tx1"/>
+    </cs:fontRef>
+  </cs:plotArea>
+  <cs:plotArea3D mods="allowNoFillOverride allowNoLineOverride">
+    <cs:lnRef idx="0"/>
+    <cs:fillRef idx="0"/>
+    <cs:effectRef idx="0"/>
+    <cs:fontRef idx="minor">
+      <a:schemeClr val="tx1"/>
+    </cs:fontRef>
+  </cs:plotArea3D>
+  <cs:seriesAxis>
+    <cs:lnRef idx="0"/>
+    <cs:fillRef idx="0"/>
+    <cs:effectRef idx="0"/>
+    <cs:fontRef idx="minor">
+      <a:schemeClr val="tx1">
+        <a:lumMod val="65000"/>
+        <a:lumOff val="35000"/>
+      </a:schemeClr>
+    </cs:fontRef>
+    <cs:defRPr sz="900" kern="1200"/>
+  </cs:seriesAxis>
+  <cs:seriesLine>
+    <cs:lnRef idx="0"/>
+    <cs:fillRef idx="0"/>
+    <cs:effectRef idx="0"/>
+    <cs:fontRef idx="minor">
+      <a:schemeClr val="tx1"/>
+    </cs:fontRef>
+    <cs:spPr>
+      <a:ln w="9525" cap="flat" cmpd="sng" algn="ctr">
+        <a:solidFill>
+          <a:schemeClr val="tx1">
+            <a:lumMod val="35000"/>
+            <a:lumOff val="65000"/>
+          </a:schemeClr>
+        </a:solidFill>
+        <a:round/>
+      </a:ln>
+    </cs:spPr>
+  </cs:seriesLine>
+  <cs:title>
+    <cs:lnRef idx="0"/>
+    <cs:fillRef idx="0"/>
+    <cs:effectRef idx="0"/>
+    <cs:fontRef idx="minor">
+      <a:schemeClr val="tx1">
+        <a:lumMod val="65000"/>
+        <a:lumOff val="35000"/>
+      </a:schemeClr>
+    </cs:fontRef>
+    <cs:defRPr sz="1400" b="0" kern="1200" spc="0" baseline="0"/>
+  </cs:title>
+  <cs:trendline>
+    <cs:lnRef idx="0">
+      <cs:styleClr val="auto"/>
+    </cs:lnRef>
+    <cs:fillRef idx="0"/>
+    <cs:effectRef idx="0"/>
+    <cs:fontRef idx="minor">
+      <a:schemeClr val="tx1"/>
+    </cs:fontRef>
+    <cs:spPr>
+      <a:ln w="19050" cap="rnd">
+        <a:solidFill>
+          <a:schemeClr val="phClr"/>
+        </a:solidFill>
+        <a:prstDash val="sysDot"/>
+      </a:ln>
+    </cs:spPr>
+  </cs:trendline>
+  <cs:trendlineLabel>
+    <cs:lnRef idx="0"/>
+    <cs:fillRef idx="0"/>
+    <cs:effectRef idx="0"/>
+    <cs:fontRef idx="minor">
+      <a:schemeClr val="tx1">
+        <a:lumMod val="65000"/>
+        <a:lumOff val="35000"/>
+      </a:schemeClr>
+    </cs:fontRef>
+    <cs:defRPr sz="900" kern="1200"/>
+  </cs:trendlineLabel>
+  <cs:upBar>
+    <cs:lnRef idx="0"/>
+    <cs:fillRef idx="0"/>
+    <cs:effectRef idx="0"/>
+    <cs:fontRef idx="minor">
+      <a:schemeClr val="tx1"/>
+    </cs:fontRef>
+    <cs:spPr>
+      <a:solidFill>
+        <a:schemeClr val="lt1"/>
+      </a:solidFill>
+      <a:ln w="9525" cap="flat" cmpd="sng" algn="ctr">
+        <a:solidFill>
+          <a:schemeClr val="tx1">
+            <a:lumMod val="65000"/>
+            <a:lumOff val="35000"/>
+          </a:schemeClr>
+        </a:solidFill>
+        <a:round/>
+      </a:ln>
+    </cs:spPr>
+  </cs:upBar>
+  <cs:valueAxis>
+    <cs:lnRef idx="0"/>
+    <cs:fillRef idx="0"/>
+    <cs:effectRef idx="0"/>
+    <cs:fontRef idx="minor">
+      <a:schemeClr val="tx1">
+        <a:lumMod val="65000"/>
+        <a:lumOff val="35000"/>
+      </a:schemeClr>
+    </cs:fontRef>
+    <cs:spPr>
+      <a:ln w="9525" cap="flat" cmpd="sng" algn="ctr">
+        <a:solidFill>
+          <a:schemeClr val="tx1">
+            <a:lumMod val="25000"/>
+            <a:lumOff val="75000"/>
+          </a:schemeClr>
+        </a:solidFill>
+        <a:round/>
+      </a:ln>
+    </cs:spPr>
+    <cs:defRPr sz="900" kern="1200"/>
+  </cs:valueAxis>
+  <cs:wall>
+    <cs:lnRef idx="0"/>
+    <cs:fillRef idx="0"/>
+    <cs:effectRef idx="0"/>
+    <cs:fontRef idx="minor">
+      <a:schemeClr val="tx1"/>
+    </cs:fontRef>
+    <cs:spPr>
+      <a:noFill/>
+      <a:ln>
+        <a:noFill/>
+      </a:ln>
+    </cs:spPr>
+  </cs:wall>
+</cs:chartStyle>
+</file>
+
+<file path=word/charts/style2.xml><?xml version="1.0" encoding="utf-8"?>
+<cs:chartStyle xmlns:cs="http://schemas.microsoft.com/office/drawing/2012/chartStyle" xmlns:a="http://schemas.openxmlformats.org/drawingml/2006/main" id="240">
+  <cs:axisTitle>
+    <cs:lnRef idx="0"/>
+    <cs:fillRef idx="0"/>
+    <cs:effectRef idx="0"/>
+    <cs:fontRef idx="minor">
+      <a:schemeClr val="tx1">
+        <a:lumMod val="65000"/>
+        <a:lumOff val="35000"/>
+      </a:schemeClr>
+    </cs:fontRef>
+    <cs:defRPr sz="1000" kern="1200"/>
+  </cs:axisTitle>
+  <cs:categoryAxis>
+    <cs:lnRef idx="0"/>
+    <cs:fillRef idx="0"/>
+    <cs:effectRef idx="0"/>
+    <cs:fontRef idx="minor">
+      <a:schemeClr val="tx1">
+        <a:lumMod val="65000"/>
+        <a:lumOff val="35000"/>
+      </a:schemeClr>
+    </cs:fontRef>
+    <cs:spPr>
+      <a:ln w="9525" cap="flat" cmpd="sng" algn="ctr">
+        <a:solidFill>
+          <a:schemeClr val="tx1">
+            <a:lumMod val="25000"/>
+            <a:lumOff val="75000"/>
+          </a:schemeClr>
+        </a:solidFill>
+        <a:round/>
+      </a:ln>
+    </cs:spPr>
+    <cs:defRPr sz="900" kern="1200"/>
+  </cs:categoryAxis>
+  <cs:chartArea mods="allowNoFillOverride allowNoLineOverride">
+    <cs:lnRef idx="0"/>
+    <cs:fillRef idx="0"/>
+    <cs:effectRef idx="0"/>
+    <cs:fontRef idx="minor">
+      <a:schemeClr val="tx1"/>
+    </cs:fontRef>
+    <cs:spPr>
+      <a:solidFill>
+        <a:schemeClr val="bg1"/>
+      </a:solidFill>
+      <a:ln w="9525" cap="flat" cmpd="sng" algn="ctr">
+        <a:solidFill>
+          <a:schemeClr val="tx1">
+            <a:lumMod val="15000"/>
+            <a:lumOff val="85000"/>
+          </a:schemeClr>
+        </a:solidFill>
+        <a:round/>
+      </a:ln>
+    </cs:spPr>
+    <cs:defRPr sz="1000" kern="1200"/>
+  </cs:chartArea>
+  <cs:dataLabel>
+    <cs:lnRef idx="0"/>
+    <cs:fillRef idx="0"/>
+    <cs:effectRef idx="0"/>
+    <cs:fontRef idx="minor">
+      <a:schemeClr val="tx1">
+        <a:lumMod val="75000"/>
+        <a:lumOff val="25000"/>
+      </a:schemeClr>
+    </cs:fontRef>
+    <cs:defRPr sz="900" kern="1200"/>
+  </cs:dataLabel>
+  <cs:dataLabelCallout>
+    <cs:lnRef idx="0"/>
+    <cs:fillRef idx="0"/>
+    <cs:effectRef idx="0"/>
+    <cs:fontRef idx="minor">
+      <a:schemeClr val="dk1">
+        <a:lumMod val="65000"/>
+        <a:lumOff val="35000"/>
+      </a:schemeClr>
+    </cs:fontRef>
+    <cs:spPr>
+      <a:solidFill>
+        <a:schemeClr val="lt1"/>
+      </a:solidFill>
+      <a:ln>
+        <a:solidFill>
+          <a:schemeClr val="dk1">
+            <a:lumMod val="25000"/>
+            <a:lumOff val="75000"/>
+          </a:schemeClr>
+        </a:solidFill>
+      </a:ln>
+    </cs:spPr>
+    <cs:defRPr sz="900" kern="1200"/>
+    <cs:bodyPr rot="0" spcFirstLastPara="1" vertOverflow="clip" horzOverflow="clip" vert="horz" wrap="square" lIns="36576" tIns="18288" rIns="36576" bIns="18288" anchor="ctr" anchorCtr="1">
+      <a:spAutoFit/>
+    </cs:bodyPr>
+  </cs:dataLabelCallout>
+  <cs:dataPoint>
+    <cs:lnRef idx="0"/>
+    <cs:fillRef idx="1">
+      <cs:styleClr val="auto"/>
+    </cs:fillRef>
+    <cs:effectRef idx="0"/>
+    <cs:fontRef idx="minor">
+      <a:schemeClr val="tx1"/>
+    </cs:fontRef>
+  </cs:dataPoint>
+  <cs:dataPoint3D>
+    <cs:lnRef idx="0"/>
+    <cs:fillRef idx="1">
+      <cs:styleClr val="auto"/>
+    </cs:fillRef>
+    <cs:effectRef idx="0"/>
+    <cs:fontRef idx="minor">
+      <a:schemeClr val="tx1"/>
+    </cs:fontRef>
+  </cs:dataPoint3D>
+  <cs:dataPointLine>
+    <cs:lnRef idx="0">
+      <cs:styleClr val="auto"/>
+    </cs:lnRef>
+    <cs:fillRef idx="1"/>
+    <cs:effectRef idx="0"/>
+    <cs:fontRef idx="minor">
+      <a:schemeClr val="tx1"/>
+    </cs:fontRef>
+    <cs:spPr>
+      <a:ln w="19050" cap="rnd">
+        <a:solidFill>
+          <a:schemeClr val="phClr"/>
+        </a:solidFill>
+        <a:round/>
+      </a:ln>
+    </cs:spPr>
+  </cs:dataPointLine>
+  <cs:dataPointMarker>
+    <cs:lnRef idx="0">
+      <cs:styleClr val="auto"/>
+    </cs:lnRef>
+    <cs:fillRef idx="1">
+      <cs:styleClr val="auto"/>
+    </cs:fillRef>
+    <cs:effectRef idx="0"/>
+    <cs:fontRef idx="minor">
+      <a:schemeClr val="tx1"/>
+    </cs:fontRef>
+    <cs:spPr>
+      <a:ln w="9525">
+        <a:solidFill>
+          <a:schemeClr val="phClr"/>
+        </a:solidFill>
+      </a:ln>
+    </cs:spPr>
+  </cs:dataPointMarker>
+  <cs:dataPointMarkerLayout symbol="circle" size="5"/>
+  <cs:dataPointWireframe>
+    <cs:lnRef idx="0">
+      <cs:styleClr val="auto"/>
+    </cs:lnRef>
+    <cs:fillRef idx="0"/>
+    <cs:effectRef idx="0"/>
+    <cs:fontRef idx="minor">
+      <a:schemeClr val="dk1"/>
+    </cs:fontRef>
+    <cs:spPr>
+      <a:ln w="9525" cap="rnd">
+        <a:solidFill>
+          <a:schemeClr val="phClr"/>
+        </a:solidFill>
+        <a:round/>
+      </a:ln>
+    </cs:spPr>
+  </cs:dataPointWireframe>
+  <cs:dataTable>
+    <cs:lnRef idx="0"/>
+    <cs:fillRef idx="0"/>
+    <cs:effectRef idx="0"/>
+    <cs:fontRef idx="minor">
+      <a:schemeClr val="tx1">
+        <a:lumMod val="65000"/>
+        <a:lumOff val="35000"/>
+      </a:schemeClr>
+    </cs:fontRef>
+    <cs:spPr>
+      <a:noFill/>
+      <a:ln w="9525" cap="flat" cmpd="sng" algn="ctr">
+        <a:solidFill>
+          <a:schemeClr val="tx1">
+            <a:lumMod val="15000"/>
+            <a:lumOff val="85000"/>
+          </a:schemeClr>
+        </a:solidFill>
+        <a:round/>
+      </a:ln>
+    </cs:spPr>
+    <cs:defRPr sz="900" kern="1200"/>
+  </cs:dataTable>
+  <cs:downBar>
+    <cs:lnRef idx="0"/>
+    <cs:fillRef idx="0"/>
+    <cs:effectRef idx="0"/>
+    <cs:fontRef idx="minor">
+      <a:schemeClr val="tx1"/>
+    </cs:fontRef>
+    <cs:spPr>
+      <a:solidFill>
+        <a:schemeClr val="dk1">
+          <a:lumMod val="75000"/>
+          <a:lumOff val="25000"/>
+        </a:schemeClr>
+      </a:solidFill>
+      <a:ln w="9525" cap="flat" cmpd="sng" algn="ctr">
+        <a:solidFill>
+          <a:schemeClr val="tx1">
+            <a:lumMod val="65000"/>
+            <a:lumOff val="35000"/>
+          </a:schemeClr>
+        </a:solidFill>
+        <a:round/>
+      </a:ln>
+    </cs:spPr>
+  </cs:downBar>
+  <cs:dropLine>
+    <cs:lnRef idx="0"/>
+    <cs:fillRef idx="0"/>
+    <cs:effectRef idx="0"/>
+    <cs:fontRef idx="minor">
+      <a:schemeClr val="tx1"/>
+    </cs:fontRef>
+    <cs:spPr>
+      <a:ln w="9525" cap="flat" cmpd="sng" algn="ctr">
+        <a:solidFill>
+          <a:schemeClr val="tx1">
+            <a:lumMod val="35000"/>
+            <a:lumOff val="65000"/>
+          </a:schemeClr>
+        </a:solidFill>
+        <a:round/>
+      </a:ln>
+    </cs:spPr>
+  </cs:dropLine>
+  <cs:errorBar>
+    <cs:lnRef idx="0"/>
+    <cs:fillRef idx="0"/>
+    <cs:effectRef idx="0"/>
+    <cs:fontRef idx="minor">
+      <a:schemeClr val="tx1"/>
+    </cs:fontRef>
+    <cs:spPr>
+      <a:ln w="9525" cap="flat" cmpd="sng" algn="ctr">
+        <a:solidFill>
+          <a:schemeClr val="tx1">
+            <a:lumMod val="65000"/>
+            <a:lumOff val="35000"/>
+          </a:schemeClr>
+        </a:solidFill>
+        <a:round/>
+      </a:ln>
+    </cs:spPr>
+  </cs:errorBar>
+  <cs:floor>
+    <cs:lnRef idx="0"/>
+    <cs:fillRef idx="0"/>
+    <cs:effectRef idx="0"/>
+    <cs:fontRef idx="minor">
+      <a:schemeClr val="tx1"/>
+    </cs:fontRef>
+    <cs:spPr>
+      <a:noFill/>
+      <a:ln>
+        <a:noFill/>
+      </a:ln>
+    </cs:spPr>
+  </cs:floor>
+  <cs:gridlineMajor>
+    <cs:lnRef idx="0"/>
+    <cs:fillRef idx="0"/>
+    <cs:effectRef idx="0"/>
+    <cs:fontRef idx="minor">
+      <a:schemeClr val="tx1"/>
+    </cs:fontRef>
+    <cs:spPr>
+      <a:ln w="9525" cap="flat" cmpd="sng" algn="ctr">
+        <a:solidFill>
+          <a:schemeClr val="tx1">
+            <a:lumMod val="15000"/>
+            <a:lumOff val="85000"/>
+          </a:schemeClr>
+        </a:solidFill>
+        <a:round/>
+      </a:ln>
+    </cs:spPr>
+  </cs:gridlineMajor>
+  <cs:gridlineMinor>
+    <cs:lnRef idx="0"/>
+    <cs:fillRef idx="0"/>
+    <cs:effectRef idx="0"/>
+    <cs:fontRef idx="minor">
+      <a:schemeClr val="tx1"/>
+    </cs:fontRef>
+    <cs:spPr>
+      <a:ln w="9525" cap="flat" cmpd="sng" algn="ctr">
+        <a:solidFill>
+          <a:schemeClr val="tx1">
+            <a:lumMod val="5000"/>
+            <a:lumOff val="95000"/>
+          </a:schemeClr>
+        </a:solidFill>
+        <a:round/>
+      </a:ln>
+    </cs:spPr>
+  </cs:gridlineMinor>
+  <cs:hiLoLine>
+    <cs:lnRef idx="0"/>
+    <cs:fillRef idx="0"/>
+    <cs:effectRef idx="0"/>
+    <cs:fontRef idx="minor">
+      <a:schemeClr val="tx1"/>
+    </cs:fontRef>
+    <cs:spPr>
+      <a:ln w="9525" cap="flat" cmpd="sng" algn="ctr">
+        <a:solidFill>
+          <a:schemeClr val="tx1">
+            <a:lumMod val="50000"/>
+            <a:lumOff val="50000"/>
+          </a:schemeClr>
+        </a:solidFill>
+        <a:round/>
+      </a:ln>
+    </cs:spPr>
+  </cs:hiLoLine>
+  <cs:leaderLine>
+    <cs:lnRef idx="0"/>
+    <cs:fillRef idx="0"/>
+    <cs:effectRef idx="0"/>
+    <cs:fontRef idx="minor">
+      <a:schemeClr val="tx1"/>
+    </cs:fontRef>
+    <cs:spPr>
+      <a:ln w="9525" cap="flat" cmpd="sng" algn="ctr">
+        <a:solidFill>
+          <a:schemeClr val="tx1">
+            <a:lumMod val="35000"/>
+            <a:lumOff val="65000"/>
+          </a:schemeClr>
+        </a:solidFill>
+        <a:round/>
+      </a:ln>
+    </cs:spPr>
+  </cs:leaderLine>
+  <cs:legend>
+    <cs:lnRef idx="0"/>
+    <cs:fillRef idx="0"/>
+    <cs:effectRef idx="0"/>
+    <cs:fontRef idx="minor">
+      <a:schemeClr val="tx1">
+        <a:lumMod val="65000"/>
+        <a:lumOff val="35000"/>
+      </a:schemeClr>
+    </cs:fontRef>
+    <cs:defRPr sz="900" kern="1200"/>
+  </cs:legend>
+  <cs:plotArea mods="allowNoFillOverride allowNoLineOverride">
+    <cs:lnRef idx="0"/>
+    <cs:fillRef idx="0"/>
+    <cs:effectRef idx="0"/>
+    <cs:fontRef idx="minor">
+      <a:schemeClr val="tx1"/>
+    </cs:fontRef>
+  </cs:plotArea>
+  <cs:plotArea3D mods="allowNoFillOverride allowNoLineOverride">
+    <cs:lnRef idx="0"/>
+    <cs:fillRef idx="0"/>
+    <cs:effectRef idx="0"/>
+    <cs:fontRef idx="minor">
+      <a:schemeClr val="tx1"/>
+    </cs:fontRef>
+  </cs:plotArea3D>
+  <cs:seriesAxis>
+    <cs:lnRef idx="0"/>
+    <cs:fillRef idx="0"/>
+    <cs:effectRef idx="0"/>
+    <cs:fontRef idx="minor">
+      <a:schemeClr val="tx1">
+        <a:lumMod val="65000"/>
+        <a:lumOff val="35000"/>
+      </a:schemeClr>
+    </cs:fontRef>
+    <cs:defRPr sz="900" kern="1200"/>
+  </cs:seriesAxis>
+  <cs:seriesLine>
+    <cs:lnRef idx="0"/>
+    <cs:fillRef idx="0"/>
+    <cs:effectRef idx="0"/>
+    <cs:fontRef idx="minor">
+      <a:schemeClr val="tx1"/>
+    </cs:fontRef>
+    <cs:spPr>
+      <a:ln w="9525" cap="flat" cmpd="sng" algn="ctr">
+        <a:solidFill>
+          <a:schemeClr val="tx1">
+            <a:lumMod val="35000"/>
+            <a:lumOff val="65000"/>
+          </a:schemeClr>
+        </a:solidFill>
+        <a:round/>
+      </a:ln>
+    </cs:spPr>
+  </cs:seriesLine>
+  <cs:title>
+    <cs:lnRef idx="0"/>
+    <cs:fillRef idx="0"/>
+    <cs:effectRef idx="0"/>
+    <cs:fontRef idx="minor">
+      <a:schemeClr val="tx1">
+        <a:lumMod val="65000"/>
+        <a:lumOff val="35000"/>
+      </a:schemeClr>
+    </cs:fontRef>
+    <cs:defRPr sz="1400" b="0" kern="1200" spc="0" baseline="0"/>
+  </cs:title>
+  <cs:trendline>
+    <cs:lnRef idx="0">
+      <cs:styleClr val="auto"/>
+    </cs:lnRef>
+    <cs:fillRef idx="0"/>
+    <cs:effectRef idx="0"/>
+    <cs:fontRef idx="minor">
+      <a:schemeClr val="tx1"/>
+    </cs:fontRef>
+    <cs:spPr>
+      <a:ln w="19050" cap="rnd">
+        <a:solidFill>
+          <a:schemeClr val="phClr"/>
+        </a:solidFill>
+        <a:prstDash val="sysDot"/>
+      </a:ln>
+    </cs:spPr>
+  </cs:trendline>
+  <cs:trendlineLabel>
+    <cs:lnRef idx="0"/>
+    <cs:fillRef idx="0"/>
+    <cs:effectRef idx="0"/>
+    <cs:fontRef idx="minor">
+      <a:schemeClr val="tx1">
+        <a:lumMod val="65000"/>
+        <a:lumOff val="35000"/>
+      </a:schemeClr>
+    </cs:fontRef>
+    <cs:defRPr sz="900" kern="1200"/>
+  </cs:trendlineLabel>
+  <cs:upBar>
+    <cs:lnRef idx="0"/>
+    <cs:fillRef idx="0"/>
+    <cs:effectRef idx="0"/>
+    <cs:fontRef idx="minor">
+      <a:schemeClr val="tx1"/>
+    </cs:fontRef>
+    <cs:spPr>
+      <a:solidFill>
+        <a:schemeClr val="lt1"/>
+      </a:solidFill>
+      <a:ln w="9525" cap="flat" cmpd="sng" algn="ctr">
+        <a:solidFill>
+          <a:schemeClr val="tx1">
+            <a:lumMod val="65000"/>
+            <a:lumOff val="35000"/>
+          </a:schemeClr>
+        </a:solidFill>
+        <a:round/>
+      </a:ln>
+    </cs:spPr>
+  </cs:upBar>
+  <cs:valueAxis>
+    <cs:lnRef idx="0"/>
+    <cs:fillRef idx="0"/>
+    <cs:effectRef idx="0"/>
+    <cs:fontRef idx="minor">
+      <a:schemeClr val="tx1">
+        <a:lumMod val="65000"/>
+        <a:lumOff val="35000"/>
+      </a:schemeClr>
+    </cs:fontRef>
+    <cs:spPr>
+      <a:ln w="9525" cap="flat" cmpd="sng" algn="ctr">
+        <a:solidFill>
+          <a:schemeClr val="tx1">
+            <a:lumMod val="25000"/>
+            <a:lumOff val="75000"/>
+          </a:schemeClr>
+        </a:solidFill>
+        <a:round/>
+      </a:ln>
+    </cs:spPr>
+    <cs:defRPr sz="900" kern="1200"/>
+  </cs:valueAxis>
+  <cs:wall>
+    <cs:lnRef idx="0"/>
+    <cs:fillRef idx="0"/>
+    <cs:effectRef idx="0"/>
+    <cs:fontRef idx="minor">
+      <a:schemeClr val="tx1"/>
+    </cs:fontRef>
+    <cs:spPr>
+      <a:noFill/>
+      <a:ln>
+        <a:noFill/>
+      </a:ln>
+    </cs:spPr>
+  </cs:wall>
+</cs:chartStyle>
+</file>
+
 <file path=word/theme/theme1.xml><?xml version="1.0" encoding="utf-8"?>
 <a:theme xmlns:a="http://schemas.openxmlformats.org/drawingml/2006/main" name="Office Theme">
   <a:themeElements>
@@ -6530,6 +8162,21 @@
 </file>
 
 <file path=customXml/item1.xml><?xml version="1.0" encoding="utf-8"?>
+<?mso-contentType ?>
+<FormTemplates xmlns="http://schemas.microsoft.com/sharepoint/v3/contenttype/forms">
+  <Display>DocumentLibraryForm</Display>
+  <Edit>DocumentLibraryForm</Edit>
+  <New>DocumentLibraryForm</New>
+</FormTemplates>
+</file>
+
+<file path=customXml/item2.xml><?xml version="1.0" encoding="utf-8"?>
+<p:properties xmlns:p="http://schemas.microsoft.com/office/2006/metadata/properties" xmlns:xsi="http://www.w3.org/2001/XMLSchema-instance" xmlns:pc="http://schemas.microsoft.com/office/infopath/2007/PartnerControls">
+  <documentManagement/>
+</p:properties>
+</file>
+
+<file path=customXml/item3.xml><?xml version="1.0" encoding="utf-8"?>
 <ct:contentTypeSchema xmlns:ct="http://schemas.microsoft.com/office/2006/metadata/contentType" xmlns:ma="http://schemas.microsoft.com/office/2006/metadata/properties/metaAttributes" ct:_="" ma:_="" ma:contentTypeName="Documento" ma:contentTypeID="0x01010023858CF01A2EF24688B692775F4C60A4" ma:contentTypeVersion="11" ma:contentTypeDescription="Crear nuevo documento." ma:contentTypeScope="" ma:versionID="04b510ef1bc187d79b842c792d256c41">
   <xsd:schema xmlns:xsd="http://www.w3.org/2001/XMLSchema" xmlns:xs="http://www.w3.org/2001/XMLSchema" xmlns:p="http://schemas.microsoft.com/office/2006/metadata/properties" xmlns:ns2="164883f8-7691-4ecf-b54a-664c0d0edefe" xmlns:ns3="85e30bcc-d76c-4413-8e4d-2dce22fb0743" targetNamespace="http://schemas.microsoft.com/office/2006/metadata/properties" ma:root="true" ma:fieldsID="9049981c3eb1ee76226ec9e2f8ecd7b4" ns2:_="" ns3:_="">
     <xsd:import namespace="164883f8-7691-4ecf-b54a-664c0d0edefe"/>
@@ -6740,22 +8387,24 @@
 </ct:contentTypeSchema>
 </file>
 
-<file path=customXml/item2.xml><?xml version="1.0" encoding="utf-8"?>
-<p:properties xmlns:p="http://schemas.microsoft.com/office/2006/metadata/properties" xmlns:xsi="http://www.w3.org/2001/XMLSchema-instance" xmlns:pc="http://schemas.microsoft.com/office/infopath/2007/PartnerControls">
-  <documentManagement/>
-</p:properties>
+<file path=customXml/itemProps1.xml><?xml version="1.0" encoding="utf-8"?>
+<ds:datastoreItem xmlns:ds="http://schemas.openxmlformats.org/officeDocument/2006/customXml" ds:itemID="{1F59EA8B-1FA8-40D2-A8B0-61B9CE1E4579}">
+  <ds:schemaRefs>
+    <ds:schemaRef ds:uri="http://schemas.microsoft.com/sharepoint/v3/contenttype/forms"/>
+  </ds:schemaRefs>
+</ds:datastoreItem>
 </file>
 
-<file path=customXml/item3.xml><?xml version="1.0" encoding="utf-8"?>
-<?mso-contentType ?>
-<FormTemplates xmlns="http://schemas.microsoft.com/sharepoint/v3/contenttype/forms">
-  <Display>DocumentLibraryForm</Display>
-  <Edit>DocumentLibraryForm</Edit>
-  <New>DocumentLibraryForm</New>
-</FormTemplates>
+<file path=customXml/itemProps2.xml><?xml version="1.0" encoding="utf-8"?>
+<ds:datastoreItem xmlns:ds="http://schemas.openxmlformats.org/officeDocument/2006/customXml" ds:itemID="{8542EACB-7939-45C8-99C3-B6897CA7A7EF}">
+  <ds:schemaRefs>
+    <ds:schemaRef ds:uri="http://schemas.microsoft.com/office/2006/metadata/properties"/>
+    <ds:schemaRef ds:uri="http://schemas.microsoft.com/office/infopath/2007/PartnerControls"/>
+  </ds:schemaRefs>
+</ds:datastoreItem>
 </file>
 
-<file path=customXml/itemProps1.xml><?xml version="1.0" encoding="utf-8"?>
+<file path=customXml/itemProps3.xml><?xml version="1.0" encoding="utf-8"?>
 <ds:datastoreItem xmlns:ds="http://schemas.openxmlformats.org/officeDocument/2006/customXml" ds:itemID="{72AD4CAC-BD7F-499E-830A-D630180B2CE1}">
   <ds:schemaRefs>
     <ds:schemaRef ds:uri="http://schemas.microsoft.com/office/2006/metadata/contentType"/>
@@ -6772,21 +8421,4 @@
     <ds:schemaRef ds:uri="http://schemas.microsoft.com/internal/obd"/>
   </ds:schemaRefs>
 </ds:datastoreItem>
-</file>
-
-<file path=customXml/itemProps2.xml><?xml version="1.0" encoding="utf-8"?>
-<ds:datastoreItem xmlns:ds="http://schemas.openxmlformats.org/officeDocument/2006/customXml" ds:itemID="{8542EACB-7939-45C8-99C3-B6897CA7A7EF}">
-  <ds:schemaRefs>
-    <ds:schemaRef ds:uri="http://schemas.microsoft.com/office/2006/metadata/properties"/>
-    <ds:schemaRef ds:uri="http://schemas.microsoft.com/office/infopath/2007/PartnerControls"/>
-  </ds:schemaRefs>
-</ds:datastoreItem>
-</file>
-
-<file path=customXml/itemProps3.xml><?xml version="1.0" encoding="utf-8"?>
-<ds:datastoreItem xmlns:ds="http://schemas.openxmlformats.org/officeDocument/2006/customXml" ds:itemID="{1F59EA8B-1FA8-40D2-A8B0-61B9CE1E4579}">
-  <ds:schemaRefs>
-    <ds:schemaRef ds:uri="http://schemas.microsoft.com/sharepoint/v3/contenttype/forms"/>
-  </ds:schemaRefs>
-</ds:datastoreItem>
 </file>
</xml_diff>

<commit_message>
laboratorio 7 - Entrega final
</commit_message>
<xml_diff>
--- a/Docs/Observaciones-Lab 7.docx
+++ b/Docs/Observaciones-Lab 7.docx
@@ -1986,13 +1986,109 @@
           <w:lang w:val="es-CO"/>
         </w:rPr>
       </w:pPr>
-      <w:r>
+    </w:p>
+    <w:p>
+      <w:pPr>
+        <w:pStyle w:val="Ttulo2"/>
         <w:rPr>
           <w:b/>
           <w:bCs/>
           <w:noProof w:val="0"/>
           <w:lang w:val="es-CO"/>
         </w:rPr>
+      </w:pPr>
+    </w:p>
+    <w:p>
+      <w:pPr>
+        <w:pStyle w:val="Ttulo2"/>
+        <w:rPr>
+          <w:b/>
+          <w:bCs/>
+          <w:noProof w:val="0"/>
+          <w:lang w:val="es-CO"/>
+        </w:rPr>
+      </w:pPr>
+    </w:p>
+    <w:p>
+      <w:pPr>
+        <w:pStyle w:val="Ttulo2"/>
+        <w:rPr>
+          <w:b/>
+          <w:bCs/>
+          <w:noProof w:val="0"/>
+          <w:lang w:val="es-CO"/>
+        </w:rPr>
+      </w:pPr>
+    </w:p>
+    <w:p>
+      <w:pPr>
+        <w:pStyle w:val="Ttulo2"/>
+        <w:rPr>
+          <w:b/>
+          <w:bCs/>
+          <w:noProof w:val="0"/>
+          <w:lang w:val="es-CO"/>
+        </w:rPr>
+      </w:pPr>
+    </w:p>
+    <w:p>
+      <w:pPr>
+        <w:pStyle w:val="Ttulo2"/>
+        <w:rPr>
+          <w:b/>
+          <w:bCs/>
+          <w:noProof w:val="0"/>
+          <w:lang w:val="es-CO"/>
+        </w:rPr>
+      </w:pPr>
+    </w:p>
+    <w:p>
+      <w:pPr>
+        <w:pStyle w:val="Ttulo2"/>
+        <w:rPr>
+          <w:b/>
+          <w:bCs/>
+          <w:noProof w:val="0"/>
+          <w:lang w:val="es-CO"/>
+        </w:rPr>
+      </w:pPr>
+    </w:p>
+    <w:p>
+      <w:pPr>
+        <w:pStyle w:val="Ttulo2"/>
+        <w:rPr>
+          <w:b/>
+          <w:bCs/>
+          <w:noProof w:val="0"/>
+          <w:lang w:val="es-CO"/>
+        </w:rPr>
+      </w:pPr>
+    </w:p>
+    <w:p>
+      <w:pPr>
+        <w:rPr>
+          <w:lang w:val="es-CO"/>
+        </w:rPr>
+      </w:pPr>
+    </w:p>
+    <w:p>
+      <w:pPr>
+        <w:pStyle w:val="Ttulo2"/>
+        <w:rPr>
+          <w:b/>
+          <w:bCs/>
+          <w:noProof w:val="0"/>
+          <w:lang w:val="es-CO"/>
+        </w:rPr>
+      </w:pPr>
+      <w:r>
+        <w:rPr>
+          <w:b/>
+          <w:bCs/>
+          <w:noProof w:val="0"/>
+          <w:lang w:val="es-CO"/>
+        </w:rPr>
+        <w:lastRenderedPageBreak/>
         <w:t>Graficas</w:t>
       </w:r>
     </w:p>
@@ -2088,30 +2184,17 @@
     <w:p>
       <w:pPr>
         <w:spacing w:after="0"/>
-        <w:ind w:left="360"/>
         <w:jc w:val="both"/>
         <w:rPr>
           <w:rFonts w:ascii="Dax-Regular" w:hAnsi="Dax-Regular"/>
           <w:lang w:val="es-CO"/>
         </w:rPr>
       </w:pPr>
-    </w:p>
-    <w:p>
-      <w:pPr>
-        <w:spacing w:after="0"/>
-        <w:ind w:left="360"/>
-        <w:jc w:val="both"/>
-        <w:rPr>
-          <w:rFonts w:ascii="Dax-Regular" w:hAnsi="Dax-Regular"/>
-          <w:lang w:val="es-CO"/>
-        </w:rPr>
-      </w:pPr>
-      <w:r>
-        <w:lastRenderedPageBreak/>
+      <w:r>
         <w:drawing>
-          <wp:inline distT="0" distB="0" distL="0" distR="0" wp14:anchorId="0E12A162" wp14:editId="7E1F3EBD">
-            <wp:extent cx="5943600" cy="3879215"/>
-            <wp:effectExtent l="0" t="0" r="0" b="6985"/>
+          <wp:inline distT="0" distB="0" distL="0" distR="0" wp14:anchorId="0680EC3C" wp14:editId="31139207">
+            <wp:extent cx="6644640" cy="4320540"/>
+            <wp:effectExtent l="0" t="0" r="3810" b="3810"/>
             <wp:docPr id="1" name="Gráfico 1">
               <a:extLst xmlns:a="http://schemas.openxmlformats.org/drawingml/2006/main">
                 <a:ext uri="{FF2B5EF4-FFF2-40B4-BE49-F238E27FC236}">
@@ -3501,6 +3584,7 @@
         <w:rPr>
           <w:lang w:val="es-CO"/>
         </w:rPr>
+        <w:lastRenderedPageBreak/>
         <w:t xml:space="preserve">Tabla </w:t>
       </w:r>
       <w:r>
@@ -3686,6 +3770,37 @@
     </w:p>
     <w:p>
       <w:pPr>
+        <w:spacing w:after="0"/>
+        <w:jc w:val="both"/>
+        <w:rPr>
+          <w:rFonts w:ascii="Dax-Regular" w:hAnsi="Dax-Regular"/>
+          <w:lang w:val="es-CO"/>
+        </w:rPr>
+      </w:pPr>
+      <w:r>
+        <w:drawing>
+          <wp:inline distT="0" distB="0" distL="0" distR="0" wp14:anchorId="725810C6" wp14:editId="18B37ABC">
+            <wp:extent cx="6598920" cy="4366260"/>
+            <wp:effectExtent l="0" t="0" r="11430" b="15240"/>
+            <wp:docPr id="3" name="Gráfico 3">
+              <a:extLst xmlns:a="http://schemas.openxmlformats.org/drawingml/2006/main">
+                <a:ext uri="{FF2B5EF4-FFF2-40B4-BE49-F238E27FC236}">
+                  <a16:creationId xmlns:a16="http://schemas.microsoft.com/office/drawing/2014/main" id="{2EC27BB9-A0AF-4A08-B094-C0C301BDCA87}"/>
+                </a:ext>
+              </a:extLst>
+            </wp:docPr>
+            <wp:cNvGraphicFramePr/>
+            <a:graphic xmlns:a="http://schemas.openxmlformats.org/drawingml/2006/main">
+              <a:graphicData uri="http://schemas.openxmlformats.org/drawingml/2006/chart">
+                <c:chart xmlns:c="http://schemas.openxmlformats.org/drawingml/2006/chart" xmlns:r="http://schemas.openxmlformats.org/officeDocument/2006/relationships" r:id="rId9"/>
+              </a:graphicData>
+            </a:graphic>
+          </wp:inline>
+        </w:drawing>
+      </w:r>
+    </w:p>
+    <w:p>
+      <w:pPr>
         <w:pStyle w:val="Ttulo1"/>
         <w:rPr>
           <w:b/>
@@ -3701,7 +3816,6 @@
           <w:noProof w:val="0"/>
           <w:lang w:val="es-CO"/>
         </w:rPr>
-        <w:lastRenderedPageBreak/>
         <w:t>Preguntas de análisis</w:t>
       </w:r>
     </w:p>
@@ -4108,7 +4222,14 @@
         <w:rPr>
           <w:lang w:val="es-419"/>
         </w:rPr>
-        <w:t xml:space="preserve">. Luego de que se utiliza, la función deja de registrar por medio de </w:t>
+        <w:t xml:space="preserve">. Luego de que se utiliza, la </w:t>
+      </w:r>
+      <w:r>
+        <w:rPr>
+          <w:lang w:val="es-419"/>
+        </w:rPr>
+        <w:lastRenderedPageBreak/>
+        <w:t xml:space="preserve">función deja de registrar por medio de </w:t>
       </w:r>
       <w:proofErr w:type="gramStart"/>
       <w:r>
@@ -6375,23 +6496,13 @@
               <a:cs typeface="+mn-cs"/>
             </a:defRPr>
           </a:pPr>
-          <a:endParaRPr lang="es-419"/>
+          <a:endParaRPr lang="es-CO"/>
         </a:p>
       </c:txPr>
     </c:title>
     <c:autoTitleDeleted val="0"/>
     <c:plotArea>
-      <c:layout>
-        <c:manualLayout>
-          <c:layoutTarget val="inner"/>
-          <c:xMode val="edge"/>
-          <c:yMode val="edge"/>
-          <c:x val="9.3412045752399919E-2"/>
-          <c:y val="8.1530325710837098E-2"/>
-          <c:w val="0.87660398414427121"/>
-          <c:h val="0.69405822815834628"/>
-        </c:manualLayout>
-      </c:layout>
+      <c:layout/>
       <c:scatterChart>
         <c:scatterStyle val="smoothMarker"/>
         <c:varyColors val="0"/>
@@ -6400,11 +6511,11 @@
           <c:order val="0"/>
           <c:tx>
             <c:strRef>
-              <c:f>'Datos Lab7'!$A$8:$C$8</c:f>
+              <c:f>'Datos Lab7'!$A$1:$C$1</c:f>
               <c:strCache>
                 <c:ptCount val="1"/>
                 <c:pt idx="0">
-                  <c:v>Carga de Catálogo CHAINING</c:v>
+                  <c:v>Carga de Catálogo PROBING</c:v>
                 </c:pt>
               </c:strCache>
             </c:strRef>
@@ -6436,15 +6547,23 @@
           <c:dLbls>
             <c:dLbl>
               <c:idx val="0"/>
+              <c:layout>
+                <c:manualLayout>
+                  <c:x val="-1.0025244689649915E-16"/>
+                  <c:y val="2.723132773752357E-2"/>
+                </c:manualLayout>
+              </c:layout>
               <c:tx>
                 <c:rich>
                   <a:bodyPr/>
                   <a:lstStyle/>
                   <a:p>
-                    <a:r>
+                    <a:fld id="{B808E057-2EB4-4323-A9B2-8DE9539448AC}" type="CELLREF">
                       <a:rPr lang="en-US"/>
-                      <a:t>0.30</a:t>
-                    </a:r>
+                      <a:pPr/>
+                      <a:t>[CELLREF]</a:t>
+                    </a:fld>
+                    <a:endParaRPr lang="es-CO"/>
                   </a:p>
                 </c:rich>
               </c:tx>
@@ -6456,24 +6575,44 @@
               <c:showBubbleSize val="0"/>
               <c:extLst>
                 <c:ext xmlns:c15="http://schemas.microsoft.com/office/drawing/2012/chart" uri="{CE6537A1-D6FC-4f65-9D91-7224C49458BB}">
+                  <c15:dlblFieldTable>
+                    <c15:dlblFTEntry>
+                      <c15:txfldGUID>{B808E057-2EB4-4323-A9B2-8DE9539448AC}</c15:txfldGUID>
+                      <c15:f>'[ISIS1225 - Tablas de Datos Lab 7.xlsx]Datos Lab7'!$A$3</c15:f>
+                      <c15:dlblFieldTableCache>
+                        <c:ptCount val="1"/>
+                        <c:pt idx="0">
+                          <c:v>0,30</c:v>
+                        </c:pt>
+                      </c15:dlblFieldTableCache>
+                    </c15:dlblFTEntry>
+                  </c15:dlblFieldTable>
                   <c15:showDataLabelsRange val="0"/>
                 </c:ext>
                 <c:ext xmlns:c16="http://schemas.microsoft.com/office/drawing/2014/chart" uri="{C3380CC4-5D6E-409C-BE32-E72D297353CC}">
-                  <c16:uniqueId val="{00000000-3CB2-486F-9C30-F3C57BE33964}"/>
+                  <c16:uniqueId val="{00000000-5C71-4F48-ABF2-392BB7A42334}"/>
                 </c:ext>
               </c:extLst>
             </c:dLbl>
             <c:dLbl>
               <c:idx val="1"/>
+              <c:layout>
+                <c:manualLayout>
+                  <c:x val="-2.6848708131667028E-4"/>
+                  <c:y val="2.451105648830933E-2"/>
+                </c:manualLayout>
+              </c:layout>
               <c:tx>
                 <c:rich>
                   <a:bodyPr/>
                   <a:lstStyle/>
                   <a:p>
-                    <a:r>
+                    <a:fld id="{8ECC136F-26C1-4131-AFE0-3D6E331D8D9F}" type="CELLREF">
                       <a:rPr lang="en-US"/>
-                      <a:t>0.50</a:t>
-                    </a:r>
+                      <a:pPr/>
+                      <a:t>[CELLREF]</a:t>
+                    </a:fld>
+                    <a:endParaRPr lang="es-CO"/>
                   </a:p>
                 </c:rich>
               </c:tx>
@@ -6485,24 +6624,44 @@
               <c:showBubbleSize val="0"/>
               <c:extLst>
                 <c:ext xmlns:c15="http://schemas.microsoft.com/office/drawing/2012/chart" uri="{CE6537A1-D6FC-4f65-9D91-7224C49458BB}">
+                  <c15:dlblFieldTable>
+                    <c15:dlblFTEntry>
+                      <c15:txfldGUID>{8ECC136F-26C1-4131-AFE0-3D6E331D8D9F}</c15:txfldGUID>
+                      <c15:f>'[ISIS1225 - Tablas de Datos Lab 7.xlsx]Datos Lab7'!$A$4</c15:f>
+                      <c15:dlblFieldTableCache>
+                        <c:ptCount val="1"/>
+                        <c:pt idx="0">
+                          <c:v>0,50</c:v>
+                        </c:pt>
+                      </c15:dlblFieldTableCache>
+                    </c15:dlblFTEntry>
+                  </c15:dlblFieldTable>
                   <c15:showDataLabelsRange val="0"/>
                 </c:ext>
                 <c:ext xmlns:c16="http://schemas.microsoft.com/office/drawing/2014/chart" uri="{C3380CC4-5D6E-409C-BE32-E72D297353CC}">
-                  <c16:uniqueId val="{00000001-3CB2-486F-9C30-F3C57BE33964}"/>
+                  <c16:uniqueId val="{00000001-5C71-4F48-ABF2-392BB7A42334}"/>
                 </c:ext>
               </c:extLst>
             </c:dLbl>
             <c:dLbl>
               <c:idx val="2"/>
+              <c:layout>
+                <c:manualLayout>
+                  <c:x val="-1.0637640883125051E-2"/>
+                  <c:y val="-3.919561287504704E-2"/>
+                </c:manualLayout>
+              </c:layout>
               <c:tx>
                 <c:rich>
                   <a:bodyPr/>
                   <a:lstStyle/>
                   <a:p>
-                    <a:r>
+                    <a:fld id="{2F6A4850-430F-4D83-8AC7-9139F0F66FB6}" type="CELLREF">
                       <a:rPr lang="en-US"/>
-                      <a:t>0.80</a:t>
-                    </a:r>
+                      <a:pPr/>
+                      <a:t>[CELLREF]</a:t>
+                    </a:fld>
+                    <a:endParaRPr lang="es-CO"/>
                   </a:p>
                 </c:rich>
               </c:tx>
@@ -6514,10 +6673,22 @@
               <c:showBubbleSize val="0"/>
               <c:extLst>
                 <c:ext xmlns:c15="http://schemas.microsoft.com/office/drawing/2012/chart" uri="{CE6537A1-D6FC-4f65-9D91-7224C49458BB}">
+                  <c15:dlblFieldTable>
+                    <c15:dlblFTEntry>
+                      <c15:txfldGUID>{2F6A4850-430F-4D83-8AC7-9139F0F66FB6}</c15:txfldGUID>
+                      <c15:f>'[ISIS1225 - Tablas de Datos Lab 7.xlsx]Datos Lab7'!$A$5</c15:f>
+                      <c15:dlblFieldTableCache>
+                        <c:ptCount val="1"/>
+                        <c:pt idx="0">
+                          <c:v>0,80</c:v>
+                        </c:pt>
+                      </c15:dlblFieldTableCache>
+                    </c15:dlblFTEntry>
+                  </c15:dlblFieldTable>
                   <c15:showDataLabelsRange val="0"/>
                 </c:ext>
                 <c:ext xmlns:c16="http://schemas.microsoft.com/office/drawing/2014/chart" uri="{C3380CC4-5D6E-409C-BE32-E72D297353CC}">
-                  <c16:uniqueId val="{00000002-3CB2-486F-9C30-F3C57BE33964}"/>
+                  <c16:uniqueId val="{00000002-5C71-4F48-ABF2-392BB7A42334}"/>
                 </c:ext>
               </c:extLst>
             </c:dLbl>
@@ -6547,7 +6718,7 @@
                     <a:cs typeface="+mn-cs"/>
                   </a:defRPr>
                 </a:pPr>
-                <a:endParaRPr lang="es-419"/>
+                <a:endParaRPr lang="es-CO"/>
               </a:p>
             </c:txPr>
             <c:showLegendKey val="0"/>
@@ -6593,8 +6764,8 @@
             <c:trendlineLbl>
               <c:layout>
                 <c:manualLayout>
-                  <c:x val="-3.754811898512686E-2"/>
-                  <c:y val="-7.3726256471992398E-5"/>
+                  <c:x val="-6.1208916384833473E-2"/>
+                  <c:y val="0.18028079111048068"/>
                 </c:manualLayout>
               </c:layout>
               <c:numFmt formatCode="General" sourceLinked="0"/>
@@ -6622,7 +6793,7 @@
                       <a:cs typeface="+mn-cs"/>
                     </a:defRPr>
                   </a:pPr>
-                  <a:endParaRPr lang="es-419"/>
+                  <a:endParaRPr lang="es-CO"/>
                 </a:p>
               </c:txPr>
             </c:trendlineLbl>
@@ -6631,7 +6802,7 @@
             <c:numRef>
               <c:f>'Datos Lab7'!$B$3:$B$5</c:f>
               <c:numCache>
-                <c:formatCode>General</c:formatCode>
+                <c:formatCode>0.000</c:formatCode>
                 <c:ptCount val="3"/>
                 <c:pt idx="0">
                   <c:v>1965558.746</c:v>
@@ -6649,7 +6820,7 @@
             <c:numRef>
               <c:f>'Datos Lab7'!$C$3:$C$5</c:f>
               <c:numCache>
-                <c:formatCode>General</c:formatCode>
+                <c:formatCode>0.000</c:formatCode>
                 <c:ptCount val="3"/>
                 <c:pt idx="0">
                   <c:v>279696.24800000002</c:v>
@@ -6666,7 +6837,7 @@
           <c:smooth val="1"/>
           <c:extLst>
             <c:ext xmlns:c16="http://schemas.microsoft.com/office/drawing/2014/chart" uri="{C3380CC4-5D6E-409C-BE32-E72D297353CC}">
-              <c16:uniqueId val="{00000004-3CB2-486F-9C30-F3C57BE33964}"/>
+              <c16:uniqueId val="{00000004-5C71-4F48-ABF2-392BB7A42334}"/>
             </c:ext>
           </c:extLst>
         </c:ser>
@@ -6675,11 +6846,11 @@
           <c:order val="1"/>
           <c:tx>
             <c:strRef>
-              <c:f>'Datos Lab7'!$A$1:$C$1</c:f>
+              <c:f>'Datos Lab7'!$A$8:$C$8</c:f>
               <c:strCache>
                 <c:ptCount val="1"/>
                 <c:pt idx="0">
-                  <c:v>Carga de Catálogo PROBING</c:v>
+                  <c:v>Carga de Catálogo CHAINING</c:v>
                 </c:pt>
               </c:strCache>
             </c:strRef>
@@ -6711,15 +6882,23 @@
           <c:dLbls>
             <c:dLbl>
               <c:idx val="0"/>
+              <c:layout>
+                <c:manualLayout>
+                  <c:x val="-6.0024009603841539E-3"/>
+                  <c:y val="4.3143297380585519E-2"/>
+                </c:manualLayout>
+              </c:layout>
               <c:tx>
                 <c:rich>
                   <a:bodyPr/>
                   <a:lstStyle/>
                   <a:p>
-                    <a:r>
+                    <a:fld id="{2687B8A8-8462-47D9-9A85-41294C7720DF}" type="CELLREF">
                       <a:rPr lang="en-US"/>
-                      <a:t>2.00</a:t>
-                    </a:r>
+                      <a:pPr/>
+                      <a:t>[CELLREF]</a:t>
+                    </a:fld>
+                    <a:endParaRPr lang="es-CO"/>
                   </a:p>
                 </c:rich>
               </c:tx>
@@ -6731,24 +6910,44 @@
               <c:showBubbleSize val="0"/>
               <c:extLst>
                 <c:ext xmlns:c15="http://schemas.microsoft.com/office/drawing/2012/chart" uri="{CE6537A1-D6FC-4f65-9D91-7224C49458BB}">
+                  <c15:dlblFieldTable>
+                    <c15:dlblFTEntry>
+                      <c15:txfldGUID>{2687B8A8-8462-47D9-9A85-41294C7720DF}</c15:txfldGUID>
+                      <c15:f>'[ISIS1225 - Tablas de Datos Lab 7.xlsx]Datos Lab7'!$A$10</c15:f>
+                      <c15:dlblFieldTableCache>
+                        <c:ptCount val="1"/>
+                        <c:pt idx="0">
+                          <c:v>2,00</c:v>
+                        </c:pt>
+                      </c15:dlblFieldTableCache>
+                    </c15:dlblFTEntry>
+                  </c15:dlblFieldTable>
                   <c15:showDataLabelsRange val="0"/>
                 </c:ext>
                 <c:ext xmlns:c16="http://schemas.microsoft.com/office/drawing/2014/chart" uri="{C3380CC4-5D6E-409C-BE32-E72D297353CC}">
-                  <c16:uniqueId val="{00000005-3CB2-486F-9C30-F3C57BE33964}"/>
+                  <c16:uniqueId val="{00000005-5C71-4F48-ABF2-392BB7A42334}"/>
                 </c:ext>
               </c:extLst>
             </c:dLbl>
             <c:dLbl>
               <c:idx val="1"/>
+              <c:layout>
+                <c:manualLayout>
+                  <c:x val="2.4009603841536616E-2"/>
+                  <c:y val="-3.0816640986132513E-3"/>
+                </c:manualLayout>
+              </c:layout>
               <c:tx>
                 <c:rich>
                   <a:bodyPr/>
                   <a:lstStyle/>
                   <a:p>
-                    <a:r>
+                    <a:fld id="{F8FC256A-27A6-4E83-B95F-0DD2C5739D5D}" type="CELLREF">
                       <a:rPr lang="en-US"/>
-                      <a:t>4.00</a:t>
-                    </a:r>
+                      <a:pPr/>
+                      <a:t>[CELLREF]</a:t>
+                    </a:fld>
+                    <a:endParaRPr lang="es-CO"/>
                   </a:p>
                 </c:rich>
               </c:tx>
@@ -6760,24 +6959,44 @@
               <c:showBubbleSize val="0"/>
               <c:extLst>
                 <c:ext xmlns:c15="http://schemas.microsoft.com/office/drawing/2012/chart" uri="{CE6537A1-D6FC-4f65-9D91-7224C49458BB}">
+                  <c15:dlblFieldTable>
+                    <c15:dlblFTEntry>
+                      <c15:txfldGUID>{F8FC256A-27A6-4E83-B95F-0DD2C5739D5D}</c15:txfldGUID>
+                      <c15:f>'[ISIS1225 - Tablas de Datos Lab 7.xlsx]Datos Lab7'!$A$11</c15:f>
+                      <c15:dlblFieldTableCache>
+                        <c:ptCount val="1"/>
+                        <c:pt idx="0">
+                          <c:v>4,00</c:v>
+                        </c:pt>
+                      </c15:dlblFieldTableCache>
+                    </c15:dlblFTEntry>
+                  </c15:dlblFieldTable>
                   <c15:showDataLabelsRange val="0"/>
                 </c:ext>
                 <c:ext xmlns:c16="http://schemas.microsoft.com/office/drawing/2014/chart" uri="{C3380CC4-5D6E-409C-BE32-E72D297353CC}">
-                  <c16:uniqueId val="{00000006-3CB2-486F-9C30-F3C57BE33964}"/>
+                  <c16:uniqueId val="{00000006-5C71-4F48-ABF2-392BB7A42334}"/>
                 </c:ext>
               </c:extLst>
             </c:dLbl>
             <c:dLbl>
               <c:idx val="2"/>
+              <c:layout>
+                <c:manualLayout>
+                  <c:x val="1.3670946139269986E-3"/>
+                  <c:y val="-2.3041892700981528E-2"/>
+                </c:manualLayout>
+              </c:layout>
               <c:tx>
                 <c:rich>
                   <a:bodyPr/>
                   <a:lstStyle/>
                   <a:p>
-                    <a:r>
+                    <a:fld id="{7DB2F1B6-4DE9-4981-8E11-DD2DB408872E}" type="CELLREF">
                       <a:rPr lang="en-US"/>
-                      <a:t>6.00</a:t>
-                    </a:r>
+                      <a:pPr/>
+                      <a:t>[CELLREF]</a:t>
+                    </a:fld>
+                    <a:endParaRPr lang="es-CO"/>
                   </a:p>
                 </c:rich>
               </c:tx>
@@ -6789,10 +7008,22 @@
               <c:showBubbleSize val="0"/>
               <c:extLst>
                 <c:ext xmlns:c15="http://schemas.microsoft.com/office/drawing/2012/chart" uri="{CE6537A1-D6FC-4f65-9D91-7224C49458BB}">
+                  <c15:dlblFieldTable>
+                    <c15:dlblFTEntry>
+                      <c15:txfldGUID>{7DB2F1B6-4DE9-4981-8E11-DD2DB408872E}</c15:txfldGUID>
+                      <c15:f>'[ISIS1225 - Tablas de Datos Lab 7.xlsx]Datos Lab7'!$A$12</c15:f>
+                      <c15:dlblFieldTableCache>
+                        <c:ptCount val="1"/>
+                        <c:pt idx="0">
+                          <c:v>6,00</c:v>
+                        </c:pt>
+                      </c15:dlblFieldTableCache>
+                    </c15:dlblFTEntry>
+                  </c15:dlblFieldTable>
                   <c15:showDataLabelsRange val="0"/>
                 </c:ext>
                 <c:ext xmlns:c16="http://schemas.microsoft.com/office/drawing/2014/chart" uri="{C3380CC4-5D6E-409C-BE32-E72D297353CC}">
-                  <c16:uniqueId val="{00000007-3CB2-486F-9C30-F3C57BE33964}"/>
+                  <c16:uniqueId val="{00000007-5C71-4F48-ABF2-392BB7A42334}"/>
                 </c:ext>
               </c:extLst>
             </c:dLbl>
@@ -6822,7 +7053,7 @@
                     <a:cs typeface="+mn-cs"/>
                   </a:defRPr>
                 </a:pPr>
-                <a:endParaRPr lang="es-419"/>
+                <a:endParaRPr lang="es-CO"/>
               </a:p>
             </c:txPr>
             <c:showLegendKey val="0"/>
@@ -6869,8 +7100,8 @@
             <c:trendlineLbl>
               <c:layout>
                 <c:manualLayout>
-                  <c:x val="0.18262197994481458"/>
-                  <c:y val="0.10451392872011477"/>
+                  <c:x val="0.18351009695216669"/>
+                  <c:y val="0.18250245683850388"/>
                 </c:manualLayout>
               </c:layout>
               <c:numFmt formatCode="General" sourceLinked="0"/>
@@ -6898,7 +7129,7 @@
                       <a:cs typeface="+mn-cs"/>
                     </a:defRPr>
                   </a:pPr>
-                  <a:endParaRPr lang="es-419"/>
+                  <a:endParaRPr lang="es-CO"/>
                 </a:p>
               </c:txPr>
             </c:trendlineLbl>
@@ -6907,7 +7138,7 @@
             <c:numRef>
               <c:f>'Datos Lab7'!$B$10:$B$12</c:f>
               <c:numCache>
-                <c:formatCode>General</c:formatCode>
+                <c:formatCode>0.000</c:formatCode>
                 <c:ptCount val="3"/>
                 <c:pt idx="0">
                   <c:v>2499459.67</c:v>
@@ -6925,7 +7156,7 @@
             <c:numRef>
               <c:f>'Datos Lab7'!$C$10:$C$12</c:f>
               <c:numCache>
-                <c:formatCode>General</c:formatCode>
+                <c:formatCode>0.000</c:formatCode>
                 <c:ptCount val="3"/>
                 <c:pt idx="0">
                   <c:v>313853.39199999999</c:v>
@@ -6942,7 +7173,7 @@
           <c:smooth val="1"/>
           <c:extLst>
             <c:ext xmlns:c16="http://schemas.microsoft.com/office/drawing/2014/chart" uri="{C3380CC4-5D6E-409C-BE32-E72D297353CC}">
-              <c16:uniqueId val="{00000009-3CB2-486F-9C30-F3C57BE33964}"/>
+              <c16:uniqueId val="{00000009-5C71-4F48-ABF2-392BB7A42334}"/>
             </c:ext>
           </c:extLst>
         </c:ser>
@@ -7039,11 +7270,11 @@
                   <a:cs typeface="+mn-cs"/>
                 </a:defRPr>
               </a:pPr>
-              <a:endParaRPr lang="es-419"/>
+              <a:endParaRPr lang="es-CO"/>
             </a:p>
           </c:txPr>
         </c:title>
-        <c:numFmt formatCode="General" sourceLinked="1"/>
+        <c:numFmt formatCode="0.000" sourceLinked="1"/>
         <c:majorTickMark val="none"/>
         <c:minorTickMark val="none"/>
         <c:tickLblPos val="nextTo"/>
@@ -7077,7 +7308,7 @@
                 <a:cs typeface="+mn-cs"/>
               </a:defRPr>
             </a:pPr>
-            <a:endParaRPr lang="es-419"/>
+            <a:endParaRPr lang="es-CO"/>
           </a:p>
         </c:txPr>
         <c:crossAx val="1833162896"/>
@@ -7161,11 +7392,11 @@
                   <a:cs typeface="+mn-cs"/>
                 </a:defRPr>
               </a:pPr>
-              <a:endParaRPr lang="es-419"/>
+              <a:endParaRPr lang="es-CO"/>
             </a:p>
           </c:txPr>
         </c:title>
-        <c:numFmt formatCode="General" sourceLinked="1"/>
+        <c:numFmt formatCode="0.000" sourceLinked="1"/>
         <c:majorTickMark val="none"/>
         <c:minorTickMark val="none"/>
         <c:tickLblPos val="nextTo"/>
@@ -7199,7 +7430,7 @@
                 <a:cs typeface="+mn-cs"/>
               </a:defRPr>
             </a:pPr>
-            <a:endParaRPr lang="es-419"/>
+            <a:endParaRPr lang="es-CO"/>
           </a:p>
         </c:txPr>
         <c:crossAx val="696671312"/>
@@ -7215,17 +7446,7 @@
       </c:spPr>
     </c:plotArea>
     <c:legend>
-      <c:legendPos val="r"/>
-      <c:layout>
-        <c:manualLayout>
-          <c:xMode val="edge"/>
-          <c:yMode val="edge"/>
-          <c:x val="0"/>
-          <c:y val="0.85715841079254806"/>
-          <c:w val="0.96239629215911204"/>
-          <c:h val="0.14284158920745191"/>
-        </c:manualLayout>
-      </c:layout>
+      <c:legendPos val="b"/>
       <c:overlay val="0"/>
       <c:spPr>
         <a:noFill/>
@@ -7251,7 +7472,7 @@
               <a:cs typeface="+mn-cs"/>
             </a:defRPr>
           </a:pPr>
-          <a:endParaRPr lang="es-419"/>
+          <a:endParaRPr lang="es-CO"/>
         </a:p>
       </c:txPr>
     </c:legend>
@@ -7288,7 +7509,1099 @@
       <a:pPr>
         <a:defRPr/>
       </a:pPr>
-      <a:endParaRPr lang="es-419"/>
+      <a:endParaRPr lang="es-CO"/>
+    </a:p>
+  </c:txPr>
+  <c:externalData r:id="rId3">
+    <c:autoUpdate val="0"/>
+  </c:externalData>
+</c:chartSpace>
+</file>
+
+<file path=word/charts/chart2.xml><?xml version="1.0" encoding="utf-8"?>
+<c:chartSpace xmlns:c="http://schemas.openxmlformats.org/drawingml/2006/chart" xmlns:a="http://schemas.openxmlformats.org/drawingml/2006/main" xmlns:r="http://schemas.openxmlformats.org/officeDocument/2006/relationships" xmlns:c16r2="http://schemas.microsoft.com/office/drawing/2015/06/chart">
+  <c:date1904 val="0"/>
+  <c:lang val="es-ES"/>
+  <c:roundedCorners val="0"/>
+  <mc:AlternateContent xmlns:mc="http://schemas.openxmlformats.org/markup-compatibility/2006">
+    <mc:Choice xmlns:c14="http://schemas.microsoft.com/office/drawing/2007/8/2/chart" Requires="c14">
+      <c14:style val="102"/>
+    </mc:Choice>
+    <mc:Fallback>
+      <c:style val="2"/>
+    </mc:Fallback>
+  </mc:AlternateContent>
+  <c:chart>
+    <c:title>
+      <c:tx>
+        <c:rich>
+          <a:bodyPr rot="0" spcFirstLastPara="1" vertOverflow="ellipsis" vert="horz" wrap="square" anchor="ctr" anchorCtr="1"/>
+          <a:lstStyle/>
+          <a:p>
+            <a:pPr>
+              <a:defRPr sz="1400" b="1" i="0" u="none" strike="noStrike" kern="1200" spc="0" baseline="0">
+                <a:solidFill>
+                  <a:schemeClr val="tx1">
+                    <a:lumMod val="65000"/>
+                    <a:lumOff val="35000"/>
+                  </a:schemeClr>
+                </a:solidFill>
+                <a:latin typeface="+mn-lt"/>
+                <a:ea typeface="+mn-ea"/>
+                <a:cs typeface="+mn-cs"/>
+              </a:defRPr>
+            </a:pPr>
+            <a:r>
+              <a:rPr lang="es-419" sz="1800" b="1">
+                <a:effectLst/>
+              </a:rPr>
+              <a:t>Comparación de Tiempo</a:t>
+            </a:r>
+            <a:r>
+              <a:rPr lang="es-419" sz="1800" b="1" baseline="0">
+                <a:effectLst/>
+              </a:rPr>
+              <a:t> y Memoria utilizados en PROBING y CHAINING </a:t>
+            </a:r>
+            <a:endParaRPr lang="en-US" sz="1800" b="1">
+              <a:effectLst/>
+            </a:endParaRPr>
+          </a:p>
+        </c:rich>
+      </c:tx>
+      <c:overlay val="0"/>
+      <c:spPr>
+        <a:noFill/>
+        <a:ln>
+          <a:noFill/>
+        </a:ln>
+        <a:effectLst/>
+      </c:spPr>
+      <c:txPr>
+        <a:bodyPr rot="0" spcFirstLastPara="1" vertOverflow="ellipsis" vert="horz" wrap="square" anchor="ctr" anchorCtr="1"/>
+        <a:lstStyle/>
+        <a:p>
+          <a:pPr>
+            <a:defRPr sz="1400" b="1" i="0" u="none" strike="noStrike" kern="1200" spc="0" baseline="0">
+              <a:solidFill>
+                <a:schemeClr val="tx1">
+                  <a:lumMod val="65000"/>
+                  <a:lumOff val="35000"/>
+                </a:schemeClr>
+              </a:solidFill>
+              <a:latin typeface="+mn-lt"/>
+              <a:ea typeface="+mn-ea"/>
+              <a:cs typeface="+mn-cs"/>
+            </a:defRPr>
+          </a:pPr>
+          <a:endParaRPr lang="es-CO"/>
+        </a:p>
+      </c:txPr>
+    </c:title>
+    <c:autoTitleDeleted val="0"/>
+    <c:plotArea>
+      <c:layout/>
+      <c:scatterChart>
+        <c:scatterStyle val="smoothMarker"/>
+        <c:varyColors val="0"/>
+        <c:ser>
+          <c:idx val="0"/>
+          <c:order val="0"/>
+          <c:tx>
+            <c:strRef>
+              <c:f>'Datos Lab7'!$A$1:$C$1</c:f>
+              <c:strCache>
+                <c:ptCount val="1"/>
+                <c:pt idx="0">
+                  <c:v>Carga de Catálogo PROBING</c:v>
+                </c:pt>
+              </c:strCache>
+            </c:strRef>
+          </c:tx>
+          <c:spPr>
+            <a:ln w="19050" cap="rnd">
+              <a:solidFill>
+                <a:schemeClr val="accent6"/>
+              </a:solidFill>
+              <a:round/>
+            </a:ln>
+            <a:effectLst/>
+          </c:spPr>
+          <c:marker>
+            <c:symbol val="circle"/>
+            <c:size val="5"/>
+            <c:spPr>
+              <a:solidFill>
+                <a:schemeClr val="accent6"/>
+              </a:solidFill>
+              <a:ln w="9525">
+                <a:solidFill>
+                  <a:schemeClr val="accent6"/>
+                </a:solidFill>
+              </a:ln>
+              <a:effectLst/>
+            </c:spPr>
+          </c:marker>
+          <c:dLbls>
+            <c:dLbl>
+              <c:idx val="0"/>
+              <c:layout>
+                <c:manualLayout>
+                  <c:x val="-1.0025244689649915E-16"/>
+                  <c:y val="2.723132773752357E-2"/>
+                </c:manualLayout>
+              </c:layout>
+              <c:tx>
+                <c:rich>
+                  <a:bodyPr/>
+                  <a:lstStyle/>
+                  <a:p>
+                    <a:fld id="{B808E057-2EB4-4323-A9B2-8DE9539448AC}" type="CELLREF">
+                      <a:rPr lang="en-US"/>
+                      <a:pPr/>
+                      <a:t>[CELLREF]</a:t>
+                    </a:fld>
+                    <a:endParaRPr lang="es-CO"/>
+                  </a:p>
+                </c:rich>
+              </c:tx>
+              <c:showLegendKey val="0"/>
+              <c:showVal val="1"/>
+              <c:showCatName val="0"/>
+              <c:showSerName val="0"/>
+              <c:showPercent val="0"/>
+              <c:showBubbleSize val="0"/>
+              <c:extLst>
+                <c:ext xmlns:c15="http://schemas.microsoft.com/office/drawing/2012/chart" uri="{CE6537A1-D6FC-4f65-9D91-7224C49458BB}">
+                  <c15:dlblFieldTable>
+                    <c15:dlblFTEntry>
+                      <c15:txfldGUID>{B808E057-2EB4-4323-A9B2-8DE9539448AC}</c15:txfldGUID>
+                      <c15:f>'[2.xlsx]Datos Lab7'!$A$3</c15:f>
+                      <c15:dlblFieldTableCache>
+                        <c:ptCount val="1"/>
+                        <c:pt idx="0">
+                          <c:v>0,30</c:v>
+                        </c:pt>
+                      </c15:dlblFieldTableCache>
+                    </c15:dlblFTEntry>
+                  </c15:dlblFieldTable>
+                  <c15:showDataLabelsRange val="0"/>
+                </c:ext>
+                <c:ext xmlns:c16="http://schemas.microsoft.com/office/drawing/2014/chart" uri="{C3380CC4-5D6E-409C-BE32-E72D297353CC}">
+                  <c16:uniqueId val="{00000000-75D1-4ECF-AFB2-C48509DBF330}"/>
+                </c:ext>
+              </c:extLst>
+            </c:dLbl>
+            <c:dLbl>
+              <c:idx val="1"/>
+              <c:tx>
+                <c:rich>
+                  <a:bodyPr/>
+                  <a:lstStyle/>
+                  <a:p>
+                    <a:fld id="{8ECC136F-26C1-4131-AFE0-3D6E331D8D9F}" type="CELLREF">
+                      <a:rPr lang="en-US"/>
+                      <a:pPr/>
+                      <a:t>[CELLREF]</a:t>
+                    </a:fld>
+                    <a:endParaRPr lang="es-CO"/>
+                  </a:p>
+                </c:rich>
+              </c:tx>
+              <c:showLegendKey val="0"/>
+              <c:showVal val="1"/>
+              <c:showCatName val="0"/>
+              <c:showSerName val="0"/>
+              <c:showPercent val="0"/>
+              <c:showBubbleSize val="0"/>
+              <c:extLst>
+                <c:ext xmlns:c15="http://schemas.microsoft.com/office/drawing/2012/chart" uri="{CE6537A1-D6FC-4f65-9D91-7224C49458BB}">
+                  <c15:dlblFieldTable>
+                    <c15:dlblFTEntry>
+                      <c15:txfldGUID>{8ECC136F-26C1-4131-AFE0-3D6E331D8D9F}</c15:txfldGUID>
+                      <c15:f>'[2.xlsx]Datos Lab7'!$A$4</c15:f>
+                      <c15:dlblFieldTableCache>
+                        <c:ptCount val="1"/>
+                        <c:pt idx="0">
+                          <c:v>0,50</c:v>
+                        </c:pt>
+                      </c15:dlblFieldTableCache>
+                    </c15:dlblFTEntry>
+                  </c15:dlblFieldTable>
+                  <c15:showDataLabelsRange val="0"/>
+                </c:ext>
+                <c:ext xmlns:c16="http://schemas.microsoft.com/office/drawing/2014/chart" uri="{C3380CC4-5D6E-409C-BE32-E72D297353CC}">
+                  <c16:uniqueId val="{00000001-75D1-4ECF-AFB2-C48509DBF330}"/>
+                </c:ext>
+              </c:extLst>
+            </c:dLbl>
+            <c:dLbl>
+              <c:idx val="2"/>
+              <c:layout>
+                <c:manualLayout>
+                  <c:x val="1.3670946139270987E-3"/>
+                  <c:y val="-8.3788700730841794E-3"/>
+                </c:manualLayout>
+              </c:layout>
+              <c:tx>
+                <c:rich>
+                  <a:bodyPr/>
+                  <a:lstStyle/>
+                  <a:p>
+                    <a:fld id="{2F6A4850-430F-4D83-8AC7-9139F0F66FB6}" type="CELLREF">
+                      <a:rPr lang="en-US"/>
+                      <a:pPr/>
+                      <a:t>[CELLREF]</a:t>
+                    </a:fld>
+                    <a:endParaRPr lang="es-CO"/>
+                  </a:p>
+                </c:rich>
+              </c:tx>
+              <c:showLegendKey val="0"/>
+              <c:showVal val="1"/>
+              <c:showCatName val="0"/>
+              <c:showSerName val="0"/>
+              <c:showPercent val="0"/>
+              <c:showBubbleSize val="0"/>
+              <c:extLst>
+                <c:ext xmlns:c15="http://schemas.microsoft.com/office/drawing/2012/chart" uri="{CE6537A1-D6FC-4f65-9D91-7224C49458BB}">
+                  <c15:dlblFieldTable>
+                    <c15:dlblFTEntry>
+                      <c15:txfldGUID>{2F6A4850-430F-4D83-8AC7-9139F0F66FB6}</c15:txfldGUID>
+                      <c15:f>'[2.xlsx]Datos Lab7'!$A$5</c15:f>
+                      <c15:dlblFieldTableCache>
+                        <c:ptCount val="1"/>
+                        <c:pt idx="0">
+                          <c:v>0,80</c:v>
+                        </c:pt>
+                      </c15:dlblFieldTableCache>
+                    </c15:dlblFTEntry>
+                  </c15:dlblFieldTable>
+                  <c15:showDataLabelsRange val="0"/>
+                </c:ext>
+                <c:ext xmlns:c16="http://schemas.microsoft.com/office/drawing/2014/chart" uri="{C3380CC4-5D6E-409C-BE32-E72D297353CC}">
+                  <c16:uniqueId val="{00000002-75D1-4ECF-AFB2-C48509DBF330}"/>
+                </c:ext>
+              </c:extLst>
+            </c:dLbl>
+            <c:spPr>
+              <a:noFill/>
+              <a:ln>
+                <a:noFill/>
+              </a:ln>
+              <a:effectLst/>
+            </c:spPr>
+            <c:txPr>
+              <a:bodyPr rot="0" spcFirstLastPara="1" vertOverflow="ellipsis" vert="horz" wrap="square" lIns="38100" tIns="19050" rIns="38100" bIns="19050" anchor="ctr" anchorCtr="1">
+                <a:spAutoFit/>
+              </a:bodyPr>
+              <a:lstStyle/>
+              <a:p>
+                <a:pPr>
+                  <a:defRPr sz="900" b="0" i="0" u="none" strike="noStrike" kern="1200" baseline="0">
+                    <a:solidFill>
+                      <a:schemeClr val="tx1">
+                        <a:lumMod val="75000"/>
+                        <a:lumOff val="25000"/>
+                      </a:schemeClr>
+                    </a:solidFill>
+                    <a:latin typeface="+mn-lt"/>
+                    <a:ea typeface="+mn-ea"/>
+                    <a:cs typeface="+mn-cs"/>
+                  </a:defRPr>
+                </a:pPr>
+                <a:endParaRPr lang="es-CO"/>
+              </a:p>
+            </c:txPr>
+            <c:showLegendKey val="0"/>
+            <c:showVal val="1"/>
+            <c:showCatName val="0"/>
+            <c:showSerName val="0"/>
+            <c:showPercent val="0"/>
+            <c:showBubbleSize val="0"/>
+            <c:showLeaderLines val="0"/>
+            <c:extLst>
+              <c:ext xmlns:c15="http://schemas.microsoft.com/office/drawing/2012/chart" uri="{CE6537A1-D6FC-4f65-9D91-7224C49458BB}">
+                <c15:showLeaderLines val="1"/>
+                <c15:leaderLines>
+                  <c:spPr>
+                    <a:ln w="9525" cap="flat" cmpd="sng" algn="ctr">
+                      <a:solidFill>
+                        <a:schemeClr val="tx1">
+                          <a:lumMod val="35000"/>
+                          <a:lumOff val="65000"/>
+                        </a:schemeClr>
+                      </a:solidFill>
+                      <a:round/>
+                    </a:ln>
+                    <a:effectLst/>
+                  </c:spPr>
+                </c15:leaderLines>
+              </c:ext>
+            </c:extLst>
+          </c:dLbls>
+          <c:trendline>
+            <c:spPr>
+              <a:ln w="19050" cap="rnd">
+                <a:solidFill>
+                  <a:schemeClr val="accent6"/>
+                </a:solidFill>
+                <a:prstDash val="sysDot"/>
+              </a:ln>
+              <a:effectLst/>
+            </c:spPr>
+            <c:trendlineType val="linear"/>
+            <c:dispRSqr val="1"/>
+            <c:dispEq val="1"/>
+            <c:trendlineLbl>
+              <c:layout>
+                <c:manualLayout>
+                  <c:x val="-4.9237393712882667E-2"/>
+                  <c:y val="0.15689756292349352"/>
+                </c:manualLayout>
+              </c:layout>
+              <c:numFmt formatCode="General" sourceLinked="0"/>
+              <c:spPr>
+                <a:noFill/>
+                <a:ln>
+                  <a:noFill/>
+                </a:ln>
+                <a:effectLst/>
+              </c:spPr>
+              <c:txPr>
+                <a:bodyPr rot="0" spcFirstLastPara="1" vertOverflow="ellipsis" vert="horz" wrap="square" anchor="ctr" anchorCtr="1"/>
+                <a:lstStyle/>
+                <a:p>
+                  <a:pPr>
+                    <a:defRPr sz="900" b="0" i="0" u="none" strike="noStrike" kern="1200" baseline="0">
+                      <a:solidFill>
+                        <a:schemeClr val="tx1">
+                          <a:lumMod val="65000"/>
+                          <a:lumOff val="35000"/>
+                        </a:schemeClr>
+                      </a:solidFill>
+                      <a:latin typeface="+mn-lt"/>
+                      <a:ea typeface="+mn-ea"/>
+                      <a:cs typeface="+mn-cs"/>
+                    </a:defRPr>
+                  </a:pPr>
+                  <a:endParaRPr lang="es-CO"/>
+                </a:p>
+              </c:txPr>
+            </c:trendlineLbl>
+          </c:trendline>
+          <c:xVal>
+            <c:numRef>
+              <c:f>'Datos Lab7'!$B$3:$B$5</c:f>
+              <c:numCache>
+                <c:formatCode>0.000</c:formatCode>
+                <c:ptCount val="3"/>
+                <c:pt idx="0">
+                  <c:v>2163680.4160000002</c:v>
+                </c:pt>
+                <c:pt idx="1">
+                  <c:v>2436845.4240000001</c:v>
+                </c:pt>
+                <c:pt idx="2">
+                  <c:v>2390829.58</c:v>
+                </c:pt>
+              </c:numCache>
+            </c:numRef>
+          </c:xVal>
+          <c:yVal>
+            <c:numRef>
+              <c:f>'Datos Lab7'!$C$3:$C$5</c:f>
+              <c:numCache>
+                <c:formatCode>0.000</c:formatCode>
+                <c:ptCount val="3"/>
+                <c:pt idx="0">
+                  <c:v>286156.66899999999</c:v>
+                </c:pt>
+                <c:pt idx="1">
+                  <c:v>303855.10600000003</c:v>
+                </c:pt>
+                <c:pt idx="2">
+                  <c:v>345910.99800000002</c:v>
+                </c:pt>
+              </c:numCache>
+            </c:numRef>
+          </c:yVal>
+          <c:smooth val="1"/>
+          <c:extLst>
+            <c:ext xmlns:c16="http://schemas.microsoft.com/office/drawing/2014/chart" uri="{C3380CC4-5D6E-409C-BE32-E72D297353CC}">
+              <c16:uniqueId val="{00000004-75D1-4ECF-AFB2-C48509DBF330}"/>
+            </c:ext>
+          </c:extLst>
+        </c:ser>
+        <c:ser>
+          <c:idx val="1"/>
+          <c:order val="1"/>
+          <c:tx>
+            <c:strRef>
+              <c:f>'Datos Lab7'!$A$8:$C$8</c:f>
+              <c:strCache>
+                <c:ptCount val="1"/>
+                <c:pt idx="0">
+                  <c:v>Carga de Catálogo CHAINING</c:v>
+                </c:pt>
+              </c:strCache>
+            </c:strRef>
+          </c:tx>
+          <c:spPr>
+            <a:ln w="19050" cap="rnd">
+              <a:solidFill>
+                <a:schemeClr val="accent5"/>
+              </a:solidFill>
+              <a:round/>
+            </a:ln>
+            <a:effectLst/>
+          </c:spPr>
+          <c:marker>
+            <c:symbol val="circle"/>
+            <c:size val="5"/>
+            <c:spPr>
+              <a:solidFill>
+                <a:schemeClr val="accent5"/>
+              </a:solidFill>
+              <a:ln w="9525">
+                <a:solidFill>
+                  <a:schemeClr val="accent5"/>
+                </a:solidFill>
+              </a:ln>
+              <a:effectLst/>
+            </c:spPr>
+          </c:marker>
+          <c:dLbls>
+            <c:dLbl>
+              <c:idx val="0"/>
+              <c:layout>
+                <c:manualLayout>
+                  <c:x val="7.6804915514592934E-3"/>
+                  <c:y val="1.8489170628631754E-2"/>
+                </c:manualLayout>
+              </c:layout>
+              <c:tx>
+                <c:rich>
+                  <a:bodyPr/>
+                  <a:lstStyle/>
+                  <a:p>
+                    <a:fld id="{2687B8A8-8462-47D9-9A85-41294C7720DF}" type="CELLREF">
+                      <a:rPr lang="en-US"/>
+                      <a:pPr/>
+                      <a:t>[CELLREF]</a:t>
+                    </a:fld>
+                    <a:endParaRPr lang="es-CO"/>
+                  </a:p>
+                </c:rich>
+              </c:tx>
+              <c:showLegendKey val="0"/>
+              <c:showVal val="1"/>
+              <c:showCatName val="0"/>
+              <c:showSerName val="0"/>
+              <c:showPercent val="0"/>
+              <c:showBubbleSize val="0"/>
+              <c:extLst>
+                <c:ext xmlns:c15="http://schemas.microsoft.com/office/drawing/2012/chart" uri="{CE6537A1-D6FC-4f65-9D91-7224C49458BB}">
+                  <c15:dlblFieldTable>
+                    <c15:dlblFTEntry>
+                      <c15:txfldGUID>{2687B8A8-8462-47D9-9A85-41294C7720DF}</c15:txfldGUID>
+                      <c15:f>'[2.xlsx]Datos Lab7'!$A$10</c15:f>
+                      <c15:dlblFieldTableCache>
+                        <c:ptCount val="1"/>
+                        <c:pt idx="0">
+                          <c:v>2,00</c:v>
+                        </c:pt>
+                      </c15:dlblFieldTableCache>
+                    </c15:dlblFTEntry>
+                  </c15:dlblFieldTable>
+                  <c15:showDataLabelsRange val="0"/>
+                </c:ext>
+                <c:ext xmlns:c16="http://schemas.microsoft.com/office/drawing/2014/chart" uri="{C3380CC4-5D6E-409C-BE32-E72D297353CC}">
+                  <c16:uniqueId val="{00000005-75D1-4ECF-AFB2-C48509DBF330}"/>
+                </c:ext>
+              </c:extLst>
+            </c:dLbl>
+            <c:dLbl>
+              <c:idx val="1"/>
+              <c:layout>
+                <c:manualLayout>
+                  <c:x val="1.3440860215053623E-2"/>
+                  <c:y val="2.6413100898045432E-3"/>
+                </c:manualLayout>
+              </c:layout>
+              <c:tx>
+                <c:rich>
+                  <a:bodyPr/>
+                  <a:lstStyle/>
+                  <a:p>
+                    <a:fld id="{F8FC256A-27A6-4E83-B95F-0DD2C5739D5D}" type="CELLREF">
+                      <a:rPr lang="en-US"/>
+                      <a:pPr/>
+                      <a:t>[CELLREF]</a:t>
+                    </a:fld>
+                    <a:endParaRPr lang="es-CO"/>
+                  </a:p>
+                </c:rich>
+              </c:tx>
+              <c:showLegendKey val="0"/>
+              <c:showVal val="1"/>
+              <c:showCatName val="0"/>
+              <c:showSerName val="0"/>
+              <c:showPercent val="0"/>
+              <c:showBubbleSize val="0"/>
+              <c:extLst>
+                <c:ext xmlns:c15="http://schemas.microsoft.com/office/drawing/2012/chart" uri="{CE6537A1-D6FC-4f65-9D91-7224C49458BB}">
+                  <c15:dlblFieldTable>
+                    <c15:dlblFTEntry>
+                      <c15:txfldGUID>{F8FC256A-27A6-4E83-B95F-0DD2C5739D5D}</c15:txfldGUID>
+                      <c15:f>'[2.xlsx]Datos Lab7'!$A$11</c15:f>
+                      <c15:dlblFieldTableCache>
+                        <c:ptCount val="1"/>
+                        <c:pt idx="0">
+                          <c:v>4,00</c:v>
+                        </c:pt>
+                      </c15:dlblFieldTableCache>
+                    </c15:dlblFTEntry>
+                  </c15:dlblFieldTable>
+                  <c15:showDataLabelsRange val="0"/>
+                </c:ext>
+                <c:ext xmlns:c16="http://schemas.microsoft.com/office/drawing/2014/chart" uri="{C3380CC4-5D6E-409C-BE32-E72D297353CC}">
+                  <c16:uniqueId val="{00000006-75D1-4ECF-AFB2-C48509DBF330}"/>
+                </c:ext>
+              </c:extLst>
+            </c:dLbl>
+            <c:dLbl>
+              <c:idx val="2"/>
+              <c:layout>
+                <c:manualLayout>
+                  <c:x val="1.3670946139269986E-3"/>
+                  <c:y val="-2.3041892700981528E-2"/>
+                </c:manualLayout>
+              </c:layout>
+              <c:tx>
+                <c:rich>
+                  <a:bodyPr/>
+                  <a:lstStyle/>
+                  <a:p>
+                    <a:fld id="{7DB2F1B6-4DE9-4981-8E11-DD2DB408872E}" type="CELLREF">
+                      <a:rPr lang="en-US"/>
+                      <a:pPr/>
+                      <a:t>[CELLREF]</a:t>
+                    </a:fld>
+                    <a:endParaRPr lang="es-CO"/>
+                  </a:p>
+                </c:rich>
+              </c:tx>
+              <c:showLegendKey val="0"/>
+              <c:showVal val="1"/>
+              <c:showCatName val="0"/>
+              <c:showSerName val="0"/>
+              <c:showPercent val="0"/>
+              <c:showBubbleSize val="0"/>
+              <c:extLst>
+                <c:ext xmlns:c15="http://schemas.microsoft.com/office/drawing/2012/chart" uri="{CE6537A1-D6FC-4f65-9D91-7224C49458BB}">
+                  <c15:dlblFieldTable>
+                    <c15:dlblFTEntry>
+                      <c15:txfldGUID>{7DB2F1B6-4DE9-4981-8E11-DD2DB408872E}</c15:txfldGUID>
+                      <c15:f>'[2.xlsx]Datos Lab7'!$A$12</c15:f>
+                      <c15:dlblFieldTableCache>
+                        <c:ptCount val="1"/>
+                        <c:pt idx="0">
+                          <c:v>6,00</c:v>
+                        </c:pt>
+                      </c15:dlblFieldTableCache>
+                    </c15:dlblFTEntry>
+                  </c15:dlblFieldTable>
+                  <c15:showDataLabelsRange val="0"/>
+                </c:ext>
+                <c:ext xmlns:c16="http://schemas.microsoft.com/office/drawing/2014/chart" uri="{C3380CC4-5D6E-409C-BE32-E72D297353CC}">
+                  <c16:uniqueId val="{00000007-75D1-4ECF-AFB2-C48509DBF330}"/>
+                </c:ext>
+              </c:extLst>
+            </c:dLbl>
+            <c:spPr>
+              <a:noFill/>
+              <a:ln>
+                <a:noFill/>
+              </a:ln>
+              <a:effectLst/>
+            </c:spPr>
+            <c:txPr>
+              <a:bodyPr rot="0" spcFirstLastPara="1" vertOverflow="ellipsis" vert="horz" wrap="square" lIns="38100" tIns="19050" rIns="38100" bIns="19050" anchor="ctr" anchorCtr="1">
+                <a:spAutoFit/>
+              </a:bodyPr>
+              <a:lstStyle/>
+              <a:p>
+                <a:pPr>
+                  <a:defRPr sz="900" b="0" i="0" u="none" strike="noStrike" kern="1200" baseline="0">
+                    <a:solidFill>
+                      <a:schemeClr val="tx1">
+                        <a:lumMod val="75000"/>
+                        <a:lumOff val="25000"/>
+                      </a:schemeClr>
+                    </a:solidFill>
+                    <a:latin typeface="+mn-lt"/>
+                    <a:ea typeface="+mn-ea"/>
+                    <a:cs typeface="+mn-cs"/>
+                  </a:defRPr>
+                </a:pPr>
+                <a:endParaRPr lang="es-CO"/>
+              </a:p>
+            </c:txPr>
+            <c:showLegendKey val="0"/>
+            <c:showVal val="1"/>
+            <c:showCatName val="0"/>
+            <c:showSerName val="0"/>
+            <c:showPercent val="0"/>
+            <c:showBubbleSize val="0"/>
+            <c:showLeaderLines val="0"/>
+            <c:extLst>
+              <c:ext xmlns:c15="http://schemas.microsoft.com/office/drawing/2012/chart" uri="{CE6537A1-D6FC-4f65-9D91-7224C49458BB}">
+                <c15:showLeaderLines val="1"/>
+                <c15:leaderLines>
+                  <c:spPr>
+                    <a:ln w="9525" cap="flat" cmpd="sng" algn="ctr">
+                      <a:solidFill>
+                        <a:schemeClr val="tx1">
+                          <a:lumMod val="35000"/>
+                          <a:lumOff val="65000"/>
+                        </a:schemeClr>
+                      </a:solidFill>
+                      <a:round/>
+                    </a:ln>
+                    <a:effectLst/>
+                  </c:spPr>
+                </c15:leaderLines>
+              </c:ext>
+            </c:extLst>
+          </c:dLbls>
+          <c:trendline>
+            <c:spPr>
+              <a:ln w="19050" cap="rnd">
+                <a:solidFill>
+                  <a:schemeClr val="accent5"/>
+                </a:solidFill>
+                <a:prstDash val="sysDot"/>
+              </a:ln>
+              <a:effectLst/>
+            </c:spPr>
+            <c:trendlineType val="poly"/>
+            <c:order val="2"/>
+            <c:dispRSqr val="1"/>
+            <c:dispEq val="1"/>
+            <c:trendlineLbl>
+              <c:layout>
+                <c:manualLayout>
+                  <c:x val="0.14823968576508581"/>
+                  <c:y val="0.15221079734288365"/>
+                </c:manualLayout>
+              </c:layout>
+              <c:numFmt formatCode="General" sourceLinked="0"/>
+              <c:spPr>
+                <a:noFill/>
+                <a:ln>
+                  <a:noFill/>
+                </a:ln>
+                <a:effectLst/>
+              </c:spPr>
+              <c:txPr>
+                <a:bodyPr rot="0" spcFirstLastPara="1" vertOverflow="ellipsis" vert="horz" wrap="square" anchor="ctr" anchorCtr="1"/>
+                <a:lstStyle/>
+                <a:p>
+                  <a:pPr>
+                    <a:defRPr sz="900" b="0" i="0" u="none" strike="noStrike" kern="1200" baseline="0">
+                      <a:solidFill>
+                        <a:schemeClr val="tx1">
+                          <a:lumMod val="65000"/>
+                          <a:lumOff val="35000"/>
+                        </a:schemeClr>
+                      </a:solidFill>
+                      <a:latin typeface="+mn-lt"/>
+                      <a:ea typeface="+mn-ea"/>
+                      <a:cs typeface="+mn-cs"/>
+                    </a:defRPr>
+                  </a:pPr>
+                  <a:endParaRPr lang="es-CO"/>
+                </a:p>
+              </c:txPr>
+            </c:trendlineLbl>
+          </c:trendline>
+          <c:xVal>
+            <c:numRef>
+              <c:f>'Datos Lab7'!$B$10:$B$12</c:f>
+              <c:numCache>
+                <c:formatCode>0.000</c:formatCode>
+                <c:ptCount val="3"/>
+                <c:pt idx="0">
+                  <c:v>2713601.2990000001</c:v>
+                </c:pt>
+                <c:pt idx="1">
+                  <c:v>2637097.1970000002</c:v>
+                </c:pt>
+                <c:pt idx="2">
+                  <c:v>2622888.5249999999</c:v>
+                </c:pt>
+              </c:numCache>
+            </c:numRef>
+          </c:xVal>
+          <c:yVal>
+            <c:numRef>
+              <c:f>'Datos Lab7'!$C$10:$C$12</c:f>
+              <c:numCache>
+                <c:formatCode>0.000</c:formatCode>
+                <c:ptCount val="3"/>
+                <c:pt idx="0">
+                  <c:v>320847.158</c:v>
+                </c:pt>
+                <c:pt idx="1">
+                  <c:v>338239.58199999999</c:v>
+                </c:pt>
+                <c:pt idx="2">
+                  <c:v>343541.46799999999</c:v>
+                </c:pt>
+              </c:numCache>
+            </c:numRef>
+          </c:yVal>
+          <c:smooth val="1"/>
+          <c:extLst>
+            <c:ext xmlns:c16="http://schemas.microsoft.com/office/drawing/2014/chart" uri="{C3380CC4-5D6E-409C-BE32-E72D297353CC}">
+              <c16:uniqueId val="{00000009-75D1-4ECF-AFB2-C48509DBF330}"/>
+            </c:ext>
+          </c:extLst>
+        </c:ser>
+        <c:dLbls>
+          <c:showLegendKey val="0"/>
+          <c:showVal val="0"/>
+          <c:showCatName val="0"/>
+          <c:showSerName val="0"/>
+          <c:showPercent val="0"/>
+          <c:showBubbleSize val="0"/>
+        </c:dLbls>
+        <c:axId val="696671312"/>
+        <c:axId val="1833162896"/>
+      </c:scatterChart>
+      <c:valAx>
+        <c:axId val="696671312"/>
+        <c:scaling>
+          <c:orientation val="minMax"/>
+        </c:scaling>
+        <c:delete val="0"/>
+        <c:axPos val="b"/>
+        <c:majorGridlines>
+          <c:spPr>
+            <a:ln w="9525" cap="flat" cmpd="sng" algn="ctr">
+              <a:solidFill>
+                <a:schemeClr val="tx1">
+                  <a:lumMod val="15000"/>
+                  <a:lumOff val="85000"/>
+                </a:schemeClr>
+              </a:solidFill>
+              <a:round/>
+            </a:ln>
+            <a:effectLst/>
+          </c:spPr>
+        </c:majorGridlines>
+        <c:title>
+          <c:tx>
+            <c:rich>
+              <a:bodyPr rot="0" spcFirstLastPara="1" vertOverflow="ellipsis" vert="horz" wrap="square" anchor="ctr" anchorCtr="1"/>
+              <a:lstStyle/>
+              <a:p>
+                <a:pPr>
+                  <a:defRPr sz="1000" b="0" i="0" u="none" strike="noStrike" kern="1200" baseline="0">
+                    <a:solidFill>
+                      <a:schemeClr val="tx1">
+                        <a:lumMod val="65000"/>
+                        <a:lumOff val="35000"/>
+                      </a:schemeClr>
+                    </a:solidFill>
+                    <a:latin typeface="+mn-lt"/>
+                    <a:ea typeface="+mn-ea"/>
+                    <a:cs typeface="+mn-cs"/>
+                  </a:defRPr>
+                </a:pPr>
+                <a:r>
+                  <a:rPr lang="en-US" b="1"/>
+                  <a:t>Memoria Utilizada [</a:t>
+                </a:r>
+                <a:r>
+                  <a:rPr lang="es-419" sz="1000" b="1" i="0" u="none" strike="noStrike" baseline="0">
+                    <a:effectLst/>
+                  </a:rPr>
+                  <a:t>kB</a:t>
+                </a:r>
+                <a:r>
+                  <a:rPr lang="en-US" b="1"/>
+                  <a:t>]</a:t>
+                </a:r>
+              </a:p>
+            </c:rich>
+          </c:tx>
+          <c:overlay val="0"/>
+          <c:spPr>
+            <a:noFill/>
+            <a:ln>
+              <a:noFill/>
+            </a:ln>
+            <a:effectLst/>
+          </c:spPr>
+          <c:txPr>
+            <a:bodyPr rot="0" spcFirstLastPara="1" vertOverflow="ellipsis" vert="horz" wrap="square" anchor="ctr" anchorCtr="1"/>
+            <a:lstStyle/>
+            <a:p>
+              <a:pPr>
+                <a:defRPr sz="1000" b="0" i="0" u="none" strike="noStrike" kern="1200" baseline="0">
+                  <a:solidFill>
+                    <a:schemeClr val="tx1">
+                      <a:lumMod val="65000"/>
+                      <a:lumOff val="35000"/>
+                    </a:schemeClr>
+                  </a:solidFill>
+                  <a:latin typeface="+mn-lt"/>
+                  <a:ea typeface="+mn-ea"/>
+                  <a:cs typeface="+mn-cs"/>
+                </a:defRPr>
+              </a:pPr>
+              <a:endParaRPr lang="es-CO"/>
+            </a:p>
+          </c:txPr>
+        </c:title>
+        <c:numFmt formatCode="0.000" sourceLinked="1"/>
+        <c:majorTickMark val="none"/>
+        <c:minorTickMark val="none"/>
+        <c:tickLblPos val="nextTo"/>
+        <c:spPr>
+          <a:noFill/>
+          <a:ln w="9525" cap="flat" cmpd="sng" algn="ctr">
+            <a:solidFill>
+              <a:schemeClr val="tx1">
+                <a:lumMod val="25000"/>
+                <a:lumOff val="75000"/>
+              </a:schemeClr>
+            </a:solidFill>
+            <a:round/>
+          </a:ln>
+          <a:effectLst/>
+        </c:spPr>
+        <c:txPr>
+          <a:bodyPr rot="-60000000" spcFirstLastPara="1" vertOverflow="ellipsis" vert="horz" wrap="square" anchor="ctr" anchorCtr="1"/>
+          <a:lstStyle/>
+          <a:p>
+            <a:pPr>
+              <a:defRPr sz="900" b="0" i="0" u="none" strike="noStrike" kern="1200" baseline="0">
+                <a:solidFill>
+                  <a:schemeClr val="tx1">
+                    <a:lumMod val="65000"/>
+                    <a:lumOff val="35000"/>
+                  </a:schemeClr>
+                </a:solidFill>
+                <a:latin typeface="+mn-lt"/>
+                <a:ea typeface="+mn-ea"/>
+                <a:cs typeface="+mn-cs"/>
+              </a:defRPr>
+            </a:pPr>
+            <a:endParaRPr lang="es-CO"/>
+          </a:p>
+        </c:txPr>
+        <c:crossAx val="1833162896"/>
+        <c:crosses val="autoZero"/>
+        <c:crossBetween val="midCat"/>
+      </c:valAx>
+      <c:valAx>
+        <c:axId val="1833162896"/>
+        <c:scaling>
+          <c:orientation val="minMax"/>
+        </c:scaling>
+        <c:delete val="0"/>
+        <c:axPos val="l"/>
+        <c:majorGridlines>
+          <c:spPr>
+            <a:ln w="9525" cap="flat" cmpd="sng" algn="ctr">
+              <a:solidFill>
+                <a:schemeClr val="tx1">
+                  <a:lumMod val="15000"/>
+                  <a:lumOff val="85000"/>
+                </a:schemeClr>
+              </a:solidFill>
+              <a:round/>
+            </a:ln>
+            <a:effectLst/>
+          </c:spPr>
+        </c:majorGridlines>
+        <c:title>
+          <c:tx>
+            <c:rich>
+              <a:bodyPr rot="-5400000" spcFirstLastPara="1" vertOverflow="ellipsis" vert="horz" wrap="square" anchor="ctr" anchorCtr="1"/>
+              <a:lstStyle/>
+              <a:p>
+                <a:pPr>
+                  <a:defRPr sz="1000" b="0" i="0" u="none" strike="noStrike" kern="1200" baseline="0">
+                    <a:solidFill>
+                      <a:schemeClr val="tx1">
+                        <a:lumMod val="65000"/>
+                        <a:lumOff val="35000"/>
+                      </a:schemeClr>
+                    </a:solidFill>
+                    <a:latin typeface="+mn-lt"/>
+                    <a:ea typeface="+mn-ea"/>
+                    <a:cs typeface="+mn-cs"/>
+                  </a:defRPr>
+                </a:pPr>
+                <a:r>
+                  <a:rPr lang="en-US" b="1"/>
+                  <a:t>Tiempo</a:t>
+                </a:r>
+                <a:r>
+                  <a:rPr lang="en-US" b="1" baseline="0"/>
+                  <a:t> de ejecución [ms]</a:t>
+                </a:r>
+                <a:endParaRPr lang="en-US" b="1"/>
+              </a:p>
+            </c:rich>
+          </c:tx>
+          <c:overlay val="0"/>
+          <c:spPr>
+            <a:noFill/>
+            <a:ln>
+              <a:noFill/>
+            </a:ln>
+            <a:effectLst/>
+          </c:spPr>
+          <c:txPr>
+            <a:bodyPr rot="-5400000" spcFirstLastPara="1" vertOverflow="ellipsis" vert="horz" wrap="square" anchor="ctr" anchorCtr="1"/>
+            <a:lstStyle/>
+            <a:p>
+              <a:pPr>
+                <a:defRPr sz="1000" b="0" i="0" u="none" strike="noStrike" kern="1200" baseline="0">
+                  <a:solidFill>
+                    <a:schemeClr val="tx1">
+                      <a:lumMod val="65000"/>
+                      <a:lumOff val="35000"/>
+                    </a:schemeClr>
+                  </a:solidFill>
+                  <a:latin typeface="+mn-lt"/>
+                  <a:ea typeface="+mn-ea"/>
+                  <a:cs typeface="+mn-cs"/>
+                </a:defRPr>
+              </a:pPr>
+              <a:endParaRPr lang="es-CO"/>
+            </a:p>
+          </c:txPr>
+        </c:title>
+        <c:numFmt formatCode="0.000" sourceLinked="1"/>
+        <c:majorTickMark val="none"/>
+        <c:minorTickMark val="none"/>
+        <c:tickLblPos val="nextTo"/>
+        <c:spPr>
+          <a:noFill/>
+          <a:ln w="9525" cap="flat" cmpd="sng" algn="ctr">
+            <a:solidFill>
+              <a:schemeClr val="tx1">
+                <a:lumMod val="25000"/>
+                <a:lumOff val="75000"/>
+              </a:schemeClr>
+            </a:solidFill>
+            <a:round/>
+          </a:ln>
+          <a:effectLst/>
+        </c:spPr>
+        <c:txPr>
+          <a:bodyPr rot="-60000000" spcFirstLastPara="1" vertOverflow="ellipsis" vert="horz" wrap="square" anchor="ctr" anchorCtr="1"/>
+          <a:lstStyle/>
+          <a:p>
+            <a:pPr>
+              <a:defRPr sz="900" b="0" i="0" u="none" strike="noStrike" kern="1200" baseline="0">
+                <a:solidFill>
+                  <a:schemeClr val="tx1">
+                    <a:lumMod val="65000"/>
+                    <a:lumOff val="35000"/>
+                  </a:schemeClr>
+                </a:solidFill>
+                <a:latin typeface="+mn-lt"/>
+                <a:ea typeface="+mn-ea"/>
+                <a:cs typeface="+mn-cs"/>
+              </a:defRPr>
+            </a:pPr>
+            <a:endParaRPr lang="es-CO"/>
+          </a:p>
+        </c:txPr>
+        <c:crossAx val="696671312"/>
+        <c:crosses val="autoZero"/>
+        <c:crossBetween val="midCat"/>
+      </c:valAx>
+      <c:spPr>
+        <a:noFill/>
+        <a:ln>
+          <a:noFill/>
+        </a:ln>
+        <a:effectLst/>
+      </c:spPr>
+    </c:plotArea>
+    <c:legend>
+      <c:legendPos val="b"/>
+      <c:overlay val="0"/>
+      <c:spPr>
+        <a:noFill/>
+        <a:ln>
+          <a:noFill/>
+        </a:ln>
+        <a:effectLst/>
+      </c:spPr>
+      <c:txPr>
+        <a:bodyPr rot="0" spcFirstLastPara="1" vertOverflow="ellipsis" vert="horz" wrap="square" anchor="ctr" anchorCtr="1"/>
+        <a:lstStyle/>
+        <a:p>
+          <a:pPr>
+            <a:defRPr sz="900" b="0" i="0" u="none" strike="noStrike" kern="1200" baseline="0">
+              <a:solidFill>
+                <a:schemeClr val="tx1">
+                  <a:lumMod val="65000"/>
+                  <a:lumOff val="35000"/>
+                </a:schemeClr>
+              </a:solidFill>
+              <a:latin typeface="+mn-lt"/>
+              <a:ea typeface="+mn-ea"/>
+              <a:cs typeface="+mn-cs"/>
+            </a:defRPr>
+          </a:pPr>
+          <a:endParaRPr lang="es-CO"/>
+        </a:p>
+      </c:txPr>
+    </c:legend>
+    <c:plotVisOnly val="1"/>
+    <c:dispBlanksAs val="gap"/>
+    <c:extLst>
+      <c:ext xmlns:c16r3="http://schemas.microsoft.com/office/drawing/2017/03/chart" uri="{56B9EC1D-385E-4148-901F-78D8002777C0}">
+        <c16r3:dataDisplayOptions16>
+          <c16r3:dispNaAsBlank val="1"/>
+        </c16r3:dataDisplayOptions16>
+      </c:ext>
+    </c:extLst>
+    <c:showDLblsOverMax val="0"/>
+  </c:chart>
+  <c:spPr>
+    <a:solidFill>
+      <a:schemeClr val="bg1"/>
+    </a:solidFill>
+    <a:ln w="9525" cap="flat" cmpd="sng" algn="ctr">
+      <a:solidFill>
+        <a:schemeClr val="tx1">
+          <a:lumMod val="15000"/>
+          <a:lumOff val="85000"/>
+        </a:schemeClr>
+      </a:solidFill>
+      <a:round/>
+    </a:ln>
+    <a:effectLst/>
+  </c:spPr>
+  <c:txPr>
+    <a:bodyPr/>
+    <a:lstStyle/>
+    <a:p>
+      <a:pPr>
+        <a:defRPr/>
+      </a:pPr>
+      <a:endParaRPr lang="es-CO"/>
     </a:p>
   </c:txPr>
   <c:externalData r:id="rId3">
@@ -7334,7 +8647,560 @@
 </cs:colorStyle>
 </file>
 
+<file path=word/charts/colors2.xml><?xml version="1.0" encoding="utf-8"?>
+<cs:colorStyle xmlns:cs="http://schemas.microsoft.com/office/drawing/2012/chartStyle" xmlns:a="http://schemas.openxmlformats.org/drawingml/2006/main" meth="cycle" id="13">
+  <a:schemeClr val="accent6"/>
+  <a:schemeClr val="accent5"/>
+  <a:schemeClr val="accent4"/>
+  <cs:variation/>
+  <cs:variation>
+    <a:lumMod val="60000"/>
+  </cs:variation>
+  <cs:variation>
+    <a:lumMod val="80000"/>
+    <a:lumOff val="20000"/>
+  </cs:variation>
+  <cs:variation>
+    <a:lumMod val="80000"/>
+  </cs:variation>
+  <cs:variation>
+    <a:lumMod val="60000"/>
+    <a:lumOff val="40000"/>
+  </cs:variation>
+  <cs:variation>
+    <a:lumMod val="50000"/>
+  </cs:variation>
+  <cs:variation>
+    <a:lumMod val="70000"/>
+    <a:lumOff val="30000"/>
+  </cs:variation>
+  <cs:variation>
+    <a:lumMod val="70000"/>
+  </cs:variation>
+  <cs:variation>
+    <a:lumMod val="50000"/>
+    <a:lumOff val="50000"/>
+  </cs:variation>
+</cs:colorStyle>
+</file>
+
 <file path=word/charts/style1.xml><?xml version="1.0" encoding="utf-8"?>
+<cs:chartStyle xmlns:cs="http://schemas.microsoft.com/office/drawing/2012/chartStyle" xmlns:a="http://schemas.openxmlformats.org/drawingml/2006/main" id="240">
+  <cs:axisTitle>
+    <cs:lnRef idx="0"/>
+    <cs:fillRef idx="0"/>
+    <cs:effectRef idx="0"/>
+    <cs:fontRef idx="minor">
+      <a:schemeClr val="tx1">
+        <a:lumMod val="65000"/>
+        <a:lumOff val="35000"/>
+      </a:schemeClr>
+    </cs:fontRef>
+    <cs:defRPr sz="1000" kern="1200"/>
+  </cs:axisTitle>
+  <cs:categoryAxis>
+    <cs:lnRef idx="0"/>
+    <cs:fillRef idx="0"/>
+    <cs:effectRef idx="0"/>
+    <cs:fontRef idx="minor">
+      <a:schemeClr val="tx1">
+        <a:lumMod val="65000"/>
+        <a:lumOff val="35000"/>
+      </a:schemeClr>
+    </cs:fontRef>
+    <cs:spPr>
+      <a:ln w="9525" cap="flat" cmpd="sng" algn="ctr">
+        <a:solidFill>
+          <a:schemeClr val="tx1">
+            <a:lumMod val="25000"/>
+            <a:lumOff val="75000"/>
+          </a:schemeClr>
+        </a:solidFill>
+        <a:round/>
+      </a:ln>
+    </cs:spPr>
+    <cs:defRPr sz="900" kern="1200"/>
+  </cs:categoryAxis>
+  <cs:chartArea mods="allowNoFillOverride allowNoLineOverride">
+    <cs:lnRef idx="0"/>
+    <cs:fillRef idx="0"/>
+    <cs:effectRef idx="0"/>
+    <cs:fontRef idx="minor">
+      <a:schemeClr val="tx1"/>
+    </cs:fontRef>
+    <cs:spPr>
+      <a:solidFill>
+        <a:schemeClr val="bg1"/>
+      </a:solidFill>
+      <a:ln w="9525" cap="flat" cmpd="sng" algn="ctr">
+        <a:solidFill>
+          <a:schemeClr val="tx1">
+            <a:lumMod val="15000"/>
+            <a:lumOff val="85000"/>
+          </a:schemeClr>
+        </a:solidFill>
+        <a:round/>
+      </a:ln>
+    </cs:spPr>
+    <cs:defRPr sz="1000" kern="1200"/>
+  </cs:chartArea>
+  <cs:dataLabel>
+    <cs:lnRef idx="0"/>
+    <cs:fillRef idx="0"/>
+    <cs:effectRef idx="0"/>
+    <cs:fontRef idx="minor">
+      <a:schemeClr val="tx1">
+        <a:lumMod val="75000"/>
+        <a:lumOff val="25000"/>
+      </a:schemeClr>
+    </cs:fontRef>
+    <cs:defRPr sz="900" kern="1200"/>
+  </cs:dataLabel>
+  <cs:dataLabelCallout>
+    <cs:lnRef idx="0"/>
+    <cs:fillRef idx="0"/>
+    <cs:effectRef idx="0"/>
+    <cs:fontRef idx="minor">
+      <a:schemeClr val="dk1">
+        <a:lumMod val="65000"/>
+        <a:lumOff val="35000"/>
+      </a:schemeClr>
+    </cs:fontRef>
+    <cs:spPr>
+      <a:solidFill>
+        <a:schemeClr val="lt1"/>
+      </a:solidFill>
+      <a:ln>
+        <a:solidFill>
+          <a:schemeClr val="dk1">
+            <a:lumMod val="25000"/>
+            <a:lumOff val="75000"/>
+          </a:schemeClr>
+        </a:solidFill>
+      </a:ln>
+    </cs:spPr>
+    <cs:defRPr sz="900" kern="1200"/>
+    <cs:bodyPr rot="0" spcFirstLastPara="1" vertOverflow="clip" horzOverflow="clip" vert="horz" wrap="square" lIns="36576" tIns="18288" rIns="36576" bIns="18288" anchor="ctr" anchorCtr="1">
+      <a:spAutoFit/>
+    </cs:bodyPr>
+  </cs:dataLabelCallout>
+  <cs:dataPoint>
+    <cs:lnRef idx="0"/>
+    <cs:fillRef idx="1">
+      <cs:styleClr val="auto"/>
+    </cs:fillRef>
+    <cs:effectRef idx="0"/>
+    <cs:fontRef idx="minor">
+      <a:schemeClr val="tx1"/>
+    </cs:fontRef>
+  </cs:dataPoint>
+  <cs:dataPoint3D>
+    <cs:lnRef idx="0"/>
+    <cs:fillRef idx="1">
+      <cs:styleClr val="auto"/>
+    </cs:fillRef>
+    <cs:effectRef idx="0"/>
+    <cs:fontRef idx="minor">
+      <a:schemeClr val="tx1"/>
+    </cs:fontRef>
+  </cs:dataPoint3D>
+  <cs:dataPointLine>
+    <cs:lnRef idx="0">
+      <cs:styleClr val="auto"/>
+    </cs:lnRef>
+    <cs:fillRef idx="1"/>
+    <cs:effectRef idx="0"/>
+    <cs:fontRef idx="minor">
+      <a:schemeClr val="tx1"/>
+    </cs:fontRef>
+    <cs:spPr>
+      <a:ln w="19050" cap="rnd">
+        <a:solidFill>
+          <a:schemeClr val="phClr"/>
+        </a:solidFill>
+        <a:round/>
+      </a:ln>
+    </cs:spPr>
+  </cs:dataPointLine>
+  <cs:dataPointMarker>
+    <cs:lnRef idx="0">
+      <cs:styleClr val="auto"/>
+    </cs:lnRef>
+    <cs:fillRef idx="1">
+      <cs:styleClr val="auto"/>
+    </cs:fillRef>
+    <cs:effectRef idx="0"/>
+    <cs:fontRef idx="minor">
+      <a:schemeClr val="tx1"/>
+    </cs:fontRef>
+    <cs:spPr>
+      <a:ln w="9525">
+        <a:solidFill>
+          <a:schemeClr val="phClr"/>
+        </a:solidFill>
+      </a:ln>
+    </cs:spPr>
+  </cs:dataPointMarker>
+  <cs:dataPointMarkerLayout symbol="circle" size="5"/>
+  <cs:dataPointWireframe>
+    <cs:lnRef idx="0">
+      <cs:styleClr val="auto"/>
+    </cs:lnRef>
+    <cs:fillRef idx="0"/>
+    <cs:effectRef idx="0"/>
+    <cs:fontRef idx="minor">
+      <a:schemeClr val="dk1"/>
+    </cs:fontRef>
+    <cs:spPr>
+      <a:ln w="9525" cap="rnd">
+        <a:solidFill>
+          <a:schemeClr val="phClr"/>
+        </a:solidFill>
+        <a:round/>
+      </a:ln>
+    </cs:spPr>
+  </cs:dataPointWireframe>
+  <cs:dataTable>
+    <cs:lnRef idx="0"/>
+    <cs:fillRef idx="0"/>
+    <cs:effectRef idx="0"/>
+    <cs:fontRef idx="minor">
+      <a:schemeClr val="tx1">
+        <a:lumMod val="65000"/>
+        <a:lumOff val="35000"/>
+      </a:schemeClr>
+    </cs:fontRef>
+    <cs:spPr>
+      <a:noFill/>
+      <a:ln w="9525" cap="flat" cmpd="sng" algn="ctr">
+        <a:solidFill>
+          <a:schemeClr val="tx1">
+            <a:lumMod val="15000"/>
+            <a:lumOff val="85000"/>
+          </a:schemeClr>
+        </a:solidFill>
+        <a:round/>
+      </a:ln>
+    </cs:spPr>
+    <cs:defRPr sz="900" kern="1200"/>
+  </cs:dataTable>
+  <cs:downBar>
+    <cs:lnRef idx="0"/>
+    <cs:fillRef idx="0"/>
+    <cs:effectRef idx="0"/>
+    <cs:fontRef idx="minor">
+      <a:schemeClr val="tx1"/>
+    </cs:fontRef>
+    <cs:spPr>
+      <a:solidFill>
+        <a:schemeClr val="dk1">
+          <a:lumMod val="75000"/>
+          <a:lumOff val="25000"/>
+        </a:schemeClr>
+      </a:solidFill>
+      <a:ln w="9525" cap="flat" cmpd="sng" algn="ctr">
+        <a:solidFill>
+          <a:schemeClr val="tx1">
+            <a:lumMod val="65000"/>
+            <a:lumOff val="35000"/>
+          </a:schemeClr>
+        </a:solidFill>
+        <a:round/>
+      </a:ln>
+    </cs:spPr>
+  </cs:downBar>
+  <cs:dropLine>
+    <cs:lnRef idx="0"/>
+    <cs:fillRef idx="0"/>
+    <cs:effectRef idx="0"/>
+    <cs:fontRef idx="minor">
+      <a:schemeClr val="tx1"/>
+    </cs:fontRef>
+    <cs:spPr>
+      <a:ln w="9525" cap="flat" cmpd="sng" algn="ctr">
+        <a:solidFill>
+          <a:schemeClr val="tx1">
+            <a:lumMod val="35000"/>
+            <a:lumOff val="65000"/>
+          </a:schemeClr>
+        </a:solidFill>
+        <a:round/>
+      </a:ln>
+    </cs:spPr>
+  </cs:dropLine>
+  <cs:errorBar>
+    <cs:lnRef idx="0"/>
+    <cs:fillRef idx="0"/>
+    <cs:effectRef idx="0"/>
+    <cs:fontRef idx="minor">
+      <a:schemeClr val="tx1"/>
+    </cs:fontRef>
+    <cs:spPr>
+      <a:ln w="9525" cap="flat" cmpd="sng" algn="ctr">
+        <a:solidFill>
+          <a:schemeClr val="tx1">
+            <a:lumMod val="65000"/>
+            <a:lumOff val="35000"/>
+          </a:schemeClr>
+        </a:solidFill>
+        <a:round/>
+      </a:ln>
+    </cs:spPr>
+  </cs:errorBar>
+  <cs:floor>
+    <cs:lnRef idx="0"/>
+    <cs:fillRef idx="0"/>
+    <cs:effectRef idx="0"/>
+    <cs:fontRef idx="minor">
+      <a:schemeClr val="tx1"/>
+    </cs:fontRef>
+    <cs:spPr>
+      <a:noFill/>
+      <a:ln>
+        <a:noFill/>
+      </a:ln>
+    </cs:spPr>
+  </cs:floor>
+  <cs:gridlineMajor>
+    <cs:lnRef idx="0"/>
+    <cs:fillRef idx="0"/>
+    <cs:effectRef idx="0"/>
+    <cs:fontRef idx="minor">
+      <a:schemeClr val="tx1"/>
+    </cs:fontRef>
+    <cs:spPr>
+      <a:ln w="9525" cap="flat" cmpd="sng" algn="ctr">
+        <a:solidFill>
+          <a:schemeClr val="tx1">
+            <a:lumMod val="15000"/>
+            <a:lumOff val="85000"/>
+          </a:schemeClr>
+        </a:solidFill>
+        <a:round/>
+      </a:ln>
+    </cs:spPr>
+  </cs:gridlineMajor>
+  <cs:gridlineMinor>
+    <cs:lnRef idx="0"/>
+    <cs:fillRef idx="0"/>
+    <cs:effectRef idx="0"/>
+    <cs:fontRef idx="minor">
+      <a:schemeClr val="tx1"/>
+    </cs:fontRef>
+    <cs:spPr>
+      <a:ln w="9525" cap="flat" cmpd="sng" algn="ctr">
+        <a:solidFill>
+          <a:schemeClr val="tx1">
+            <a:lumMod val="5000"/>
+            <a:lumOff val="95000"/>
+          </a:schemeClr>
+        </a:solidFill>
+        <a:round/>
+      </a:ln>
+    </cs:spPr>
+  </cs:gridlineMinor>
+  <cs:hiLoLine>
+    <cs:lnRef idx="0"/>
+    <cs:fillRef idx="0"/>
+    <cs:effectRef idx="0"/>
+    <cs:fontRef idx="minor">
+      <a:schemeClr val="tx1"/>
+    </cs:fontRef>
+    <cs:spPr>
+      <a:ln w="9525" cap="flat" cmpd="sng" algn="ctr">
+        <a:solidFill>
+          <a:schemeClr val="tx1">
+            <a:lumMod val="50000"/>
+            <a:lumOff val="50000"/>
+          </a:schemeClr>
+        </a:solidFill>
+        <a:round/>
+      </a:ln>
+    </cs:spPr>
+  </cs:hiLoLine>
+  <cs:leaderLine>
+    <cs:lnRef idx="0"/>
+    <cs:fillRef idx="0"/>
+    <cs:effectRef idx="0"/>
+    <cs:fontRef idx="minor">
+      <a:schemeClr val="tx1"/>
+    </cs:fontRef>
+    <cs:spPr>
+      <a:ln w="9525" cap="flat" cmpd="sng" algn="ctr">
+        <a:solidFill>
+          <a:schemeClr val="tx1">
+            <a:lumMod val="35000"/>
+            <a:lumOff val="65000"/>
+          </a:schemeClr>
+        </a:solidFill>
+        <a:round/>
+      </a:ln>
+    </cs:spPr>
+  </cs:leaderLine>
+  <cs:legend>
+    <cs:lnRef idx="0"/>
+    <cs:fillRef idx="0"/>
+    <cs:effectRef idx="0"/>
+    <cs:fontRef idx="minor">
+      <a:schemeClr val="tx1">
+        <a:lumMod val="65000"/>
+        <a:lumOff val="35000"/>
+      </a:schemeClr>
+    </cs:fontRef>
+    <cs:defRPr sz="900" kern="1200"/>
+  </cs:legend>
+  <cs:plotArea mods="allowNoFillOverride allowNoLineOverride">
+    <cs:lnRef idx="0"/>
+    <cs:fillRef idx="0"/>
+    <cs:effectRef idx="0"/>
+    <cs:fontRef idx="minor">
+      <a:schemeClr val="tx1"/>
+    </cs:fontRef>
+  </cs:plotArea>
+  <cs:plotArea3D mods="allowNoFillOverride allowNoLineOverride">
+    <cs:lnRef idx="0"/>
+    <cs:fillRef idx="0"/>
+    <cs:effectRef idx="0"/>
+    <cs:fontRef idx="minor">
+      <a:schemeClr val="tx1"/>
+    </cs:fontRef>
+  </cs:plotArea3D>
+  <cs:seriesAxis>
+    <cs:lnRef idx="0"/>
+    <cs:fillRef idx="0"/>
+    <cs:effectRef idx="0"/>
+    <cs:fontRef idx="minor">
+      <a:schemeClr val="tx1">
+        <a:lumMod val="65000"/>
+        <a:lumOff val="35000"/>
+      </a:schemeClr>
+    </cs:fontRef>
+    <cs:defRPr sz="900" kern="1200"/>
+  </cs:seriesAxis>
+  <cs:seriesLine>
+    <cs:lnRef idx="0"/>
+    <cs:fillRef idx="0"/>
+    <cs:effectRef idx="0"/>
+    <cs:fontRef idx="minor">
+      <a:schemeClr val="tx1"/>
+    </cs:fontRef>
+    <cs:spPr>
+      <a:ln w="9525" cap="flat" cmpd="sng" algn="ctr">
+        <a:solidFill>
+          <a:schemeClr val="tx1">
+            <a:lumMod val="35000"/>
+            <a:lumOff val="65000"/>
+          </a:schemeClr>
+        </a:solidFill>
+        <a:round/>
+      </a:ln>
+    </cs:spPr>
+  </cs:seriesLine>
+  <cs:title>
+    <cs:lnRef idx="0"/>
+    <cs:fillRef idx="0"/>
+    <cs:effectRef idx="0"/>
+    <cs:fontRef idx="minor">
+      <a:schemeClr val="tx1">
+        <a:lumMod val="65000"/>
+        <a:lumOff val="35000"/>
+      </a:schemeClr>
+    </cs:fontRef>
+    <cs:defRPr sz="1400" b="0" kern="1200" spc="0" baseline="0"/>
+  </cs:title>
+  <cs:trendline>
+    <cs:lnRef idx="0">
+      <cs:styleClr val="auto"/>
+    </cs:lnRef>
+    <cs:fillRef idx="0"/>
+    <cs:effectRef idx="0"/>
+    <cs:fontRef idx="minor">
+      <a:schemeClr val="tx1"/>
+    </cs:fontRef>
+    <cs:spPr>
+      <a:ln w="19050" cap="rnd">
+        <a:solidFill>
+          <a:schemeClr val="phClr"/>
+        </a:solidFill>
+        <a:prstDash val="sysDot"/>
+      </a:ln>
+    </cs:spPr>
+  </cs:trendline>
+  <cs:trendlineLabel>
+    <cs:lnRef idx="0"/>
+    <cs:fillRef idx="0"/>
+    <cs:effectRef idx="0"/>
+    <cs:fontRef idx="minor">
+      <a:schemeClr val="tx1">
+        <a:lumMod val="65000"/>
+        <a:lumOff val="35000"/>
+      </a:schemeClr>
+    </cs:fontRef>
+    <cs:defRPr sz="900" kern="1200"/>
+  </cs:trendlineLabel>
+  <cs:upBar>
+    <cs:lnRef idx="0"/>
+    <cs:fillRef idx="0"/>
+    <cs:effectRef idx="0"/>
+    <cs:fontRef idx="minor">
+      <a:schemeClr val="tx1"/>
+    </cs:fontRef>
+    <cs:spPr>
+      <a:solidFill>
+        <a:schemeClr val="lt1"/>
+      </a:solidFill>
+      <a:ln w="9525" cap="flat" cmpd="sng" algn="ctr">
+        <a:solidFill>
+          <a:schemeClr val="tx1">
+            <a:lumMod val="65000"/>
+            <a:lumOff val="35000"/>
+          </a:schemeClr>
+        </a:solidFill>
+        <a:round/>
+      </a:ln>
+    </cs:spPr>
+  </cs:upBar>
+  <cs:valueAxis>
+    <cs:lnRef idx="0"/>
+    <cs:fillRef idx="0"/>
+    <cs:effectRef idx="0"/>
+    <cs:fontRef idx="minor">
+      <a:schemeClr val="tx1">
+        <a:lumMod val="65000"/>
+        <a:lumOff val="35000"/>
+      </a:schemeClr>
+    </cs:fontRef>
+    <cs:spPr>
+      <a:ln w="9525" cap="flat" cmpd="sng" algn="ctr">
+        <a:solidFill>
+          <a:schemeClr val="tx1">
+            <a:lumMod val="25000"/>
+            <a:lumOff val="75000"/>
+          </a:schemeClr>
+        </a:solidFill>
+        <a:round/>
+      </a:ln>
+    </cs:spPr>
+    <cs:defRPr sz="900" kern="1200"/>
+  </cs:valueAxis>
+  <cs:wall>
+    <cs:lnRef idx="0"/>
+    <cs:fillRef idx="0"/>
+    <cs:effectRef idx="0"/>
+    <cs:fontRef idx="minor">
+      <a:schemeClr val="tx1"/>
+    </cs:fontRef>
+    <cs:spPr>
+      <a:noFill/>
+      <a:ln>
+        <a:noFill/>
+      </a:ln>
+    </cs:spPr>
+  </cs:wall>
+</cs:chartStyle>
+</file>
+
+<file path=word/charts/style2.xml><?xml version="1.0" encoding="utf-8"?>
 <cs:chartStyle xmlns:cs="http://schemas.microsoft.com/office/drawing/2012/chartStyle" xmlns:a="http://schemas.openxmlformats.org/drawingml/2006/main" id="240">
   <cs:axisTitle>
     <cs:lnRef idx="0"/>
@@ -8146,6 +10012,15 @@
 </file>
 
 <file path=customXml/item1.xml><?xml version="1.0" encoding="utf-8"?>
+<?mso-contentType ?>
+<FormTemplates xmlns="http://schemas.microsoft.com/sharepoint/v3/contenttype/forms">
+  <Display>DocumentLibraryForm</Display>
+  <Edit>DocumentLibraryForm</Edit>
+  <New>DocumentLibraryForm</New>
+</FormTemplates>
+</file>
+
+<file path=customXml/item2.xml><?xml version="1.0" encoding="utf-8"?>
 <ct:contentTypeSchema xmlns:ct="http://schemas.microsoft.com/office/2006/metadata/contentType" xmlns:ma="http://schemas.microsoft.com/office/2006/metadata/properties/metaAttributes" ct:_="" ma:_="" ma:contentTypeName="Documento" ma:contentTypeID="0x01010023858CF01A2EF24688B692775F4C60A4" ma:contentTypeVersion="11" ma:contentTypeDescription="Crear nuevo documento." ma:contentTypeScope="" ma:versionID="04b510ef1bc187d79b842c792d256c41">
   <xsd:schema xmlns:xsd="http://www.w3.org/2001/XMLSchema" xmlns:xs="http://www.w3.org/2001/XMLSchema" xmlns:p="http://schemas.microsoft.com/office/2006/metadata/properties" xmlns:ns2="164883f8-7691-4ecf-b54a-664c0d0edefe" xmlns:ns3="85e30bcc-d76c-4413-8e4d-2dce22fb0743" targetNamespace="http://schemas.microsoft.com/office/2006/metadata/properties" ma:root="true" ma:fieldsID="9049981c3eb1ee76226ec9e2f8ecd7b4" ns2:_="" ns3:_="">
     <xsd:import namespace="164883f8-7691-4ecf-b54a-664c0d0edefe"/>
@@ -8356,22 +10231,21 @@
 </ct:contentTypeSchema>
 </file>
 
-<file path=customXml/item2.xml><?xml version="1.0" encoding="utf-8"?>
+<file path=customXml/item3.xml><?xml version="1.0" encoding="utf-8"?>
 <p:properties xmlns:p="http://schemas.microsoft.com/office/2006/metadata/properties" xmlns:xsi="http://www.w3.org/2001/XMLSchema-instance" xmlns:pc="http://schemas.microsoft.com/office/infopath/2007/PartnerControls">
   <documentManagement/>
 </p:properties>
 </file>
 
-<file path=customXml/item3.xml><?xml version="1.0" encoding="utf-8"?>
-<?mso-contentType ?>
-<FormTemplates xmlns="http://schemas.microsoft.com/sharepoint/v3/contenttype/forms">
-  <Display>DocumentLibraryForm</Display>
-  <Edit>DocumentLibraryForm</Edit>
-  <New>DocumentLibraryForm</New>
-</FormTemplates>
+<file path=customXml/itemProps1.xml><?xml version="1.0" encoding="utf-8"?>
+<ds:datastoreItem xmlns:ds="http://schemas.openxmlformats.org/officeDocument/2006/customXml" ds:itemID="{1F59EA8B-1FA8-40D2-A8B0-61B9CE1E4579}">
+  <ds:schemaRefs>
+    <ds:schemaRef ds:uri="http://schemas.microsoft.com/sharepoint/v3/contenttype/forms"/>
+  </ds:schemaRefs>
+</ds:datastoreItem>
 </file>
 
-<file path=customXml/itemProps1.xml><?xml version="1.0" encoding="utf-8"?>
+<file path=customXml/itemProps2.xml><?xml version="1.0" encoding="utf-8"?>
 <ds:datastoreItem xmlns:ds="http://schemas.openxmlformats.org/officeDocument/2006/customXml" ds:itemID="{72AD4CAC-BD7F-499E-830A-D630180B2CE1}">
   <ds:schemaRefs>
     <ds:schemaRef ds:uri="http://schemas.microsoft.com/office/2006/metadata/contentType"/>
@@ -8390,19 +10264,11 @@
 </ds:datastoreItem>
 </file>
 
-<file path=customXml/itemProps2.xml><?xml version="1.0" encoding="utf-8"?>
+<file path=customXml/itemProps3.xml><?xml version="1.0" encoding="utf-8"?>
 <ds:datastoreItem xmlns:ds="http://schemas.openxmlformats.org/officeDocument/2006/customXml" ds:itemID="{8542EACB-7939-45C8-99C3-B6897CA7A7EF}">
   <ds:schemaRefs>
     <ds:schemaRef ds:uri="http://schemas.microsoft.com/office/2006/metadata/properties"/>
     <ds:schemaRef ds:uri="http://schemas.microsoft.com/office/infopath/2007/PartnerControls"/>
   </ds:schemaRefs>
 </ds:datastoreItem>
-</file>
-
-<file path=customXml/itemProps3.xml><?xml version="1.0" encoding="utf-8"?>
-<ds:datastoreItem xmlns:ds="http://schemas.openxmlformats.org/officeDocument/2006/customXml" ds:itemID="{1F59EA8B-1FA8-40D2-A8B0-61B9CE1E4579}">
-  <ds:schemaRefs>
-    <ds:schemaRef ds:uri="http://schemas.microsoft.com/sharepoint/v3/contenttype/forms"/>
-  </ds:schemaRefs>
-</ds:datastoreItem>
 </file>
</xml_diff>